<commit_message>
report work continued 2
</commit_message>
<xml_diff>
--- a/CSC7082Report-pmarley-13404067.docx
+++ b/CSC7082Report-pmarley-13404067.docx
@@ -205,8 +205,14 @@
           <w:ilvl w:val="2"/>
           <w:numId w:val="2"/>
         </w:numPr>
-      </w:pPr>
-      <w:r>
+        <w:rPr>
+          <w:color w:val="00B050"/>
+        </w:rPr>
+      </w:pPr>
+      <w:r>
+        <w:rPr>
+          <w:color w:val="00B050"/>
+        </w:rPr>
         <w:t>What is in and out of scope?</w:t>
       </w:r>
     </w:p>
@@ -217,8 +223,14 @@
           <w:ilvl w:val="2"/>
           <w:numId w:val="2"/>
         </w:numPr>
-      </w:pPr>
-      <w:r>
+        <w:rPr>
+          <w:color w:val="00B050"/>
+        </w:rPr>
+      </w:pPr>
+      <w:r>
+        <w:rPr>
+          <w:color w:val="00B050"/>
+        </w:rPr>
         <w:t>Thisis about package holidays</w:t>
       </w:r>
     </w:p>
@@ -229,8 +241,14 @@
           <w:ilvl w:val="2"/>
           <w:numId w:val="2"/>
         </w:numPr>
-      </w:pPr>
-      <w:r>
+        <w:rPr>
+          <w:color w:val="00B050"/>
+        </w:rPr>
+      </w:pPr>
+      <w:r>
+        <w:rPr>
+          <w:color w:val="00B050"/>
+        </w:rPr>
         <w:t>Aircraft baggage etc/ meals out of scope</w:t>
       </w:r>
     </w:p>
@@ -241,8 +259,14 @@
           <w:ilvl w:val="2"/>
           <w:numId w:val="2"/>
         </w:numPr>
-      </w:pPr>
-      <w:r>
+        <w:rPr>
+          <w:color w:val="00B050"/>
+        </w:rPr>
+      </w:pPr>
+      <w:r>
+        <w:rPr>
+          <w:color w:val="00B050"/>
+        </w:rPr>
         <w:t>Package holiday: hotel room for x days and flights</w:t>
       </w:r>
     </w:p>
@@ -253,8 +277,14 @@
           <w:ilvl w:val="2"/>
           <w:numId w:val="2"/>
         </w:numPr>
-      </w:pPr>
-      <w:r>
+        <w:rPr>
+          <w:color w:val="00B050"/>
+        </w:rPr>
+      </w:pPr>
+      <w:r>
+        <w:rPr>
+          <w:color w:val="00B050"/>
+        </w:rPr>
         <w:t>Assume room and flight are tied, if you cang et one then you can get the other</w:t>
       </w:r>
     </w:p>
@@ -265,8 +295,14 @@
           <w:ilvl w:val="2"/>
           <w:numId w:val="2"/>
         </w:numPr>
-      </w:pPr>
-      <w:r>
+        <w:rPr>
+          <w:color w:val="00B050"/>
+        </w:rPr>
+      </w:pPr>
+      <w:r>
+        <w:rPr>
+          <w:color w:val="00B050"/>
+        </w:rPr>
         <w:t>Direct flights only</w:t>
       </w:r>
     </w:p>
@@ -277,8 +313,14 @@
           <w:ilvl w:val="2"/>
           <w:numId w:val="2"/>
         </w:numPr>
-      </w:pPr>
-      <w:r>
+        <w:rPr>
+          <w:color w:val="00B050"/>
+        </w:rPr>
+      </w:pPr>
+      <w:r>
+        <w:rPr>
+          <w:color w:val="00B050"/>
+        </w:rPr>
         <w:t>Enumerate the most key assumptions</w:t>
       </w:r>
     </w:p>
@@ -333,7 +375,15 @@
         </w:numPr>
       </w:pPr>
       <w:r>
-        <w:t>Foreign keys to prouce 1:1, 1:N, N:M etc</w:t>
+        <w:t xml:space="preserve">Foreign keys to prouce 1:1, </w:t>
+      </w:r>
+      <w:proofErr w:type="gramStart"/>
+      <w:r>
+        <w:t>1:N</w:t>
+      </w:r>
+      <w:proofErr w:type="gramEnd"/>
+      <w:r>
+        <w:t>, N:M etc</w:t>
       </w:r>
     </w:p>
     <w:p>
@@ -408,8 +458,13 @@
         </w:numPr>
       </w:pPr>
       <w:r>
-        <w:t>Micro ones aren’t really necessary</w:t>
-      </w:r>
+        <w:t xml:space="preserve">Micro ones aren’t </w:t>
+      </w:r>
+      <w:proofErr w:type="gramStart"/>
+      <w:r>
+        <w:t>really necessary</w:t>
+      </w:r>
+      <w:proofErr w:type="gramEnd"/>
     </w:p>
     <w:p>
       <w:pPr>
@@ -638,6 +693,16 @@
       </w:r>
     </w:p>
     <w:p>
+      <w:r>
+        <w:t>Add intermediate ERD to appendix</w:t>
+      </w:r>
+    </w:p>
+    <w:p>
+      <w:r>
+        <w:t>--- FEEDBACK LECTURE NOTES</w:t>
+      </w:r>
+    </w:p>
+    <w:p>
       <w:pPr>
         <w:rPr>
           <w:b/>
@@ -648,7 +713,7 @@
         </w:rPr>
       </w:pPr>
       <w:r>
-        <w:t>Add intermediate ERD to appendix</w:t>
+        <w:t>Validate data type lengths above data layer is probably smarter</w:t>
       </w:r>
       <w:r>
         <w:rPr>
@@ -737,6 +802,27 @@
           <w:u w:val="single"/>
         </w:rPr>
       </w:pPr>
+    </w:p>
+    <w:p>
+      <w:pPr>
+        <w:rPr>
+          <w:b/>
+          <w:bCs/>
+          <w:sz w:val="28"/>
+          <w:szCs w:val="28"/>
+          <w:u w:val="single"/>
+        </w:rPr>
+      </w:pPr>
+      <w:r>
+        <w:rPr>
+          <w:b/>
+          <w:bCs/>
+          <w:sz w:val="28"/>
+          <w:szCs w:val="28"/>
+          <w:u w:val="single"/>
+        </w:rPr>
+        <w:t>Overview</w:t>
+      </w:r>
     </w:p>
     <w:p>
       <w:r>
@@ -766,10 +852,27 @@
         <w:t>.</w:t>
       </w:r>
       <w:r>
-        <w:t xml:space="preserve"> The implemented website is vast</w:t>
-      </w:r>
-      <w:r>
-        <w:t>, was developed iteratively over many years</w:t>
+        <w:t xml:space="preserve"> The </w:t>
+      </w:r>
+      <w:r>
+        <w:t>Jet2Holiday</w:t>
+      </w:r>
+      <w:r>
+        <w:t xml:space="preserve"> website is </w:t>
+      </w:r>
+      <w:proofErr w:type="gramStart"/>
+      <w:r>
+        <w:t>vast</w:t>
+      </w:r>
+      <w:r>
+        <w:t>,</w:t>
+      </w:r>
+      <w:r>
+        <w:t xml:space="preserve"> and</w:t>
+      </w:r>
+      <w:proofErr w:type="gramEnd"/>
+      <w:r>
+        <w:t xml:space="preserve"> was developed iteratively over many years</w:t>
       </w:r>
       <w:r>
         <w:t xml:space="preserve"> and contains much functionality that would not be possible </w:t>
@@ -802,7 +905,15 @@
         <w:t xml:space="preserve">– namely </w:t>
       </w:r>
       <w:r>
-        <w:t>passengers, flights and hotels</w:t>
+        <w:t xml:space="preserve">passengers, </w:t>
+      </w:r>
+      <w:proofErr w:type="gramStart"/>
+      <w:r>
+        <w:t>flights</w:t>
+      </w:r>
+      <w:proofErr w:type="gramEnd"/>
+      <w:r>
+        <w:t xml:space="preserve"> and hotels</w:t>
       </w:r>
       <w:r>
         <w:t xml:space="preserve"> – in such a way as to allow a developer to </w:t>
@@ -912,7 +1023,19 @@
         </w:numPr>
       </w:pPr>
       <w:r>
-        <w:t>Transfers from airports to hotels were considered out of scope.</w:t>
+        <w:t xml:space="preserve">Flights are direct to destination. </w:t>
+      </w:r>
+      <w:r>
+        <w:t>Multiple</w:t>
+      </w:r>
+      <w:r>
+        <w:t xml:space="preserve"> leg</w:t>
+      </w:r>
+      <w:r>
+        <w:t xml:space="preserve"> flights</w:t>
+      </w:r>
+      <w:r>
+        <w:t xml:space="preserve"> are considered out of scope.</w:t>
       </w:r>
     </w:p>
     <w:p>
@@ -924,7 +1047,7 @@
         </w:numPr>
       </w:pPr>
       <w:r>
-        <w:t>Car Hire was considered out of scope.</w:t>
+        <w:t>Transfers from airports to hotels were considered out of scope.</w:t>
       </w:r>
     </w:p>
     <w:p>
@@ -936,13 +1059,7 @@
         </w:numPr>
       </w:pPr>
       <w:r>
-        <w:t>Any form of i</w:t>
-      </w:r>
-      <w:r>
-        <w:t>nsurance</w:t>
-      </w:r>
-      <w:r>
-        <w:t xml:space="preserve"> was out of scope.</w:t>
+        <w:t>Car Hire was considered out of scope.</w:t>
       </w:r>
     </w:p>
     <w:p>
@@ -954,7 +1071,13 @@
         </w:numPr>
       </w:pPr>
       <w:r>
-        <w:t>Scope is limited to the Jet2Holidays section of the website, excluding others – such as Agent Finder, Jet2Villas and Jet2CityBreaks.</w:t>
+        <w:t>Any form of i</w:t>
+      </w:r>
+      <w:r>
+        <w:t>nsurance</w:t>
+      </w:r>
+      <w:r>
+        <w:t xml:space="preserve"> was out of scope.</w:t>
       </w:r>
     </w:p>
     <w:p>
@@ -966,13 +1089,28 @@
         </w:numPr>
       </w:pPr>
       <w:r>
+        <w:t>Scope is limited to the Jet2Holidays section of the website, excluding others – such as Agent Finder, Jet2Villas and Jet2CityBreaks</w:t>
+      </w:r>
+      <w:r>
+        <w:t>, although the latter two have considerable overlap in functionality with Jet2Holidays</w:t>
+      </w:r>
+      <w:r>
+        <w:t>.</w:t>
+      </w:r>
+    </w:p>
+    <w:p>
+      <w:pPr>
+        <w:pStyle w:val="ListParagraph"/>
+        <w:numPr>
+          <w:ilvl w:val="0"/>
+          <w:numId w:val="3"/>
+        </w:numPr>
+      </w:pPr>
+      <w:r>
         <w:t xml:space="preserve">We will not be able to implement full PCI Security Standard Council policies </w:t>
       </w:r>
       <w:r>
-        <w:t xml:space="preserve">and procedures </w:t>
-      </w:r>
-      <w:r>
-        <w:t>regarding storage of payment card information</w:t>
+        <w:t>and procedures regarding storage of payment card information</w:t>
       </w:r>
       <w:r>
         <w:t>. These are detailed and prescriptive, i</w:t>
@@ -993,7 +1131,10 @@
         <w:t xml:space="preserve"> encryption of card details</w:t>
       </w:r>
       <w:r>
-        <w:t xml:space="preserve"> using AES encryption using a known a Secret</w:t>
+        <w:t xml:space="preserve"> using AES encryption using a known Secret</w:t>
+      </w:r>
+      <w:r>
+        <w:t>, adhering to the most basic principles</w:t>
       </w:r>
       <w:r>
         <w:t>.</w:t>
@@ -1001,7 +1142,15 @@
     </w:p>
     <w:p>
       <w:r>
-        <w:t>A high level overview of the functionality of interest is as follows:</w:t>
+        <w:t xml:space="preserve">A </w:t>
+      </w:r>
+      <w:proofErr w:type="gramStart"/>
+      <w:r>
+        <w:t>high level</w:t>
+      </w:r>
+      <w:proofErr w:type="gramEnd"/>
+      <w:r>
+        <w:t xml:space="preserve"> overview of the functionality of interest is as follows:</w:t>
       </w:r>
     </w:p>
     <w:p>
@@ -1013,7 +1162,7 @@
         </w:numPr>
       </w:pPr>
       <w:r>
-        <w:t>Use case 1: Search for a holiday package using departure airport, holiday destination, holiday duration, and number of passengers and their ages. A single passenger is nominated as the booking contact and that passenger requires extra information to be stored, namely address, email and telephone contact information.</w:t>
+        <w:t>Search for a holiday package using departure airport, holiday destination, holiday duration, and number of passengers and their ages. A single passenger is nominated as the booking contact and that passenger requires extra information to be stored, namely address, email and telephone contact information.</w:t>
       </w:r>
     </w:p>
     <w:p>
@@ -1025,21 +1174,45 @@
         </w:numPr>
       </w:pPr>
       <w:r>
-        <w:t>Use case 2: Make a booking for a holiday based on selected departure airport, hotel, room type, board basis, holiday duration, passenger number, and to calculate the cost and availability of said booking. Flight and accommodation cost is dependent on date and time for the former, and date alone for the latter.</w:t>
-      </w:r>
-    </w:p>
-    <w:p>
-      <w:r>
-        <w:t xml:space="preserve">Initial entity discovery was undertaken as a group. </w:t>
-      </w:r>
-      <w:r>
-        <w:t>Individually</w:t>
+        <w:t>Make a booking for a holiday based on selected departure airport, hotel, room type, board basis, holiday duration, passenger number, and to calculate the cost and availability of said booking. Flight and accommodation cost is dependent on date and time for the former, and date alone for the latter.</w:t>
+      </w:r>
+    </w:p>
+    <w:p>
+      <w:pPr>
+        <w:pStyle w:val="ListParagraph"/>
+        <w:numPr>
+          <w:ilvl w:val="0"/>
+          <w:numId w:val="5"/>
+        </w:numPr>
+      </w:pPr>
+      <w:r>
+        <w:t xml:space="preserve">Create queries to demonstrate the various considerations above </w:t>
+      </w:r>
+      <w:r>
+        <w:t>two use cases.</w:t>
+      </w:r>
+    </w:p>
+    <w:p>
+      <w:r>
+        <w:t xml:space="preserve">Initial entity discovery was undertaken </w:t>
+      </w:r>
+      <w:r>
+        <w:t>i</w:t>
+      </w:r>
+      <w:r>
+        <w:t>ndividually</w:t>
+      </w:r>
+      <w:r>
+        <w:t>.</w:t>
       </w:r>
       <w:r>
         <w:t xml:space="preserve"> </w:t>
       </w:r>
       <w:r>
-        <w:t xml:space="preserve">we </w:t>
+        <w:t>W</w:t>
+      </w:r>
+      <w:r>
+        <w:t xml:space="preserve">e </w:t>
       </w:r>
       <w:r>
         <w:t xml:space="preserve">analysed the Jet2Holidays website to try to deduce the </w:t>
@@ -1066,7 +1239,13 @@
         <w:t xml:space="preserve">as a group </w:t>
       </w:r>
       <w:r>
-        <w:t xml:space="preserve">began to pinpoint which of these bits of information were </w:t>
+        <w:t>pinpoint</w:t>
+      </w:r>
+      <w:r>
+        <w:t>ed</w:t>
+      </w:r>
+      <w:r>
+        <w:t xml:space="preserve"> which of these bits of information were </w:t>
       </w:r>
       <w:r>
         <w:t>entities</w:t>
@@ -1116,6 +1295,7 @@
     </w:p>
     <w:p>
       <w:r>
+        <w:lastRenderedPageBreak/>
         <w:t>O</w:t>
       </w:r>
       <w:r>
@@ -1125,10 +1305,18 @@
         <w:t xml:space="preserve"> describes </w:t>
       </w:r>
       <w:r>
-        <w:t>our entity-relationship model</w:t>
-      </w:r>
-      <w:r>
-        <w:t>, however</w:t>
+        <w:t xml:space="preserve">our entity-relationship </w:t>
+      </w:r>
+      <w:proofErr w:type="gramStart"/>
+      <w:r>
+        <w:t>model</w:t>
+      </w:r>
+      <w:r>
+        <w:t>,</w:t>
+      </w:r>
+      <w:proofErr w:type="gramEnd"/>
+      <w:r>
+        <w:t xml:space="preserve"> however</w:t>
       </w:r>
       <w:r>
         <w:t xml:space="preserve"> </w:t>
@@ -1179,7 +1367,6 @@
         </w:numPr>
       </w:pPr>
       <w:r>
-        <w:lastRenderedPageBreak/>
         <w:t>It does not attempt to address either time/date dependent pricing of flights and hotels, nor an availability model for our hotel rooms.</w:t>
       </w:r>
     </w:p>
@@ -1228,11 +1415,14 @@
         </w:numPr>
       </w:pPr>
       <w:r>
+        <w:rPr>
+          <w:noProof/>
+        </w:rPr>
         <w:drawing>
-          <wp:anchor distT="0" distB="0" distL="114300" distR="114300" simplePos="0" relativeHeight="251658240" behindDoc="0" locked="0" layoutInCell="1" allowOverlap="1" wp14:anchorId="57BAB8DE" wp14:editId="7B5C2F7E">
+          <wp:anchor distT="0" distB="0" distL="114300" distR="114300" simplePos="0" relativeHeight="251658240" behindDoc="0" locked="0" layoutInCell="1" allowOverlap="1" wp14:anchorId="57BAB8DE" wp14:editId="432883E8">
             <wp:simplePos x="0" y="0"/>
             <wp:positionH relativeFrom="column">
-              <wp:posOffset>2973705</wp:posOffset>
+              <wp:posOffset>3295574</wp:posOffset>
             </wp:positionH>
             <wp:positionV relativeFrom="paragraph">
               <wp:posOffset>11430</wp:posOffset>
@@ -1307,7 +1497,13 @@
         </w:numPr>
       </w:pPr>
       <w:r>
-        <w:t>It does not consider the cost of board basis for a hotel</w:t>
+        <w:t xml:space="preserve">It does not consider the cost of board basis </w:t>
+      </w:r>
+      <w:r>
+        <w:t xml:space="preserve">(examples include All inclusive and Bed &amp; Breakfast) </w:t>
+      </w:r>
+      <w:r>
+        <w:t>for a hotel</w:t>
       </w:r>
       <w:r>
         <w:t xml:space="preserve"> room</w:t>
@@ -1336,6 +1532,7 @@
           <w:numId w:val="4"/>
         </w:numPr>
       </w:pPr>
+      <w:commentRangeStart w:id="1"/>
       <w:r>
         <w:t>Some entities are not normalised as far as the 3</w:t>
       </w:r>
@@ -1364,7 +1561,20 @@
         <w:t>review</w:t>
       </w:r>
       <w:r>
-        <w:t xml:space="preserve"> entity.</w:t>
+        <w:t xml:space="preserve"> entity</w:t>
+      </w:r>
+      <w:r>
+        <w:t>s</w:t>
+      </w:r>
+      <w:r>
+        <w:t>.</w:t>
+      </w:r>
+      <w:commentRangeEnd w:id="1"/>
+      <w:r>
+        <w:rPr>
+          <w:rStyle w:val="CommentReference"/>
+        </w:rPr>
+        <w:commentReference w:id="1"/>
       </w:r>
     </w:p>
     <w:p>
@@ -1399,16 +1609,24 @@
       <w:r>
         <w:t xml:space="preserve">entity, which allows the </w:t>
       </w:r>
-      <w:commentRangeStart w:id="1"/>
-      <w:r>
-        <w:t>unfavourable introduction of insertion, update and deletion dependencies</w:t>
-      </w:r>
-      <w:commentRangeEnd w:id="1"/>
+      <w:commentRangeStart w:id="2"/>
+      <w:r>
+        <w:t xml:space="preserve">unfavourable introduction of insertion, </w:t>
+      </w:r>
+      <w:proofErr w:type="gramStart"/>
+      <w:r>
+        <w:t>update</w:t>
+      </w:r>
+      <w:proofErr w:type="gramEnd"/>
+      <w:r>
+        <w:t xml:space="preserve"> and deletion dependencies</w:t>
+      </w:r>
+      <w:commentRangeEnd w:id="2"/>
       <w:r>
         <w:rPr>
           <w:rStyle w:val="CommentReference"/>
         </w:rPr>
-        <w:commentReference w:id="1"/>
+        <w:commentReference w:id="2"/>
       </w:r>
       <w:r>
         <w:t>.</w:t>
@@ -1484,24 +1702,14 @@
       <w:r>
         <w:t xml:space="preserve">Figure </w:t>
       </w:r>
-      <w:r>
-        <w:fldChar w:fldCharType="begin"/>
-      </w:r>
-      <w:r>
-        <w:instrText xml:space="preserve"> SEQ Figure \* ARABIC </w:instrText>
-      </w:r>
-      <w:r>
-        <w:fldChar w:fldCharType="separate"/>
-      </w:r>
-      <w:r>
-        <w:rPr>
-          <w:noProof/>
-        </w:rPr>
-        <w:t>1</w:t>
-      </w:r>
-      <w:r>
-        <w:fldChar w:fldCharType="end"/>
-      </w:r>
+      <w:fldSimple w:instr=" SEQ Figure \* ARABIC ">
+        <w:r>
+          <w:rPr>
+            <w:noProof/>
+          </w:rPr>
+          <w:t>1</w:t>
+        </w:r>
+      </w:fldSimple>
       <w:r>
         <w:t xml:space="preserve"> Initial Entity Relationship Diagram</w:t>
       </w:r>
@@ -1678,16 +1886,16 @@
     <w:p/>
     <w:p>
       <w:r>
-        <w:t xml:space="preserve">We attempted to address the </w:t>
-      </w:r>
-      <w:r>
-        <w:t>naivety</w:t>
-      </w:r>
-      <w:r>
-        <w:t xml:space="preserve"> of the original design and to improve upon its shortcomings (</w:t>
+        <w:t>We attempted to address the naivety of the original design and to improve upon its shortcomings (</w:t>
       </w:r>
       <w:r>
         <w:t>see appendix for intermediate diagram</w:t>
+      </w:r>
+      <w:r>
+        <w:rPr>
+          <w:color w:val="FF0000"/>
+        </w:rPr>
+        <w:t>s</w:t>
       </w:r>
       <w:r>
         <w:t>).</w:t>
@@ -1724,7 +1932,18 @@
     </w:p>
     <w:p>
       <w:r>
-        <w:t>Bits of info shared between hotels, that have hotel specific information at the hotel level (hotel_board_type  + board_type// room_type_facility +  room_type // hotel_facility + hf_type + hk_image + hf bullet)</w:t>
+        <w:t>Bits of info shared between hotels, that have hotel specific information at the hotel level (hotel_board</w:t>
+      </w:r>
+      <w:r>
+        <w:t>_</w:t>
+      </w:r>
+      <w:proofErr w:type="gramStart"/>
+      <w:r>
+        <w:t>type  +</w:t>
+      </w:r>
+      <w:proofErr w:type="gramEnd"/>
+      <w:r>
+        <w:t xml:space="preserve"> board_type// room_type_facility +  room_type // hotel_facility + hf_type + hk_image + hf bullet)</w:t>
       </w:r>
     </w:p>
     <w:p>
@@ -1736,6 +1955,461 @@
       <w:r>
         <w:t>Star_rating plus flag</w:t>
       </w:r>
+    </w:p>
+    <w:p>
+      <w:r>
+        <w:rPr>
+          <w:noProof/>
+        </w:rPr>
+        <w:drawing>
+          <wp:anchor distT="0" distB="0" distL="114300" distR="114300" simplePos="0" relativeHeight="251659264" behindDoc="0" locked="0" layoutInCell="1" allowOverlap="1" wp14:anchorId="13533CDE" wp14:editId="4D491DF1">
+            <wp:simplePos x="0" y="0"/>
+            <wp:positionH relativeFrom="column">
+              <wp:posOffset>4790440</wp:posOffset>
+            </wp:positionH>
+            <wp:positionV relativeFrom="paragraph">
+              <wp:posOffset>203200</wp:posOffset>
+            </wp:positionV>
+            <wp:extent cx="1618960" cy="2077517"/>
+            <wp:effectExtent l="0" t="0" r="635" b="0"/>
+            <wp:wrapSquare wrapText="bothSides"/>
+            <wp:docPr id="11" name="Picture 11"/>
+            <wp:cNvGraphicFramePr>
+              <a:graphicFrameLocks xmlns:a="http://schemas.openxmlformats.org/drawingml/2006/main" noChangeAspect="1"/>
+            </wp:cNvGraphicFramePr>
+            <a:graphic xmlns:a="http://schemas.openxmlformats.org/drawingml/2006/main">
+              <a:graphicData uri="http://schemas.openxmlformats.org/drawingml/2006/picture">
+                <pic:pic xmlns:pic="http://schemas.openxmlformats.org/drawingml/2006/picture">
+                  <pic:nvPicPr>
+                    <pic:cNvPr id="0" name="Picture 1"/>
+                    <pic:cNvPicPr>
+                      <a:picLocks noChangeAspect="1" noChangeArrowheads="1"/>
+                    </pic:cNvPicPr>
+                  </pic:nvPicPr>
+                  <pic:blipFill>
+                    <a:blip r:embed="rId17">
+                      <a:extLst>
+                        <a:ext uri="{28A0092B-C50C-407E-A947-70E740481C1C}">
+                          <a14:useLocalDpi xmlns:a14="http://schemas.microsoft.com/office/drawing/2010/main" val="0"/>
+                        </a:ext>
+                      </a:extLst>
+                    </a:blip>
+                    <a:srcRect/>
+                    <a:stretch>
+                      <a:fillRect/>
+                    </a:stretch>
+                  </pic:blipFill>
+                  <pic:spPr bwMode="auto">
+                    <a:xfrm>
+                      <a:off x="0" y="0"/>
+                      <a:ext cx="1618960" cy="2077517"/>
+                    </a:xfrm>
+                    <a:prstGeom prst="rect">
+                      <a:avLst/>
+                    </a:prstGeom>
+                    <a:noFill/>
+                    <a:ln>
+                      <a:noFill/>
+                    </a:ln>
+                  </pic:spPr>
+                </pic:pic>
+              </a:graphicData>
+            </a:graphic>
+          </wp:anchor>
+        </w:drawing>
+      </w:r>
+    </w:p>
+    <w:p>
+      <w:pPr>
+        <w:rPr>
+          <w:b/>
+          <w:bCs/>
+          <w:u w:val="single"/>
+        </w:rPr>
+      </w:pPr>
+      <w:r>
+        <w:rPr>
+          <w:b/>
+          <w:bCs/>
+          <w:u w:val="single"/>
+        </w:rPr>
+        <w:t xml:space="preserve">Important </w:t>
+      </w:r>
+      <w:r>
+        <w:rPr>
+          <w:b/>
+          <w:bCs/>
+          <w:u w:val="single"/>
+        </w:rPr>
+        <w:t>Primary Key</w:t>
+      </w:r>
+      <w:r>
+        <w:rPr>
+          <w:b/>
+          <w:bCs/>
+          <w:u w:val="single"/>
+        </w:rPr>
+        <w:t xml:space="preserve"> Considerations</w:t>
+      </w:r>
+    </w:p>
+    <w:p>
+      <w:r>
+        <w:rPr>
+          <w:noProof/>
+        </w:rPr>
+        <mc:AlternateContent>
+          <mc:Choice Requires="wps">
+            <w:drawing>
+              <wp:anchor distT="0" distB="0" distL="114300" distR="114300" simplePos="0" relativeHeight="251661312" behindDoc="0" locked="0" layoutInCell="1" allowOverlap="1" wp14:anchorId="03D1D83D" wp14:editId="634DCCD8">
+                <wp:simplePos x="0" y="0"/>
+                <wp:positionH relativeFrom="column">
+                  <wp:posOffset>4790440</wp:posOffset>
+                </wp:positionH>
+                <wp:positionV relativeFrom="paragraph">
+                  <wp:posOffset>1813560</wp:posOffset>
+                </wp:positionV>
+                <wp:extent cx="1618615" cy="635"/>
+                <wp:effectExtent l="0" t="0" r="0" b="0"/>
+                <wp:wrapSquare wrapText="bothSides"/>
+                <wp:docPr id="15" name="Text Box 15"/>
+                <wp:cNvGraphicFramePr/>
+                <a:graphic xmlns:a="http://schemas.openxmlformats.org/drawingml/2006/main">
+                  <a:graphicData uri="http://schemas.microsoft.com/office/word/2010/wordprocessingShape">
+                    <wps:wsp>
+                      <wps:cNvSpPr txBox="1"/>
+                      <wps:spPr>
+                        <a:xfrm>
+                          <a:off x="0" y="0"/>
+                          <a:ext cx="1618615" cy="635"/>
+                        </a:xfrm>
+                        <a:prstGeom prst="rect">
+                          <a:avLst/>
+                        </a:prstGeom>
+                        <a:solidFill>
+                          <a:prstClr val="white"/>
+                        </a:solidFill>
+                        <a:ln>
+                          <a:noFill/>
+                        </a:ln>
+                      </wps:spPr>
+                      <wps:txbx>
+                        <w:txbxContent>
+                          <w:p>
+                            <w:pPr>
+                              <w:pStyle w:val="Caption"/>
+                              <w:rPr>
+                                <w:noProof/>
+                              </w:rPr>
+                            </w:pPr>
+                            <w:r>
+                              <w:t xml:space="preserve">Figure </w:t>
+                            </w:r>
+                            <w:fldSimple w:instr=" SEQ Figure \* ARABIC ">
+                              <w:r>
+                                <w:rPr>
+                                  <w:noProof/>
+                                </w:rPr>
+                                <w:t>3</w:t>
+                              </w:r>
+                            </w:fldSimple>
+                            <w:r>
+                              <w:rPr>
+                                <w:noProof/>
+                              </w:rPr>
+                              <w:t xml:space="preserve"> Natural Key Consideration</w:t>
+                            </w:r>
+                            <w:r>
+                              <w:rPr>
+                                <w:noProof/>
+                              </w:rPr>
+                              <w:t xml:space="preserve"> in board_type table.</w:t>
+                            </w:r>
+                          </w:p>
+                        </w:txbxContent>
+                      </wps:txbx>
+                      <wps:bodyPr rot="0" spcFirstLastPara="0" vertOverflow="overflow" horzOverflow="overflow" vert="horz" wrap="square" lIns="0" tIns="0" rIns="0" bIns="0" numCol="1" spcCol="0" rtlCol="0" fromWordArt="0" anchor="t" anchorCtr="0" forceAA="0" compatLnSpc="1">
+                        <a:prstTxWarp prst="textNoShape">
+                          <a:avLst/>
+                        </a:prstTxWarp>
+                        <a:spAutoFit/>
+                      </wps:bodyPr>
+                    </wps:wsp>
+                  </a:graphicData>
+                </a:graphic>
+              </wp:anchor>
+            </w:drawing>
+          </mc:Choice>
+          <mc:Fallback>
+            <w:pict>
+              <v:shapetype w14:anchorId="03D1D83D" id="_x0000_t202" coordsize="21600,21600" o:spt="202" path="m,l,21600r21600,l21600,xe">
+                <v:stroke joinstyle="miter"/>
+                <v:path gradientshapeok="t" o:connecttype="rect"/>
+              </v:shapetype>
+              <v:shape id="Text Box 15" o:spid="_x0000_s1026" type="#_x0000_t202" style="position:absolute;margin-left:377.2pt;margin-top:142.8pt;width:127.45pt;height:.05pt;z-index:251661312;visibility:visible;mso-wrap-style:square;mso-wrap-distance-left:9pt;mso-wrap-distance-top:0;mso-wrap-distance-right:9pt;mso-wrap-distance-bottom:0;mso-position-horizontal:absolute;mso-position-horizontal-relative:text;mso-position-vertical:absolute;mso-position-vertical-relative:text;v-text-anchor:top" o:gfxdata="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" stroked="f">
+                <v:textbox style="mso-fit-shape-to-text:t" inset="0,0,0,0">
+                  <w:txbxContent>
+                    <w:p>
+                      <w:pPr>
+                        <w:pStyle w:val="Caption"/>
+                        <w:rPr>
+                          <w:noProof/>
+                        </w:rPr>
+                      </w:pPr>
+                      <w:r>
+                        <w:t xml:space="preserve">Figure </w:t>
+                      </w:r>
+                      <w:fldSimple w:instr=" SEQ Figure \* ARABIC ">
+                        <w:r>
+                          <w:rPr>
+                            <w:noProof/>
+                          </w:rPr>
+                          <w:t>3</w:t>
+                        </w:r>
+                      </w:fldSimple>
+                      <w:r>
+                        <w:rPr>
+                          <w:noProof/>
+                        </w:rPr>
+                        <w:t xml:space="preserve"> Natural Key Consideration</w:t>
+                      </w:r>
+                      <w:r>
+                        <w:rPr>
+                          <w:noProof/>
+                        </w:rPr>
+                        <w:t xml:space="preserve"> in board_type table.</w:t>
+                      </w:r>
+                    </w:p>
+                  </w:txbxContent>
+                </v:textbox>
+                <w10:wrap type="square"/>
+              </v:shape>
+            </w:pict>
+          </mc:Fallback>
+        </mc:AlternateContent>
+      </w:r>
+      <w:r>
+        <w:t>Throughout the project I</w:t>
+      </w:r>
+      <w:r>
+        <w:t xml:space="preserve"> chose to use exclusively surrogate primary keys</w:t>
+      </w:r>
+      <w:r>
+        <w:t>.</w:t>
+      </w:r>
+      <w:r>
+        <w:t xml:space="preserve"> </w:t>
+      </w:r>
+      <w:r>
+        <w:t>That is,</w:t>
+      </w:r>
+      <w:r>
+        <w:t xml:space="preserve"> </w:t>
+      </w:r>
+      <w:r>
+        <w:rPr>
+          <w:rFonts w:ascii="Consolas" w:hAnsi="Consolas"/>
+        </w:rPr>
+        <w:t>PRIMARY KEY</w:t>
+      </w:r>
+      <w:r>
+        <w:t xml:space="preserve"> </w:t>
+      </w:r>
+      <w:r>
+        <w:t>attributes</w:t>
+      </w:r>
+      <w:r>
+        <w:t xml:space="preserve"> of type </w:t>
+      </w:r>
+      <w:r>
+        <w:rPr>
+          <w:rFonts w:ascii="Consolas" w:hAnsi="Consolas"/>
+        </w:rPr>
+        <w:t>INTEGER</w:t>
+      </w:r>
+      <w:r>
+        <w:t xml:space="preserve"> used to </w:t>
+      </w:r>
+      <w:r>
+        <w:t>unique</w:t>
+      </w:r>
+      <w:r>
+        <w:t xml:space="preserve">ly identify each record in a table by means of </w:t>
+      </w:r>
+      <w:r>
+        <w:rPr>
+          <w:rFonts w:ascii="Consolas" w:hAnsi="Consolas"/>
+        </w:rPr>
+        <w:t>AUTO INCREMEN</w:t>
+      </w:r>
+      <w:r>
+        <w:rPr>
+          <w:rFonts w:ascii="Consolas" w:hAnsi="Consolas"/>
+        </w:rPr>
+        <w:t>T</w:t>
+      </w:r>
+      <w:r>
+        <w:t xml:space="preserve"> flag.</w:t>
+      </w:r>
+      <w:r>
+        <w:t xml:space="preserve"> At several points I considered using natural primary keys. As in the example in </w:t>
+      </w:r>
+      <w:r>
+        <w:rPr>
+          <w:i/>
+          <w:iCs/>
+        </w:rPr>
+        <w:t>figure 3</w:t>
+      </w:r>
+      <w:r>
+        <w:rPr>
+          <w:i/>
+          <w:iCs/>
+        </w:rPr>
+        <w:t>,</w:t>
+      </w:r>
+      <w:r>
+        <w:rPr>
+          <w:i/>
+          <w:iCs/>
+        </w:rPr>
+        <w:t xml:space="preserve"> </w:t>
+      </w:r>
+      <w:r>
+        <w:t xml:space="preserve">at first the </w:t>
+      </w:r>
+      <w:r>
+        <w:rPr>
+          <w:rFonts w:ascii="Consolas" w:hAnsi="Consolas"/>
+        </w:rPr>
+        <w:t>board_type_name</w:t>
+      </w:r>
+      <w:r>
+        <w:t xml:space="preserve"> seemed like a good candidate for a natural</w:t>
+      </w:r>
+      <w:r>
+        <w:t xml:space="preserve"> primary</w:t>
+      </w:r>
+      <w:r>
+        <w:t xml:space="preserve"> key, but</w:t>
+      </w:r>
+      <w:r>
+        <w:t xml:space="preserve"> to</w:t>
+      </w:r>
+      <w:r>
+        <w:t xml:space="preserve"> ensure that this </w:t>
+      </w:r>
+      <w:r>
+        <w:t>table</w:t>
+      </w:r>
+      <w:r>
+        <w:t xml:space="preserve"> would enjoy a long lifespan, I chose a surrogate key. I wanted to isolate the dat</w:t>
+      </w:r>
+      <w:r>
+        <w:t>a</w:t>
+      </w:r>
+      <w:r>
+        <w:t xml:space="preserve"> being stored from its method of unique identification, so that it would remain trivial to edit the </w:t>
+      </w:r>
+      <w:r>
+        <w:rPr>
+          <w:rFonts w:ascii="Consolas" w:hAnsi="Consolas"/>
+        </w:rPr>
+        <w:t>board_type_name</w:t>
+      </w:r>
+      <w:r>
+        <w:t xml:space="preserve"> without also violating foreign key constraints across all tables which </w:t>
+      </w:r>
+      <w:r>
+        <w:t xml:space="preserve">potentially used </w:t>
+      </w:r>
+      <w:r>
+        <w:rPr>
+          <w:rFonts w:ascii="Consolas" w:hAnsi="Consolas"/>
+        </w:rPr>
+        <w:t>board_type_</w:t>
+      </w:r>
+      <w:r>
+        <w:rPr>
+          <w:rFonts w:ascii="Consolas" w:hAnsi="Consolas"/>
+        </w:rPr>
+        <w:t>name</w:t>
+      </w:r>
+      <w:r>
+        <w:t xml:space="preserve"> as a foreign key</w:t>
+      </w:r>
+      <w:r>
+        <w:t>.</w:t>
+      </w:r>
+      <w:r>
+        <w:t xml:space="preserve"> This consideration was also apparent in several other entities containing only a single piece of data (for example </w:t>
+      </w:r>
+      <w:r>
+        <w:rPr>
+          <w:rFonts w:ascii="Consolas" w:hAnsi="Consolas"/>
+        </w:rPr>
+        <w:t>language</w:t>
+      </w:r>
+      <w:r>
+        <w:rPr>
+          <w:rFonts w:cstheme="minorHAnsi"/>
+        </w:rPr>
+        <w:t>,</w:t>
+      </w:r>
+      <w:r>
+        <w:rPr>
+          <w:rFonts w:ascii="Consolas" w:hAnsi="Consolas"/>
+        </w:rPr>
+        <w:t xml:space="preserve"> email</w:t>
+      </w:r>
+      <w:r>
+        <w:rPr>
+          <w:rFonts w:cstheme="minorHAnsi"/>
+        </w:rPr>
+        <w:t>,</w:t>
+      </w:r>
+      <w:r>
+        <w:rPr>
+          <w:rFonts w:ascii="Consolas" w:hAnsi="Consolas"/>
+        </w:rPr>
+        <w:t xml:space="preserve"> card_vendor</w:t>
+      </w:r>
+      <w:r>
+        <w:rPr>
+          <w:rFonts w:cstheme="minorHAnsi"/>
+        </w:rPr>
+        <w:t>,</w:t>
+      </w:r>
+      <w:r>
+        <w:rPr>
+          <w:rFonts w:ascii="Consolas" w:hAnsi="Consolas"/>
+        </w:rPr>
+        <w:t xml:space="preserve"> </w:t>
+      </w:r>
+      <w:r>
+        <w:rPr>
+          <w:rFonts w:ascii="Consolas" w:hAnsi="Consolas"/>
+        </w:rPr>
+        <w:t>telephone_type</w:t>
+      </w:r>
+      <w:r>
+        <w:t>).</w:t>
+      </w:r>
+    </w:p>
+    <w:p/>
+    <w:p>
+      <w:r>
+        <w:rPr>
+          <w:b/>
+          <w:bCs/>
+          <w:u w:val="single"/>
+        </w:rPr>
+        <w:t>Foreign Key Constraints</w:t>
+      </w:r>
+    </w:p>
+    <w:p>
+      <w:pPr>
+        <w:keepNext/>
+      </w:pPr>
     </w:p>
     <w:p/>
     <w:p>
@@ -1779,7 +2453,29 @@
           <w:u w:val="single"/>
         </w:rPr>
         <w:lastRenderedPageBreak/>
-        <w:t>APPENDIX 1 : QUERIES</w:t>
+        <w:t xml:space="preserve">APPENDIX </w:t>
+      </w:r>
+      <w:proofErr w:type="gramStart"/>
+      <w:r>
+        <w:rPr>
+          <w:b/>
+          <w:bCs/>
+          <w:sz w:val="36"/>
+          <w:szCs w:val="36"/>
+          <w:u w:val="single"/>
+        </w:rPr>
+        <w:t>1 :</w:t>
+      </w:r>
+      <w:proofErr w:type="gramEnd"/>
+      <w:r>
+        <w:rPr>
+          <w:b/>
+          <w:bCs/>
+          <w:sz w:val="36"/>
+          <w:szCs w:val="36"/>
+          <w:u w:val="single"/>
+        </w:rPr>
+        <w:t xml:space="preserve"> QUERIES</w:t>
       </w:r>
     </w:p>
     <w:p>
@@ -1892,7 +2588,7 @@
                     </pic:cNvPicPr>
                   </pic:nvPicPr>
                   <pic:blipFill>
-                    <a:blip r:embed="rId17">
+                    <a:blip r:embed="rId18">
                       <a:extLst>
                         <a:ext uri="{28A0092B-C50C-407E-A947-70E740481C1C}">
                           <a14:useLocalDpi xmlns:a14="http://schemas.microsoft.com/office/drawing/2010/main" val="0"/>
@@ -2033,7 +2729,18 @@
           <w:szCs w:val="18"/>
           <w:lang w:eastAsia="en-GB"/>
         </w:rPr>
-        <w:t>'Spanish Hotel 1'</w:t>
+        <w:t>'Spanish Hotel 1</w:t>
+      </w:r>
+      <w:proofErr w:type="gramStart"/>
+      <w:r>
+        <w:rPr>
+          <w:rFonts w:ascii="Consolas" w:eastAsia="Times New Roman" w:hAnsi="Consolas" w:cs="Fira Code"/>
+          <w:color w:val="A31515"/>
+          <w:sz w:val="18"/>
+          <w:szCs w:val="18"/>
+          <w:lang w:eastAsia="en-GB"/>
+        </w:rPr>
+        <w:t>'</w:t>
       </w:r>
       <w:r>
         <w:rPr>
@@ -2045,6 +2752,7 @@
         </w:rPr>
         <w:t>;</w:t>
       </w:r>
+      <w:proofErr w:type="gramEnd"/>
     </w:p>
     <w:p>
       <w:pPr>
@@ -2112,7 +2820,29 @@
           <w:szCs w:val="18"/>
           <w:lang w:eastAsia="en-GB"/>
         </w:rPr>
-        <w:t xml:space="preserve">  hotel.hotel_name </w:t>
+        <w:t xml:space="preserve">  </w:t>
+      </w:r>
+      <w:proofErr w:type="gramStart"/>
+      <w:r>
+        <w:rPr>
+          <w:rFonts w:ascii="Consolas" w:eastAsia="Times New Roman" w:hAnsi="Consolas" w:cs="Fira Code"/>
+          <w:color w:val="000000"/>
+          <w:sz w:val="18"/>
+          <w:szCs w:val="18"/>
+          <w:lang w:eastAsia="en-GB"/>
+        </w:rPr>
+        <w:t>hotel.hotel</w:t>
+      </w:r>
+      <w:proofErr w:type="gramEnd"/>
+      <w:r>
+        <w:rPr>
+          <w:rFonts w:ascii="Consolas" w:eastAsia="Times New Roman" w:hAnsi="Consolas" w:cs="Fira Code"/>
+          <w:color w:val="000000"/>
+          <w:sz w:val="18"/>
+          <w:szCs w:val="18"/>
+          <w:lang w:eastAsia="en-GB"/>
+        </w:rPr>
+        <w:t xml:space="preserve">_name </w:t>
       </w:r>
       <w:r>
         <w:rPr>
@@ -2155,7 +2885,29 @@
           <w:szCs w:val="18"/>
           <w:lang w:eastAsia="en-GB"/>
         </w:rPr>
-        <w:t xml:space="preserve">    region.region_name </w:t>
+        <w:t xml:space="preserve">    </w:t>
+      </w:r>
+      <w:proofErr w:type="gramStart"/>
+      <w:r>
+        <w:rPr>
+          <w:rFonts w:ascii="Consolas" w:eastAsia="Times New Roman" w:hAnsi="Consolas" w:cs="Fira Code"/>
+          <w:color w:val="000000"/>
+          <w:sz w:val="18"/>
+          <w:szCs w:val="18"/>
+          <w:lang w:eastAsia="en-GB"/>
+        </w:rPr>
+        <w:t>region.region</w:t>
+      </w:r>
+      <w:proofErr w:type="gramEnd"/>
+      <w:r>
+        <w:rPr>
+          <w:rFonts w:ascii="Consolas" w:eastAsia="Times New Roman" w:hAnsi="Consolas" w:cs="Fira Code"/>
+          <w:color w:val="000000"/>
+          <w:sz w:val="18"/>
+          <w:szCs w:val="18"/>
+          <w:lang w:eastAsia="en-GB"/>
+        </w:rPr>
+        <w:t xml:space="preserve">_name </w:t>
       </w:r>
       <w:r>
         <w:rPr>
@@ -2198,7 +2950,29 @@
           <w:szCs w:val="18"/>
           <w:lang w:eastAsia="en-GB"/>
         </w:rPr>
-        <w:t xml:space="preserve">    resort.resort_name </w:t>
+        <w:t xml:space="preserve">    </w:t>
+      </w:r>
+      <w:proofErr w:type="gramStart"/>
+      <w:r>
+        <w:rPr>
+          <w:rFonts w:ascii="Consolas" w:eastAsia="Times New Roman" w:hAnsi="Consolas" w:cs="Fira Code"/>
+          <w:color w:val="000000"/>
+          <w:sz w:val="18"/>
+          <w:szCs w:val="18"/>
+          <w:lang w:eastAsia="en-GB"/>
+        </w:rPr>
+        <w:t>resort.resort</w:t>
+      </w:r>
+      <w:proofErr w:type="gramEnd"/>
+      <w:r>
+        <w:rPr>
+          <w:rFonts w:ascii="Consolas" w:eastAsia="Times New Roman" w:hAnsi="Consolas" w:cs="Fira Code"/>
+          <w:color w:val="000000"/>
+          <w:sz w:val="18"/>
+          <w:szCs w:val="18"/>
+          <w:lang w:eastAsia="en-GB"/>
+        </w:rPr>
+        <w:t xml:space="preserve">_name </w:t>
       </w:r>
       <w:r>
         <w:rPr>
@@ -2241,7 +3015,29 @@
           <w:szCs w:val="18"/>
           <w:lang w:eastAsia="en-GB"/>
         </w:rPr>
-        <w:t xml:space="preserve">    star_rating.star_rating </w:t>
+        <w:t>    star_</w:t>
+      </w:r>
+      <w:proofErr w:type="gramStart"/>
+      <w:r>
+        <w:rPr>
+          <w:rFonts w:ascii="Consolas" w:eastAsia="Times New Roman" w:hAnsi="Consolas" w:cs="Fira Code"/>
+          <w:color w:val="000000"/>
+          <w:sz w:val="18"/>
+          <w:szCs w:val="18"/>
+          <w:lang w:eastAsia="en-GB"/>
+        </w:rPr>
+        <w:t>rating.star</w:t>
+      </w:r>
+      <w:proofErr w:type="gramEnd"/>
+      <w:r>
+        <w:rPr>
+          <w:rFonts w:ascii="Consolas" w:eastAsia="Times New Roman" w:hAnsi="Consolas" w:cs="Fira Code"/>
+          <w:color w:val="000000"/>
+          <w:sz w:val="18"/>
+          <w:szCs w:val="18"/>
+          <w:lang w:eastAsia="en-GB"/>
+        </w:rPr>
+        <w:t xml:space="preserve">_rating </w:t>
       </w:r>
       <w:r>
         <w:rPr>
@@ -2284,7 +3080,29 @@
           <w:szCs w:val="18"/>
           <w:lang w:eastAsia="en-GB"/>
         </w:rPr>
-        <w:t xml:space="preserve">    star_rating.star_rating_plus </w:t>
+        <w:t>    star_</w:t>
+      </w:r>
+      <w:proofErr w:type="gramStart"/>
+      <w:r>
+        <w:rPr>
+          <w:rFonts w:ascii="Consolas" w:eastAsia="Times New Roman" w:hAnsi="Consolas" w:cs="Fira Code"/>
+          <w:color w:val="000000"/>
+          <w:sz w:val="18"/>
+          <w:szCs w:val="18"/>
+          <w:lang w:eastAsia="en-GB"/>
+        </w:rPr>
+        <w:t>rating.star</w:t>
+      </w:r>
+      <w:proofErr w:type="gramEnd"/>
+      <w:r>
+        <w:rPr>
+          <w:rFonts w:ascii="Consolas" w:eastAsia="Times New Roman" w:hAnsi="Consolas" w:cs="Fira Code"/>
+          <w:color w:val="000000"/>
+          <w:sz w:val="18"/>
+          <w:szCs w:val="18"/>
+          <w:lang w:eastAsia="en-GB"/>
+        </w:rPr>
+        <w:t xml:space="preserve">_rating_plus </w:t>
       </w:r>
       <w:r>
         <w:rPr>
@@ -2349,6 +3167,7 @@
         </w:rPr>
         <w:t>(</w:t>
       </w:r>
+      <w:proofErr w:type="gramStart"/>
       <w:r>
         <w:rPr>
           <w:rFonts w:ascii="Consolas" w:eastAsia="Times New Roman" w:hAnsi="Consolas" w:cs="Fira Code"/>
@@ -2367,7 +3186,18 @@
           <w:szCs w:val="18"/>
           <w:lang w:eastAsia="en-GB"/>
         </w:rPr>
-        <w:t xml:space="preserve">(review_rating.review_rating) / </w:t>
+        <w:t>(</w:t>
+      </w:r>
+      <w:proofErr w:type="gramEnd"/>
+      <w:r>
+        <w:rPr>
+          <w:rFonts w:ascii="Consolas" w:eastAsia="Times New Roman" w:hAnsi="Consolas" w:cs="Fira Code"/>
+          <w:color w:val="000000"/>
+          <w:sz w:val="18"/>
+          <w:szCs w:val="18"/>
+          <w:lang w:eastAsia="en-GB"/>
+        </w:rPr>
+        <w:t xml:space="preserve">review_rating.review_rating) / </w:t>
       </w:r>
       <w:r>
         <w:rPr>
@@ -2512,6 +3342,7 @@
         </w:rPr>
         <w:t xml:space="preserve">    </w:t>
       </w:r>
+      <w:proofErr w:type="gramStart"/>
       <w:r>
         <w:rPr>
           <w:rFonts w:ascii="Consolas" w:eastAsia="Times New Roman" w:hAnsi="Consolas" w:cs="Fira Code"/>
@@ -2532,6 +3363,7 @@
         </w:rPr>
         <w:t>(</w:t>
       </w:r>
+      <w:proofErr w:type="gramEnd"/>
       <w:r>
         <w:rPr>
           <w:rFonts w:ascii="Consolas" w:eastAsia="Times New Roman" w:hAnsi="Consolas" w:cs="Fira Code"/>
@@ -2656,7 +3488,29 @@
           <w:szCs w:val="18"/>
           <w:lang w:eastAsia="en-GB"/>
         </w:rPr>
-        <w:t xml:space="preserve"> resort.resort_id = hotel.hotel_resort_id</w:t>
+        <w:t xml:space="preserve"> </w:t>
+      </w:r>
+      <w:proofErr w:type="gramStart"/>
+      <w:r>
+        <w:rPr>
+          <w:rFonts w:ascii="Consolas" w:eastAsia="Times New Roman" w:hAnsi="Consolas" w:cs="Fira Code"/>
+          <w:color w:val="000000"/>
+          <w:sz w:val="18"/>
+          <w:szCs w:val="18"/>
+          <w:lang w:eastAsia="en-GB"/>
+        </w:rPr>
+        <w:t>resort.resort</w:t>
+      </w:r>
+      <w:proofErr w:type="gramEnd"/>
+      <w:r>
+        <w:rPr>
+          <w:rFonts w:ascii="Consolas" w:eastAsia="Times New Roman" w:hAnsi="Consolas" w:cs="Fira Code"/>
+          <w:color w:val="000000"/>
+          <w:sz w:val="18"/>
+          <w:szCs w:val="18"/>
+          <w:lang w:eastAsia="en-GB"/>
+        </w:rPr>
+        <w:t>_id = hotel.hotel_resort_id</w:t>
       </w:r>
     </w:p>
     <w:p>
@@ -2709,7 +3563,29 @@
           <w:szCs w:val="18"/>
           <w:lang w:eastAsia="en-GB"/>
         </w:rPr>
-        <w:t xml:space="preserve"> region.region_id = resort.resort_id</w:t>
+        <w:t xml:space="preserve"> </w:t>
+      </w:r>
+      <w:proofErr w:type="gramStart"/>
+      <w:r>
+        <w:rPr>
+          <w:rFonts w:ascii="Consolas" w:eastAsia="Times New Roman" w:hAnsi="Consolas" w:cs="Fira Code"/>
+          <w:color w:val="000000"/>
+          <w:sz w:val="18"/>
+          <w:szCs w:val="18"/>
+          <w:lang w:eastAsia="en-GB"/>
+        </w:rPr>
+        <w:t>region.region</w:t>
+      </w:r>
+      <w:proofErr w:type="gramEnd"/>
+      <w:r>
+        <w:rPr>
+          <w:rFonts w:ascii="Consolas" w:eastAsia="Times New Roman" w:hAnsi="Consolas" w:cs="Fira Code"/>
+          <w:color w:val="000000"/>
+          <w:sz w:val="18"/>
+          <w:szCs w:val="18"/>
+          <w:lang w:eastAsia="en-GB"/>
+        </w:rPr>
+        <w:t>_id = resort.resort_id</w:t>
       </w:r>
     </w:p>
     <w:p>
@@ -2762,7 +3638,29 @@
           <w:szCs w:val="18"/>
           <w:lang w:eastAsia="en-GB"/>
         </w:rPr>
-        <w:t xml:space="preserve"> star_rating.star_rating_id = hotel.hotel_star_rating_id</w:t>
+        <w:t xml:space="preserve"> star_</w:t>
+      </w:r>
+      <w:proofErr w:type="gramStart"/>
+      <w:r>
+        <w:rPr>
+          <w:rFonts w:ascii="Consolas" w:eastAsia="Times New Roman" w:hAnsi="Consolas" w:cs="Fira Code"/>
+          <w:color w:val="000000"/>
+          <w:sz w:val="18"/>
+          <w:szCs w:val="18"/>
+          <w:lang w:eastAsia="en-GB"/>
+        </w:rPr>
+        <w:t>rating.star</w:t>
+      </w:r>
+      <w:proofErr w:type="gramEnd"/>
+      <w:r>
+        <w:rPr>
+          <w:rFonts w:ascii="Consolas" w:eastAsia="Times New Roman" w:hAnsi="Consolas" w:cs="Fira Code"/>
+          <w:color w:val="000000"/>
+          <w:sz w:val="18"/>
+          <w:szCs w:val="18"/>
+          <w:lang w:eastAsia="en-GB"/>
+        </w:rPr>
+        <w:t>_rating_id = hotel.hotel_star_rating_id</w:t>
       </w:r>
     </w:p>
     <w:p>
@@ -2815,7 +3713,29 @@
           <w:szCs w:val="18"/>
           <w:lang w:eastAsia="en-GB"/>
         </w:rPr>
-        <w:t xml:space="preserve"> room_type.room_type_hotel_id = hotel.hotel_id</w:t>
+        <w:t xml:space="preserve"> room_</w:t>
+      </w:r>
+      <w:proofErr w:type="gramStart"/>
+      <w:r>
+        <w:rPr>
+          <w:rFonts w:ascii="Consolas" w:eastAsia="Times New Roman" w:hAnsi="Consolas" w:cs="Fira Code"/>
+          <w:color w:val="000000"/>
+          <w:sz w:val="18"/>
+          <w:szCs w:val="18"/>
+          <w:lang w:eastAsia="en-GB"/>
+        </w:rPr>
+        <w:t>type.room</w:t>
+      </w:r>
+      <w:proofErr w:type="gramEnd"/>
+      <w:r>
+        <w:rPr>
+          <w:rFonts w:ascii="Consolas" w:eastAsia="Times New Roman" w:hAnsi="Consolas" w:cs="Fira Code"/>
+          <w:color w:val="000000"/>
+          <w:sz w:val="18"/>
+          <w:szCs w:val="18"/>
+          <w:lang w:eastAsia="en-GB"/>
+        </w:rPr>
+        <w:t>_type_hotel_id = hotel.hotel_id</w:t>
       </w:r>
     </w:p>
     <w:p>
@@ -2868,7 +3788,29 @@
           <w:szCs w:val="18"/>
           <w:lang w:eastAsia="en-GB"/>
         </w:rPr>
-        <w:t xml:space="preserve"> room_booking.room_booking_room_type_id = room_type.room_type_id</w:t>
+        <w:t xml:space="preserve"> room_</w:t>
+      </w:r>
+      <w:proofErr w:type="gramStart"/>
+      <w:r>
+        <w:rPr>
+          <w:rFonts w:ascii="Consolas" w:eastAsia="Times New Roman" w:hAnsi="Consolas" w:cs="Fira Code"/>
+          <w:color w:val="000000"/>
+          <w:sz w:val="18"/>
+          <w:szCs w:val="18"/>
+          <w:lang w:eastAsia="en-GB"/>
+        </w:rPr>
+        <w:t>booking.room</w:t>
+      </w:r>
+      <w:proofErr w:type="gramEnd"/>
+      <w:r>
+        <w:rPr>
+          <w:rFonts w:ascii="Consolas" w:eastAsia="Times New Roman" w:hAnsi="Consolas" w:cs="Fira Code"/>
+          <w:color w:val="000000"/>
+          <w:sz w:val="18"/>
+          <w:szCs w:val="18"/>
+          <w:lang w:eastAsia="en-GB"/>
+        </w:rPr>
+        <w:t>_booking_room_type_id = room_type.room_type_id</w:t>
       </w:r>
     </w:p>
     <w:p>
@@ -2921,7 +3863,29 @@
           <w:szCs w:val="18"/>
           <w:lang w:eastAsia="en-GB"/>
         </w:rPr>
-        <w:t xml:space="preserve"> booking.booking_id = room_booking.room_booking_booking_id</w:t>
+        <w:t xml:space="preserve"> </w:t>
+      </w:r>
+      <w:proofErr w:type="gramStart"/>
+      <w:r>
+        <w:rPr>
+          <w:rFonts w:ascii="Consolas" w:eastAsia="Times New Roman" w:hAnsi="Consolas" w:cs="Fira Code"/>
+          <w:color w:val="000000"/>
+          <w:sz w:val="18"/>
+          <w:szCs w:val="18"/>
+          <w:lang w:eastAsia="en-GB"/>
+        </w:rPr>
+        <w:t>booking.booking</w:t>
+      </w:r>
+      <w:proofErr w:type="gramEnd"/>
+      <w:r>
+        <w:rPr>
+          <w:rFonts w:ascii="Consolas" w:eastAsia="Times New Roman" w:hAnsi="Consolas" w:cs="Fira Code"/>
+          <w:color w:val="000000"/>
+          <w:sz w:val="18"/>
+          <w:szCs w:val="18"/>
+          <w:lang w:eastAsia="en-GB"/>
+        </w:rPr>
+        <w:t>_id = room_booking.room_booking_booking_id</w:t>
       </w:r>
     </w:p>
     <w:p>
@@ -2974,7 +3938,29 @@
           <w:szCs w:val="18"/>
           <w:lang w:eastAsia="en-GB"/>
         </w:rPr>
-        <w:t xml:space="preserve"> booking_contact.booking_contact_id = booking.booking_contact_id</w:t>
+        <w:t xml:space="preserve"> booking_</w:t>
+      </w:r>
+      <w:proofErr w:type="gramStart"/>
+      <w:r>
+        <w:rPr>
+          <w:rFonts w:ascii="Consolas" w:eastAsia="Times New Roman" w:hAnsi="Consolas" w:cs="Fira Code"/>
+          <w:color w:val="000000"/>
+          <w:sz w:val="18"/>
+          <w:szCs w:val="18"/>
+          <w:lang w:eastAsia="en-GB"/>
+        </w:rPr>
+        <w:t>contact.booking</w:t>
+      </w:r>
+      <w:proofErr w:type="gramEnd"/>
+      <w:r>
+        <w:rPr>
+          <w:rFonts w:ascii="Consolas" w:eastAsia="Times New Roman" w:hAnsi="Consolas" w:cs="Fira Code"/>
+          <w:color w:val="000000"/>
+          <w:sz w:val="18"/>
+          <w:szCs w:val="18"/>
+          <w:lang w:eastAsia="en-GB"/>
+        </w:rPr>
+        <w:t>_contact_id = booking.booking_contact_id</w:t>
       </w:r>
     </w:p>
     <w:p>
@@ -3027,7 +4013,29 @@
           <w:szCs w:val="18"/>
           <w:lang w:eastAsia="en-GB"/>
         </w:rPr>
-        <w:t xml:space="preserve"> review.reviewer_id = booking_contact.booking_contact_id</w:t>
+        <w:t xml:space="preserve"> </w:t>
+      </w:r>
+      <w:proofErr w:type="gramStart"/>
+      <w:r>
+        <w:rPr>
+          <w:rFonts w:ascii="Consolas" w:eastAsia="Times New Roman" w:hAnsi="Consolas" w:cs="Fira Code"/>
+          <w:color w:val="000000"/>
+          <w:sz w:val="18"/>
+          <w:szCs w:val="18"/>
+          <w:lang w:eastAsia="en-GB"/>
+        </w:rPr>
+        <w:t>review.reviewer</w:t>
+      </w:r>
+      <w:proofErr w:type="gramEnd"/>
+      <w:r>
+        <w:rPr>
+          <w:rFonts w:ascii="Consolas" w:eastAsia="Times New Roman" w:hAnsi="Consolas" w:cs="Fira Code"/>
+          <w:color w:val="000000"/>
+          <w:sz w:val="18"/>
+          <w:szCs w:val="18"/>
+          <w:lang w:eastAsia="en-GB"/>
+        </w:rPr>
+        <w:t>_id = booking_contact.booking_contact_id</w:t>
       </w:r>
     </w:p>
     <w:p>
@@ -3080,7 +4088,29 @@
           <w:szCs w:val="18"/>
           <w:lang w:eastAsia="en-GB"/>
         </w:rPr>
-        <w:t xml:space="preserve"> review_rating.review_rating_id = review.review_rating_id</w:t>
+        <w:t xml:space="preserve"> review_</w:t>
+      </w:r>
+      <w:proofErr w:type="gramStart"/>
+      <w:r>
+        <w:rPr>
+          <w:rFonts w:ascii="Consolas" w:eastAsia="Times New Roman" w:hAnsi="Consolas" w:cs="Fira Code"/>
+          <w:color w:val="000000"/>
+          <w:sz w:val="18"/>
+          <w:szCs w:val="18"/>
+          <w:lang w:eastAsia="en-GB"/>
+        </w:rPr>
+        <w:t>rating.review</w:t>
+      </w:r>
+      <w:proofErr w:type="gramEnd"/>
+      <w:r>
+        <w:rPr>
+          <w:rFonts w:ascii="Consolas" w:eastAsia="Times New Roman" w:hAnsi="Consolas" w:cs="Fira Code"/>
+          <w:color w:val="000000"/>
+          <w:sz w:val="18"/>
+          <w:szCs w:val="18"/>
+          <w:lang w:eastAsia="en-GB"/>
+        </w:rPr>
+        <w:t>_rating_id = review.review_rating_id</w:t>
       </w:r>
     </w:p>
     <w:p>
@@ -3113,7 +4143,29 @@
           <w:szCs w:val="18"/>
           <w:lang w:eastAsia="en-GB"/>
         </w:rPr>
-        <w:t xml:space="preserve"> hotel.hotel_name = @HotelName</w:t>
+        <w:t xml:space="preserve"> </w:t>
+      </w:r>
+      <w:proofErr w:type="gramStart"/>
+      <w:r>
+        <w:rPr>
+          <w:rFonts w:ascii="Consolas" w:eastAsia="Times New Roman" w:hAnsi="Consolas" w:cs="Fira Code"/>
+          <w:color w:val="000000"/>
+          <w:sz w:val="18"/>
+          <w:szCs w:val="18"/>
+          <w:lang w:eastAsia="en-GB"/>
+        </w:rPr>
+        <w:t>hotel.hotel</w:t>
+      </w:r>
+      <w:proofErr w:type="gramEnd"/>
+      <w:r>
+        <w:rPr>
+          <w:rFonts w:ascii="Consolas" w:eastAsia="Times New Roman" w:hAnsi="Consolas" w:cs="Fira Code"/>
+          <w:color w:val="000000"/>
+          <w:sz w:val="18"/>
+          <w:szCs w:val="18"/>
+          <w:lang w:eastAsia="en-GB"/>
+        </w:rPr>
+        <w:t>_name = @HotelName</w:t>
       </w:r>
     </w:p>
     <w:p>
@@ -3146,7 +4198,29 @@
           <w:szCs w:val="18"/>
           <w:lang w:eastAsia="en-GB"/>
         </w:rPr>
-        <w:t xml:space="preserve"> hotel.hotel_id;</w:t>
+        <w:t xml:space="preserve"> </w:t>
+      </w:r>
+      <w:proofErr w:type="gramStart"/>
+      <w:r>
+        <w:rPr>
+          <w:rFonts w:ascii="Consolas" w:eastAsia="Times New Roman" w:hAnsi="Consolas" w:cs="Fira Code"/>
+          <w:color w:val="000000"/>
+          <w:sz w:val="18"/>
+          <w:szCs w:val="18"/>
+          <w:lang w:eastAsia="en-GB"/>
+        </w:rPr>
+        <w:t>hotel.hotel</w:t>
+      </w:r>
+      <w:proofErr w:type="gramEnd"/>
+      <w:r>
+        <w:rPr>
+          <w:rFonts w:ascii="Consolas" w:eastAsia="Times New Roman" w:hAnsi="Consolas" w:cs="Fira Code"/>
+          <w:color w:val="000000"/>
+          <w:sz w:val="18"/>
+          <w:szCs w:val="18"/>
+          <w:lang w:eastAsia="en-GB"/>
+        </w:rPr>
+        <w:t>_id;</w:t>
       </w:r>
     </w:p>
     <w:p>
@@ -3225,7 +4299,7 @@
                     <pic:cNvPicPr/>
                   </pic:nvPicPr>
                   <pic:blipFill>
-                    <a:blip r:embed="rId18"/>
+                    <a:blip r:embed="rId19"/>
                     <a:stretch>
                       <a:fillRect/>
                     </a:stretch>
@@ -3405,7 +4479,18 @@
           <w:szCs w:val="18"/>
           <w:lang w:eastAsia="en-GB"/>
         </w:rPr>
-        <w:t>'2023-01-01'</w:t>
+        <w:t>'2023-01-01</w:t>
+      </w:r>
+      <w:proofErr w:type="gramStart"/>
+      <w:r>
+        <w:rPr>
+          <w:rFonts w:ascii="Consolas" w:eastAsia="Times New Roman" w:hAnsi="Consolas" w:cs="Fira Code"/>
+          <w:color w:val="A31515"/>
+          <w:sz w:val="18"/>
+          <w:szCs w:val="18"/>
+          <w:lang w:eastAsia="en-GB"/>
+        </w:rPr>
+        <w:t>'</w:t>
       </w:r>
       <w:r>
         <w:rPr>
@@ -3417,6 +4502,7 @@
         </w:rPr>
         <w:t>;</w:t>
       </w:r>
+      <w:proofErr w:type="gramEnd"/>
     </w:p>
     <w:p>
       <w:pPr>
@@ -3450,6 +4536,7 @@
         </w:rPr>
         <w:t xml:space="preserve"> @Duration = </w:t>
       </w:r>
+      <w:proofErr w:type="gramStart"/>
       <w:r>
         <w:rPr>
           <w:rFonts w:ascii="Consolas" w:eastAsia="Times New Roman" w:hAnsi="Consolas" w:cs="Fira Code"/>
@@ -3470,6 +4557,7 @@
         </w:rPr>
         <w:t>;</w:t>
       </w:r>
+      <w:proofErr w:type="gramEnd"/>
     </w:p>
     <w:p>
       <w:pPr>
@@ -3693,7 +4781,29 @@
           <w:szCs w:val="18"/>
           <w:lang w:eastAsia="en-GB"/>
         </w:rPr>
-        <w:t xml:space="preserve"> hotel.hotel_serving_airport_id </w:t>
+        <w:t xml:space="preserve"> </w:t>
+      </w:r>
+      <w:proofErr w:type="gramStart"/>
+      <w:r>
+        <w:rPr>
+          <w:rFonts w:ascii="Consolas" w:eastAsia="Times New Roman" w:hAnsi="Consolas" w:cs="Fira Code"/>
+          <w:color w:val="000000"/>
+          <w:sz w:val="18"/>
+          <w:szCs w:val="18"/>
+          <w:lang w:eastAsia="en-GB"/>
+        </w:rPr>
+        <w:t>hotel.hotel</w:t>
+      </w:r>
+      <w:proofErr w:type="gramEnd"/>
+      <w:r>
+        <w:rPr>
+          <w:rFonts w:ascii="Consolas" w:eastAsia="Times New Roman" w:hAnsi="Consolas" w:cs="Fira Code"/>
+          <w:color w:val="000000"/>
+          <w:sz w:val="18"/>
+          <w:szCs w:val="18"/>
+          <w:lang w:eastAsia="en-GB"/>
+        </w:rPr>
+        <w:t xml:space="preserve">_serving_airport_id </w:t>
       </w:r>
       <w:r>
         <w:rPr>
@@ -3788,6 +4898,7 @@
         </w:rPr>
         <w:t xml:space="preserve"> </w:t>
       </w:r>
+      <w:proofErr w:type="gramStart"/>
       <w:r>
         <w:rPr>
           <w:rFonts w:ascii="Consolas" w:eastAsia="Times New Roman" w:hAnsi="Consolas" w:cs="Fira Code"/>
@@ -3806,7 +4917,18 @@
           <w:szCs w:val="18"/>
           <w:lang w:eastAsia="en-GB"/>
         </w:rPr>
-        <w:t xml:space="preserve">.route_id </w:t>
+        <w:t>.route</w:t>
+      </w:r>
+      <w:proofErr w:type="gramEnd"/>
+      <w:r>
+        <w:rPr>
+          <w:rFonts w:ascii="Consolas" w:eastAsia="Times New Roman" w:hAnsi="Consolas" w:cs="Fira Code"/>
+          <w:color w:val="000000"/>
+          <w:sz w:val="18"/>
+          <w:szCs w:val="18"/>
+          <w:lang w:eastAsia="en-GB"/>
+        </w:rPr>
+        <w:t xml:space="preserve">_id </w:t>
       </w:r>
       <w:r>
         <w:rPr>
@@ -3981,6 +5103,7 @@
         </w:rPr>
         <w:t xml:space="preserve"> </w:t>
       </w:r>
+      <w:proofErr w:type="gramStart"/>
       <w:r>
         <w:rPr>
           <w:rFonts w:ascii="Consolas" w:eastAsia="Times New Roman" w:hAnsi="Consolas" w:cs="Fira Code"/>
@@ -3999,7 +5122,18 @@
           <w:szCs w:val="18"/>
           <w:lang w:eastAsia="en-GB"/>
         </w:rPr>
-        <w:t xml:space="preserve">.route_id </w:t>
+        <w:t>.route</w:t>
+      </w:r>
+      <w:proofErr w:type="gramEnd"/>
+      <w:r>
+        <w:rPr>
+          <w:rFonts w:ascii="Consolas" w:eastAsia="Times New Roman" w:hAnsi="Consolas" w:cs="Fira Code"/>
+          <w:color w:val="000000"/>
+          <w:sz w:val="18"/>
+          <w:szCs w:val="18"/>
+          <w:lang w:eastAsia="en-GB"/>
+        </w:rPr>
+        <w:t xml:space="preserve">_id </w:t>
       </w:r>
       <w:r>
         <w:rPr>
@@ -4152,7 +5286,29 @@
           <w:szCs w:val="18"/>
           <w:lang w:eastAsia="en-GB"/>
         </w:rPr>
-        <w:t xml:space="preserve"> @ReturnDate = DATE_ADD(@OutboundDate, INTERVAL @Duration </w:t>
+        <w:t xml:space="preserve"> @ReturnDate = DATE_</w:t>
+      </w:r>
+      <w:proofErr w:type="gramStart"/>
+      <w:r>
+        <w:rPr>
+          <w:rFonts w:ascii="Consolas" w:eastAsia="Times New Roman" w:hAnsi="Consolas" w:cs="Fira Code"/>
+          <w:color w:val="000000"/>
+          <w:sz w:val="18"/>
+          <w:szCs w:val="18"/>
+          <w:lang w:eastAsia="en-GB"/>
+        </w:rPr>
+        <w:t>ADD(</w:t>
+      </w:r>
+      <w:proofErr w:type="gramEnd"/>
+      <w:r>
+        <w:rPr>
+          <w:rFonts w:ascii="Consolas" w:eastAsia="Times New Roman" w:hAnsi="Consolas" w:cs="Fira Code"/>
+          <w:color w:val="000000"/>
+          <w:sz w:val="18"/>
+          <w:szCs w:val="18"/>
+          <w:lang w:eastAsia="en-GB"/>
+        </w:rPr>
+        <w:t xml:space="preserve">@OutboundDate, INTERVAL @Duration </w:t>
       </w:r>
       <w:r>
         <w:rPr>
@@ -4284,7 +5440,29 @@
           <w:szCs w:val="18"/>
           <w:lang w:eastAsia="en-GB"/>
         </w:rPr>
-        <w:t xml:space="preserve">dep_airport.airport_name </w:t>
+        <w:t>dep_</w:t>
+      </w:r>
+      <w:proofErr w:type="gramStart"/>
+      <w:r>
+        <w:rPr>
+          <w:rFonts w:ascii="Consolas" w:eastAsia="Times New Roman" w:hAnsi="Consolas" w:cs="Fira Code"/>
+          <w:color w:val="000000"/>
+          <w:sz w:val="18"/>
+          <w:szCs w:val="18"/>
+          <w:lang w:eastAsia="en-GB"/>
+        </w:rPr>
+        <w:t>airport.airport</w:t>
+      </w:r>
+      <w:proofErr w:type="gramEnd"/>
+      <w:r>
+        <w:rPr>
+          <w:rFonts w:ascii="Consolas" w:eastAsia="Times New Roman" w:hAnsi="Consolas" w:cs="Fira Code"/>
+          <w:color w:val="000000"/>
+          <w:sz w:val="18"/>
+          <w:szCs w:val="18"/>
+          <w:lang w:eastAsia="en-GB"/>
+        </w:rPr>
+        <w:t xml:space="preserve">_name </w:t>
       </w:r>
       <w:r>
         <w:rPr>
@@ -4327,7 +5505,29 @@
           <w:szCs w:val="18"/>
           <w:lang w:eastAsia="en-GB"/>
         </w:rPr>
-        <w:t xml:space="preserve">    dep_airport.airport_iata_code </w:t>
+        <w:t>    dep_</w:t>
+      </w:r>
+      <w:proofErr w:type="gramStart"/>
+      <w:r>
+        <w:rPr>
+          <w:rFonts w:ascii="Consolas" w:eastAsia="Times New Roman" w:hAnsi="Consolas" w:cs="Fira Code"/>
+          <w:color w:val="000000"/>
+          <w:sz w:val="18"/>
+          <w:szCs w:val="18"/>
+          <w:lang w:eastAsia="en-GB"/>
+        </w:rPr>
+        <w:t>airport.airport</w:t>
+      </w:r>
+      <w:proofErr w:type="gramEnd"/>
+      <w:r>
+        <w:rPr>
+          <w:rFonts w:ascii="Consolas" w:eastAsia="Times New Roman" w:hAnsi="Consolas" w:cs="Fira Code"/>
+          <w:color w:val="000000"/>
+          <w:sz w:val="18"/>
+          <w:szCs w:val="18"/>
+          <w:lang w:eastAsia="en-GB"/>
+        </w:rPr>
+        <w:t xml:space="preserve">_iata_code </w:t>
       </w:r>
       <w:r>
         <w:rPr>
@@ -4370,7 +5570,29 @@
           <w:szCs w:val="18"/>
           <w:lang w:eastAsia="en-GB"/>
         </w:rPr>
-        <w:t xml:space="preserve">    arr_airport.airport_name </w:t>
+        <w:t>    arr_</w:t>
+      </w:r>
+      <w:proofErr w:type="gramStart"/>
+      <w:r>
+        <w:rPr>
+          <w:rFonts w:ascii="Consolas" w:eastAsia="Times New Roman" w:hAnsi="Consolas" w:cs="Fira Code"/>
+          <w:color w:val="000000"/>
+          <w:sz w:val="18"/>
+          <w:szCs w:val="18"/>
+          <w:lang w:eastAsia="en-GB"/>
+        </w:rPr>
+        <w:t>airport.airport</w:t>
+      </w:r>
+      <w:proofErr w:type="gramEnd"/>
+      <w:r>
+        <w:rPr>
+          <w:rFonts w:ascii="Consolas" w:eastAsia="Times New Roman" w:hAnsi="Consolas" w:cs="Fira Code"/>
+          <w:color w:val="000000"/>
+          <w:sz w:val="18"/>
+          <w:szCs w:val="18"/>
+          <w:lang w:eastAsia="en-GB"/>
+        </w:rPr>
+        <w:t xml:space="preserve">_name </w:t>
       </w:r>
       <w:r>
         <w:rPr>
@@ -4413,7 +5635,29 @@
           <w:szCs w:val="18"/>
           <w:lang w:eastAsia="en-GB"/>
         </w:rPr>
-        <w:t xml:space="preserve">    arr_airport.airport_iata_code </w:t>
+        <w:t>    arr_</w:t>
+      </w:r>
+      <w:proofErr w:type="gramStart"/>
+      <w:r>
+        <w:rPr>
+          <w:rFonts w:ascii="Consolas" w:eastAsia="Times New Roman" w:hAnsi="Consolas" w:cs="Fira Code"/>
+          <w:color w:val="000000"/>
+          <w:sz w:val="18"/>
+          <w:szCs w:val="18"/>
+          <w:lang w:eastAsia="en-GB"/>
+        </w:rPr>
+        <w:t>airport.airport</w:t>
+      </w:r>
+      <w:proofErr w:type="gramEnd"/>
+      <w:r>
+        <w:rPr>
+          <w:rFonts w:ascii="Consolas" w:eastAsia="Times New Roman" w:hAnsi="Consolas" w:cs="Fira Code"/>
+          <w:color w:val="000000"/>
+          <w:sz w:val="18"/>
+          <w:szCs w:val="18"/>
+          <w:lang w:eastAsia="en-GB"/>
+        </w:rPr>
+        <w:t xml:space="preserve">_iata_code </w:t>
       </w:r>
       <w:r>
         <w:rPr>
@@ -4456,7 +5700,29 @@
           <w:szCs w:val="18"/>
           <w:lang w:eastAsia="en-GB"/>
         </w:rPr>
-        <w:t xml:space="preserve">    flight.departure_utc_datetime </w:t>
+        <w:t xml:space="preserve">    </w:t>
+      </w:r>
+      <w:proofErr w:type="gramStart"/>
+      <w:r>
+        <w:rPr>
+          <w:rFonts w:ascii="Consolas" w:eastAsia="Times New Roman" w:hAnsi="Consolas" w:cs="Fira Code"/>
+          <w:color w:val="000000"/>
+          <w:sz w:val="18"/>
+          <w:szCs w:val="18"/>
+          <w:lang w:eastAsia="en-GB"/>
+        </w:rPr>
+        <w:t>flight.departure</w:t>
+      </w:r>
+      <w:proofErr w:type="gramEnd"/>
+      <w:r>
+        <w:rPr>
+          <w:rFonts w:ascii="Consolas" w:eastAsia="Times New Roman" w:hAnsi="Consolas" w:cs="Fira Code"/>
+          <w:color w:val="000000"/>
+          <w:sz w:val="18"/>
+          <w:szCs w:val="18"/>
+          <w:lang w:eastAsia="en-GB"/>
+        </w:rPr>
+        <w:t xml:space="preserve">_utc_datetime </w:t>
       </w:r>
       <w:r>
         <w:rPr>
@@ -4499,7 +5765,29 @@
           <w:szCs w:val="18"/>
           <w:lang w:eastAsia="en-GB"/>
         </w:rPr>
-        <w:t xml:space="preserve">    flight.arrival_utc_datetime </w:t>
+        <w:t xml:space="preserve">    </w:t>
+      </w:r>
+      <w:proofErr w:type="gramStart"/>
+      <w:r>
+        <w:rPr>
+          <w:rFonts w:ascii="Consolas" w:eastAsia="Times New Roman" w:hAnsi="Consolas" w:cs="Fira Code"/>
+          <w:color w:val="000000"/>
+          <w:sz w:val="18"/>
+          <w:szCs w:val="18"/>
+          <w:lang w:eastAsia="en-GB"/>
+        </w:rPr>
+        <w:t>flight.arrival</w:t>
+      </w:r>
+      <w:proofErr w:type="gramEnd"/>
+      <w:r>
+        <w:rPr>
+          <w:rFonts w:ascii="Consolas" w:eastAsia="Times New Roman" w:hAnsi="Consolas" w:cs="Fira Code"/>
+          <w:color w:val="000000"/>
+          <w:sz w:val="18"/>
+          <w:szCs w:val="18"/>
+          <w:lang w:eastAsia="en-GB"/>
+        </w:rPr>
+        <w:t xml:space="preserve">_utc_datetime </w:t>
       </w:r>
       <w:r>
         <w:rPr>
@@ -4542,7 +5830,29 @@
           <w:szCs w:val="18"/>
           <w:lang w:eastAsia="en-GB"/>
         </w:rPr>
-        <w:t xml:space="preserve">    TIMEDIFF(flight.arrival_utc_datetime, flight.departure_utc_datetime) </w:t>
+        <w:t xml:space="preserve">    </w:t>
+      </w:r>
+      <w:proofErr w:type="gramStart"/>
+      <w:r>
+        <w:rPr>
+          <w:rFonts w:ascii="Consolas" w:eastAsia="Times New Roman" w:hAnsi="Consolas" w:cs="Fira Code"/>
+          <w:color w:val="000000"/>
+          <w:sz w:val="18"/>
+          <w:szCs w:val="18"/>
+          <w:lang w:eastAsia="en-GB"/>
+        </w:rPr>
+        <w:t>TIMEDIFF(</w:t>
+      </w:r>
+      <w:proofErr w:type="gramEnd"/>
+      <w:r>
+        <w:rPr>
+          <w:rFonts w:ascii="Consolas" w:eastAsia="Times New Roman" w:hAnsi="Consolas" w:cs="Fira Code"/>
+          <w:color w:val="000000"/>
+          <w:sz w:val="18"/>
+          <w:szCs w:val="18"/>
+          <w:lang w:eastAsia="en-GB"/>
+        </w:rPr>
+        <w:t xml:space="preserve">flight.arrival_utc_datetime, flight.departure_utc_datetime) </w:t>
       </w:r>
       <w:r>
         <w:rPr>
@@ -4670,6 +5980,7 @@
         </w:rPr>
         <w:t xml:space="preserve"> </w:t>
       </w:r>
+      <w:proofErr w:type="gramStart"/>
       <w:r>
         <w:rPr>
           <w:rFonts w:ascii="Consolas" w:eastAsia="Times New Roman" w:hAnsi="Consolas" w:cs="Fira Code"/>
@@ -4688,7 +5999,18 @@
           <w:szCs w:val="18"/>
           <w:lang w:eastAsia="en-GB"/>
         </w:rPr>
-        <w:t>.route_id = flight.route_id</w:t>
+        <w:t>.route</w:t>
+      </w:r>
+      <w:proofErr w:type="gramEnd"/>
+      <w:r>
+        <w:rPr>
+          <w:rFonts w:ascii="Consolas" w:eastAsia="Times New Roman" w:hAnsi="Consolas" w:cs="Fira Code"/>
+          <w:color w:val="000000"/>
+          <w:sz w:val="18"/>
+          <w:szCs w:val="18"/>
+          <w:lang w:eastAsia="en-GB"/>
+        </w:rPr>
+        <w:t>_id = flight.route_id</w:t>
       </w:r>
     </w:p>
     <w:p>
@@ -4761,7 +6083,29 @@
           <w:szCs w:val="18"/>
           <w:lang w:eastAsia="en-GB"/>
         </w:rPr>
-        <w:t xml:space="preserve"> dep_airport.airport_id = </w:t>
+        <w:t xml:space="preserve"> dep_</w:t>
+      </w:r>
+      <w:proofErr w:type="gramStart"/>
+      <w:r>
+        <w:rPr>
+          <w:rFonts w:ascii="Consolas" w:eastAsia="Times New Roman" w:hAnsi="Consolas" w:cs="Fira Code"/>
+          <w:color w:val="000000"/>
+          <w:sz w:val="18"/>
+          <w:szCs w:val="18"/>
+          <w:lang w:eastAsia="en-GB"/>
+        </w:rPr>
+        <w:t>airport.airport</w:t>
+      </w:r>
+      <w:proofErr w:type="gramEnd"/>
+      <w:r>
+        <w:rPr>
+          <w:rFonts w:ascii="Consolas" w:eastAsia="Times New Roman" w:hAnsi="Consolas" w:cs="Fira Code"/>
+          <w:color w:val="000000"/>
+          <w:sz w:val="18"/>
+          <w:szCs w:val="18"/>
+          <w:lang w:eastAsia="en-GB"/>
+        </w:rPr>
+        <w:t xml:space="preserve">_id = </w:t>
       </w:r>
       <w:r>
         <w:rPr>
@@ -4854,7 +6198,29 @@
           <w:szCs w:val="18"/>
           <w:lang w:eastAsia="en-GB"/>
         </w:rPr>
-        <w:t xml:space="preserve"> arr_airport.airport_id = </w:t>
+        <w:t xml:space="preserve"> arr_</w:t>
+      </w:r>
+      <w:proofErr w:type="gramStart"/>
+      <w:r>
+        <w:rPr>
+          <w:rFonts w:ascii="Consolas" w:eastAsia="Times New Roman" w:hAnsi="Consolas" w:cs="Fira Code"/>
+          <w:color w:val="000000"/>
+          <w:sz w:val="18"/>
+          <w:szCs w:val="18"/>
+          <w:lang w:eastAsia="en-GB"/>
+        </w:rPr>
+        <w:t>airport.airport</w:t>
+      </w:r>
+      <w:proofErr w:type="gramEnd"/>
+      <w:r>
+        <w:rPr>
+          <w:rFonts w:ascii="Consolas" w:eastAsia="Times New Roman" w:hAnsi="Consolas" w:cs="Fira Code"/>
+          <w:color w:val="000000"/>
+          <w:sz w:val="18"/>
+          <w:szCs w:val="18"/>
+          <w:lang w:eastAsia="en-GB"/>
+        </w:rPr>
+        <w:t xml:space="preserve">_id = </w:t>
       </w:r>
       <w:r>
         <w:rPr>
@@ -4907,7 +6273,29 @@
           <w:szCs w:val="18"/>
           <w:lang w:eastAsia="en-GB"/>
         </w:rPr>
-        <w:t xml:space="preserve"> flight.route_id = @OutboundRouteId </w:t>
+        <w:t xml:space="preserve"> </w:t>
+      </w:r>
+      <w:proofErr w:type="gramStart"/>
+      <w:r>
+        <w:rPr>
+          <w:rFonts w:ascii="Consolas" w:eastAsia="Times New Roman" w:hAnsi="Consolas" w:cs="Fira Code"/>
+          <w:color w:val="000000"/>
+          <w:sz w:val="18"/>
+          <w:szCs w:val="18"/>
+          <w:lang w:eastAsia="en-GB"/>
+        </w:rPr>
+        <w:t>flight.route</w:t>
+      </w:r>
+      <w:proofErr w:type="gramEnd"/>
+      <w:r>
+        <w:rPr>
+          <w:rFonts w:ascii="Consolas" w:eastAsia="Times New Roman" w:hAnsi="Consolas" w:cs="Fira Code"/>
+          <w:color w:val="000000"/>
+          <w:sz w:val="18"/>
+          <w:szCs w:val="18"/>
+          <w:lang w:eastAsia="en-GB"/>
+        </w:rPr>
+        <w:t xml:space="preserve">_id = @OutboundRouteId </w:t>
       </w:r>
       <w:r>
         <w:rPr>
@@ -5029,7 +6417,29 @@
           <w:szCs w:val="18"/>
           <w:lang w:eastAsia="en-GB"/>
         </w:rPr>
-        <w:t xml:space="preserve">  dep_airport.airport_name </w:t>
+        <w:t>  dep_</w:t>
+      </w:r>
+      <w:proofErr w:type="gramStart"/>
+      <w:r>
+        <w:rPr>
+          <w:rFonts w:ascii="Consolas" w:eastAsia="Times New Roman" w:hAnsi="Consolas" w:cs="Fira Code"/>
+          <w:color w:val="000000"/>
+          <w:sz w:val="18"/>
+          <w:szCs w:val="18"/>
+          <w:lang w:eastAsia="en-GB"/>
+        </w:rPr>
+        <w:t>airport.airport</w:t>
+      </w:r>
+      <w:proofErr w:type="gramEnd"/>
+      <w:r>
+        <w:rPr>
+          <w:rFonts w:ascii="Consolas" w:eastAsia="Times New Roman" w:hAnsi="Consolas" w:cs="Fira Code"/>
+          <w:color w:val="000000"/>
+          <w:sz w:val="18"/>
+          <w:szCs w:val="18"/>
+          <w:lang w:eastAsia="en-GB"/>
+        </w:rPr>
+        <w:t xml:space="preserve">_name </w:t>
       </w:r>
       <w:r>
         <w:rPr>
@@ -5072,7 +6482,29 @@
           <w:szCs w:val="18"/>
           <w:lang w:eastAsia="en-GB"/>
         </w:rPr>
-        <w:t xml:space="preserve">    dep_airport.airport_iata_code </w:t>
+        <w:t>    dep_</w:t>
+      </w:r>
+      <w:proofErr w:type="gramStart"/>
+      <w:r>
+        <w:rPr>
+          <w:rFonts w:ascii="Consolas" w:eastAsia="Times New Roman" w:hAnsi="Consolas" w:cs="Fira Code"/>
+          <w:color w:val="000000"/>
+          <w:sz w:val="18"/>
+          <w:szCs w:val="18"/>
+          <w:lang w:eastAsia="en-GB"/>
+        </w:rPr>
+        <w:t>airport.airport</w:t>
+      </w:r>
+      <w:proofErr w:type="gramEnd"/>
+      <w:r>
+        <w:rPr>
+          <w:rFonts w:ascii="Consolas" w:eastAsia="Times New Roman" w:hAnsi="Consolas" w:cs="Fira Code"/>
+          <w:color w:val="000000"/>
+          <w:sz w:val="18"/>
+          <w:szCs w:val="18"/>
+          <w:lang w:eastAsia="en-GB"/>
+        </w:rPr>
+        <w:t xml:space="preserve">_iata_code </w:t>
       </w:r>
       <w:r>
         <w:rPr>
@@ -5115,7 +6547,29 @@
           <w:szCs w:val="18"/>
           <w:lang w:eastAsia="en-GB"/>
         </w:rPr>
-        <w:t xml:space="preserve">    arr_airport.airport_name </w:t>
+        <w:t>    arr_</w:t>
+      </w:r>
+      <w:proofErr w:type="gramStart"/>
+      <w:r>
+        <w:rPr>
+          <w:rFonts w:ascii="Consolas" w:eastAsia="Times New Roman" w:hAnsi="Consolas" w:cs="Fira Code"/>
+          <w:color w:val="000000"/>
+          <w:sz w:val="18"/>
+          <w:szCs w:val="18"/>
+          <w:lang w:eastAsia="en-GB"/>
+        </w:rPr>
+        <w:t>airport.airport</w:t>
+      </w:r>
+      <w:proofErr w:type="gramEnd"/>
+      <w:r>
+        <w:rPr>
+          <w:rFonts w:ascii="Consolas" w:eastAsia="Times New Roman" w:hAnsi="Consolas" w:cs="Fira Code"/>
+          <w:color w:val="000000"/>
+          <w:sz w:val="18"/>
+          <w:szCs w:val="18"/>
+          <w:lang w:eastAsia="en-GB"/>
+        </w:rPr>
+        <w:t xml:space="preserve">_name </w:t>
       </w:r>
       <w:r>
         <w:rPr>
@@ -5158,7 +6612,29 @@
           <w:szCs w:val="18"/>
           <w:lang w:eastAsia="en-GB"/>
         </w:rPr>
-        <w:t xml:space="preserve">    arr_airport.airport_iata_code </w:t>
+        <w:t>    arr_</w:t>
+      </w:r>
+      <w:proofErr w:type="gramStart"/>
+      <w:r>
+        <w:rPr>
+          <w:rFonts w:ascii="Consolas" w:eastAsia="Times New Roman" w:hAnsi="Consolas" w:cs="Fira Code"/>
+          <w:color w:val="000000"/>
+          <w:sz w:val="18"/>
+          <w:szCs w:val="18"/>
+          <w:lang w:eastAsia="en-GB"/>
+        </w:rPr>
+        <w:t>airport.airport</w:t>
+      </w:r>
+      <w:proofErr w:type="gramEnd"/>
+      <w:r>
+        <w:rPr>
+          <w:rFonts w:ascii="Consolas" w:eastAsia="Times New Roman" w:hAnsi="Consolas" w:cs="Fira Code"/>
+          <w:color w:val="000000"/>
+          <w:sz w:val="18"/>
+          <w:szCs w:val="18"/>
+          <w:lang w:eastAsia="en-GB"/>
+        </w:rPr>
+        <w:t xml:space="preserve">_iata_code </w:t>
       </w:r>
       <w:r>
         <w:rPr>
@@ -5201,7 +6677,29 @@
           <w:szCs w:val="18"/>
           <w:lang w:eastAsia="en-GB"/>
         </w:rPr>
-        <w:t xml:space="preserve">    flight.departure_utc_datetime </w:t>
+        <w:t xml:space="preserve">    </w:t>
+      </w:r>
+      <w:proofErr w:type="gramStart"/>
+      <w:r>
+        <w:rPr>
+          <w:rFonts w:ascii="Consolas" w:eastAsia="Times New Roman" w:hAnsi="Consolas" w:cs="Fira Code"/>
+          <w:color w:val="000000"/>
+          <w:sz w:val="18"/>
+          <w:szCs w:val="18"/>
+          <w:lang w:eastAsia="en-GB"/>
+        </w:rPr>
+        <w:t>flight.departure</w:t>
+      </w:r>
+      <w:proofErr w:type="gramEnd"/>
+      <w:r>
+        <w:rPr>
+          <w:rFonts w:ascii="Consolas" w:eastAsia="Times New Roman" w:hAnsi="Consolas" w:cs="Fira Code"/>
+          <w:color w:val="000000"/>
+          <w:sz w:val="18"/>
+          <w:szCs w:val="18"/>
+          <w:lang w:eastAsia="en-GB"/>
+        </w:rPr>
+        <w:t xml:space="preserve">_utc_datetime </w:t>
       </w:r>
       <w:r>
         <w:rPr>
@@ -5244,7 +6742,29 @@
           <w:szCs w:val="18"/>
           <w:lang w:eastAsia="en-GB"/>
         </w:rPr>
-        <w:t xml:space="preserve">    flight.arrival_utc_datetime </w:t>
+        <w:t xml:space="preserve">    </w:t>
+      </w:r>
+      <w:proofErr w:type="gramStart"/>
+      <w:r>
+        <w:rPr>
+          <w:rFonts w:ascii="Consolas" w:eastAsia="Times New Roman" w:hAnsi="Consolas" w:cs="Fira Code"/>
+          <w:color w:val="000000"/>
+          <w:sz w:val="18"/>
+          <w:szCs w:val="18"/>
+          <w:lang w:eastAsia="en-GB"/>
+        </w:rPr>
+        <w:t>flight.arrival</w:t>
+      </w:r>
+      <w:proofErr w:type="gramEnd"/>
+      <w:r>
+        <w:rPr>
+          <w:rFonts w:ascii="Consolas" w:eastAsia="Times New Roman" w:hAnsi="Consolas" w:cs="Fira Code"/>
+          <w:color w:val="000000"/>
+          <w:sz w:val="18"/>
+          <w:szCs w:val="18"/>
+          <w:lang w:eastAsia="en-GB"/>
+        </w:rPr>
+        <w:t xml:space="preserve">_utc_datetime </w:t>
       </w:r>
       <w:r>
         <w:rPr>
@@ -5287,7 +6807,29 @@
           <w:szCs w:val="18"/>
           <w:lang w:eastAsia="en-GB"/>
         </w:rPr>
-        <w:t xml:space="preserve">    TIMEDIFF(flight.arrival_utc_datetime, flight.departure_utc_datetime) </w:t>
+        <w:t xml:space="preserve">    </w:t>
+      </w:r>
+      <w:proofErr w:type="gramStart"/>
+      <w:r>
+        <w:rPr>
+          <w:rFonts w:ascii="Consolas" w:eastAsia="Times New Roman" w:hAnsi="Consolas" w:cs="Fira Code"/>
+          <w:color w:val="000000"/>
+          <w:sz w:val="18"/>
+          <w:szCs w:val="18"/>
+          <w:lang w:eastAsia="en-GB"/>
+        </w:rPr>
+        <w:t>TIMEDIFF(</w:t>
+      </w:r>
+      <w:proofErr w:type="gramEnd"/>
+      <w:r>
+        <w:rPr>
+          <w:rFonts w:ascii="Consolas" w:eastAsia="Times New Roman" w:hAnsi="Consolas" w:cs="Fira Code"/>
+          <w:color w:val="000000"/>
+          <w:sz w:val="18"/>
+          <w:szCs w:val="18"/>
+          <w:lang w:eastAsia="en-GB"/>
+        </w:rPr>
+        <w:t xml:space="preserve">flight.arrival_utc_datetime, flight.departure_utc_datetime) </w:t>
       </w:r>
       <w:r>
         <w:rPr>
@@ -5415,6 +6957,7 @@
         </w:rPr>
         <w:t xml:space="preserve"> </w:t>
       </w:r>
+      <w:proofErr w:type="gramStart"/>
       <w:r>
         <w:rPr>
           <w:rFonts w:ascii="Consolas" w:eastAsia="Times New Roman" w:hAnsi="Consolas" w:cs="Fira Code"/>
@@ -5433,7 +6976,18 @@
           <w:szCs w:val="18"/>
           <w:lang w:eastAsia="en-GB"/>
         </w:rPr>
-        <w:t>.route_id = flight.route_id</w:t>
+        <w:t>.route</w:t>
+      </w:r>
+      <w:proofErr w:type="gramEnd"/>
+      <w:r>
+        <w:rPr>
+          <w:rFonts w:ascii="Consolas" w:eastAsia="Times New Roman" w:hAnsi="Consolas" w:cs="Fira Code"/>
+          <w:color w:val="000000"/>
+          <w:sz w:val="18"/>
+          <w:szCs w:val="18"/>
+          <w:lang w:eastAsia="en-GB"/>
+        </w:rPr>
+        <w:t>_id = flight.route_id</w:t>
       </w:r>
     </w:p>
     <w:p>
@@ -5506,7 +7060,29 @@
           <w:szCs w:val="18"/>
           <w:lang w:eastAsia="en-GB"/>
         </w:rPr>
-        <w:t xml:space="preserve"> dep_airport.airport_id = </w:t>
+        <w:t xml:space="preserve"> dep_</w:t>
+      </w:r>
+      <w:proofErr w:type="gramStart"/>
+      <w:r>
+        <w:rPr>
+          <w:rFonts w:ascii="Consolas" w:eastAsia="Times New Roman" w:hAnsi="Consolas" w:cs="Fira Code"/>
+          <w:color w:val="000000"/>
+          <w:sz w:val="18"/>
+          <w:szCs w:val="18"/>
+          <w:lang w:eastAsia="en-GB"/>
+        </w:rPr>
+        <w:t>airport.airport</w:t>
+      </w:r>
+      <w:proofErr w:type="gramEnd"/>
+      <w:r>
+        <w:rPr>
+          <w:rFonts w:ascii="Consolas" w:eastAsia="Times New Roman" w:hAnsi="Consolas" w:cs="Fira Code"/>
+          <w:color w:val="000000"/>
+          <w:sz w:val="18"/>
+          <w:szCs w:val="18"/>
+          <w:lang w:eastAsia="en-GB"/>
+        </w:rPr>
+        <w:t xml:space="preserve">_id = </w:t>
       </w:r>
       <w:r>
         <w:rPr>
@@ -5599,7 +7175,29 @@
           <w:szCs w:val="18"/>
           <w:lang w:eastAsia="en-GB"/>
         </w:rPr>
-        <w:t xml:space="preserve"> arr_airport.airport_id = </w:t>
+        <w:t xml:space="preserve"> arr_</w:t>
+      </w:r>
+      <w:proofErr w:type="gramStart"/>
+      <w:r>
+        <w:rPr>
+          <w:rFonts w:ascii="Consolas" w:eastAsia="Times New Roman" w:hAnsi="Consolas" w:cs="Fira Code"/>
+          <w:color w:val="000000"/>
+          <w:sz w:val="18"/>
+          <w:szCs w:val="18"/>
+          <w:lang w:eastAsia="en-GB"/>
+        </w:rPr>
+        <w:t>airport.airport</w:t>
+      </w:r>
+      <w:proofErr w:type="gramEnd"/>
+      <w:r>
+        <w:rPr>
+          <w:rFonts w:ascii="Consolas" w:eastAsia="Times New Roman" w:hAnsi="Consolas" w:cs="Fira Code"/>
+          <w:color w:val="000000"/>
+          <w:sz w:val="18"/>
+          <w:szCs w:val="18"/>
+          <w:lang w:eastAsia="en-GB"/>
+        </w:rPr>
+        <w:t xml:space="preserve">_id = </w:t>
       </w:r>
       <w:r>
         <w:rPr>
@@ -5652,7 +7250,29 @@
           <w:szCs w:val="18"/>
           <w:lang w:eastAsia="en-GB"/>
         </w:rPr>
-        <w:t xml:space="preserve"> flight.route_id = @ReturnRouteId </w:t>
+        <w:t xml:space="preserve"> </w:t>
+      </w:r>
+      <w:proofErr w:type="gramStart"/>
+      <w:r>
+        <w:rPr>
+          <w:rFonts w:ascii="Consolas" w:eastAsia="Times New Roman" w:hAnsi="Consolas" w:cs="Fira Code"/>
+          <w:color w:val="000000"/>
+          <w:sz w:val="18"/>
+          <w:szCs w:val="18"/>
+          <w:lang w:eastAsia="en-GB"/>
+        </w:rPr>
+        <w:t>flight.route</w:t>
+      </w:r>
+      <w:proofErr w:type="gramEnd"/>
+      <w:r>
+        <w:rPr>
+          <w:rFonts w:ascii="Consolas" w:eastAsia="Times New Roman" w:hAnsi="Consolas" w:cs="Fira Code"/>
+          <w:color w:val="000000"/>
+          <w:sz w:val="18"/>
+          <w:szCs w:val="18"/>
+          <w:lang w:eastAsia="en-GB"/>
+        </w:rPr>
+        <w:t xml:space="preserve">_id = @ReturnRouteId </w:t>
       </w:r>
       <w:r>
         <w:rPr>
@@ -5752,48 +7372,6 @@
             <wp:extent cx="6645910" cy="356235"/>
             <wp:effectExtent l="0" t="0" r="2540" b="5715"/>
             <wp:docPr id="8" name="Picture 8"/>
-            <wp:cNvGraphicFramePr>
-              <a:graphicFrameLocks xmlns:a="http://schemas.openxmlformats.org/drawingml/2006/main" noChangeAspect="1"/>
-            </wp:cNvGraphicFramePr>
-            <a:graphic xmlns:a="http://schemas.openxmlformats.org/drawingml/2006/main">
-              <a:graphicData uri="http://schemas.openxmlformats.org/drawingml/2006/picture">
-                <pic:pic xmlns:pic="http://schemas.openxmlformats.org/drawingml/2006/picture">
-                  <pic:nvPicPr>
-                    <pic:cNvPr id="1" name=""/>
-                    <pic:cNvPicPr/>
-                  </pic:nvPicPr>
-                  <pic:blipFill>
-                    <a:blip r:embed="rId19"/>
-                    <a:stretch>
-                      <a:fillRect/>
-                    </a:stretch>
-                  </pic:blipFill>
-                  <pic:spPr>
-                    <a:xfrm>
-                      <a:off x="0" y="0"/>
-                      <a:ext cx="6645910" cy="356235"/>
-                    </a:xfrm>
-                    <a:prstGeom prst="rect">
-                      <a:avLst/>
-                    </a:prstGeom>
-                  </pic:spPr>
-                </pic:pic>
-              </a:graphicData>
-            </a:graphic>
-          </wp:inline>
-        </w:drawing>
-      </w:r>
-    </w:p>
-    <w:p>
-      <w:r>
-        <w:rPr>
-          <w:noProof/>
-        </w:rPr>
-        <w:drawing>
-          <wp:inline distT="0" distB="0" distL="0" distR="0" wp14:anchorId="596CB084" wp14:editId="666AE2E3">
-            <wp:extent cx="6645910" cy="373380"/>
-            <wp:effectExtent l="0" t="0" r="2540" b="7620"/>
-            <wp:docPr id="9" name="Picture 9"/>
             <wp:cNvGraphicFramePr>
               <a:graphicFrameLocks xmlns:a="http://schemas.openxmlformats.org/drawingml/2006/main" noChangeAspect="1"/>
             </wp:cNvGraphicFramePr>
@@ -5813,6 +7391,48 @@
                   <pic:spPr>
                     <a:xfrm>
                       <a:off x="0" y="0"/>
+                      <a:ext cx="6645910" cy="356235"/>
+                    </a:xfrm>
+                    <a:prstGeom prst="rect">
+                      <a:avLst/>
+                    </a:prstGeom>
+                  </pic:spPr>
+                </pic:pic>
+              </a:graphicData>
+            </a:graphic>
+          </wp:inline>
+        </w:drawing>
+      </w:r>
+    </w:p>
+    <w:p>
+      <w:r>
+        <w:rPr>
+          <w:noProof/>
+        </w:rPr>
+        <w:drawing>
+          <wp:inline distT="0" distB="0" distL="0" distR="0" wp14:anchorId="596CB084" wp14:editId="666AE2E3">
+            <wp:extent cx="6645910" cy="373380"/>
+            <wp:effectExtent l="0" t="0" r="2540" b="7620"/>
+            <wp:docPr id="9" name="Picture 9"/>
+            <wp:cNvGraphicFramePr>
+              <a:graphicFrameLocks xmlns:a="http://schemas.openxmlformats.org/drawingml/2006/main" noChangeAspect="1"/>
+            </wp:cNvGraphicFramePr>
+            <a:graphic xmlns:a="http://schemas.openxmlformats.org/drawingml/2006/main">
+              <a:graphicData uri="http://schemas.openxmlformats.org/drawingml/2006/picture">
+                <pic:pic xmlns:pic="http://schemas.openxmlformats.org/drawingml/2006/picture">
+                  <pic:nvPicPr>
+                    <pic:cNvPr id="1" name=""/>
+                    <pic:cNvPicPr/>
+                  </pic:nvPicPr>
+                  <pic:blipFill>
+                    <a:blip r:embed="rId21"/>
+                    <a:stretch>
+                      <a:fillRect/>
+                    </a:stretch>
+                  </pic:blipFill>
+                  <pic:spPr>
+                    <a:xfrm>
+                      <a:off x="0" y="0"/>
                       <a:ext cx="6645910" cy="373380"/>
                     </a:xfrm>
                     <a:prstGeom prst="rect">
@@ -6024,7 +7644,18 @@
           <w:szCs w:val="18"/>
           <w:lang w:eastAsia="en-GB"/>
         </w:rPr>
-        <w:t>'2023-01-01 03:00:00'</w:t>
+        <w:t>'2023-01-01 03:00:00</w:t>
+      </w:r>
+      <w:proofErr w:type="gramStart"/>
+      <w:r>
+        <w:rPr>
+          <w:rFonts w:ascii="Consolas" w:eastAsia="Times New Roman" w:hAnsi="Consolas" w:cs="Fira Code"/>
+          <w:color w:val="A31515"/>
+          <w:sz w:val="18"/>
+          <w:szCs w:val="18"/>
+          <w:lang w:eastAsia="en-GB"/>
+        </w:rPr>
+        <w:t>'</w:t>
       </w:r>
       <w:r>
         <w:rPr>
@@ -6036,6 +7667,7 @@
         </w:rPr>
         <w:t>;</w:t>
       </w:r>
+      <w:proofErr w:type="gramEnd"/>
     </w:p>
     <w:p>
       <w:pPr>
@@ -6057,8 +7689,20 @@
           <w:szCs w:val="18"/>
           <w:lang w:eastAsia="en-GB"/>
         </w:rPr>
-        <w:t>-- SET @DateTimeToCheck = '2023-01-01 14:00:00';</w:t>
-      </w:r>
+        <w:t>-- SET @DateTimeToCheck = '2023-01-01 14:00:00</w:t>
+      </w:r>
+      <w:proofErr w:type="gramStart"/>
+      <w:r>
+        <w:rPr>
+          <w:rFonts w:ascii="Consolas" w:eastAsia="Times New Roman" w:hAnsi="Consolas" w:cs="Fira Code"/>
+          <w:color w:val="008000"/>
+          <w:sz w:val="18"/>
+          <w:szCs w:val="18"/>
+          <w:lang w:eastAsia="en-GB"/>
+        </w:rPr>
+        <w:t>';</w:t>
+      </w:r>
+      <w:proofErr w:type="gramEnd"/>
     </w:p>
     <w:p>
       <w:pPr>
@@ -6080,8 +7724,20 @@
           <w:szCs w:val="18"/>
           <w:lang w:eastAsia="en-GB"/>
         </w:rPr>
-        <w:t>-- SET @DateTimeToCheck = '2023-01-01 21:00:00';</w:t>
-      </w:r>
+        <w:t>-- SET @DateTimeToCheck = '2023-01-01 21:00:00</w:t>
+      </w:r>
+      <w:proofErr w:type="gramStart"/>
+      <w:r>
+        <w:rPr>
+          <w:rFonts w:ascii="Consolas" w:eastAsia="Times New Roman" w:hAnsi="Consolas" w:cs="Fira Code"/>
+          <w:color w:val="008000"/>
+          <w:sz w:val="18"/>
+          <w:szCs w:val="18"/>
+          <w:lang w:eastAsia="en-GB"/>
+        </w:rPr>
+        <w:t>';</w:t>
+      </w:r>
+      <w:proofErr w:type="gramEnd"/>
     </w:p>
     <w:p>
       <w:pPr>
@@ -6103,8 +7759,20 @@
           <w:szCs w:val="18"/>
           <w:lang w:eastAsia="en-GB"/>
         </w:rPr>
-        <w:t>-- SET @DateTimeToCheck = '2023-01-02 12:20:00';</w:t>
-      </w:r>
+        <w:t>-- SET @DateTimeToCheck = '2023-01-02 12:20:00</w:t>
+      </w:r>
+      <w:proofErr w:type="gramStart"/>
+      <w:r>
+        <w:rPr>
+          <w:rFonts w:ascii="Consolas" w:eastAsia="Times New Roman" w:hAnsi="Consolas" w:cs="Fira Code"/>
+          <w:color w:val="008000"/>
+          <w:sz w:val="18"/>
+          <w:szCs w:val="18"/>
+          <w:lang w:eastAsia="en-GB"/>
+        </w:rPr>
+        <w:t>';</w:t>
+      </w:r>
+      <w:proofErr w:type="gramEnd"/>
     </w:p>
     <w:p>
       <w:pPr>
@@ -6248,7 +7916,29 @@
           <w:szCs w:val="18"/>
           <w:lang w:eastAsia="en-GB"/>
         </w:rPr>
-        <w:t xml:space="preserve">  route_price.route_price_gbp </w:t>
+        <w:t>  route_</w:t>
+      </w:r>
+      <w:proofErr w:type="gramStart"/>
+      <w:r>
+        <w:rPr>
+          <w:rFonts w:ascii="Consolas" w:eastAsia="Times New Roman" w:hAnsi="Consolas" w:cs="Fira Code"/>
+          <w:color w:val="000000"/>
+          <w:sz w:val="18"/>
+          <w:szCs w:val="18"/>
+          <w:lang w:eastAsia="en-GB"/>
+        </w:rPr>
+        <w:t>price.route</w:t>
+      </w:r>
+      <w:proofErr w:type="gramEnd"/>
+      <w:r>
+        <w:rPr>
+          <w:rFonts w:ascii="Consolas" w:eastAsia="Times New Roman" w:hAnsi="Consolas" w:cs="Fira Code"/>
+          <w:color w:val="000000"/>
+          <w:sz w:val="18"/>
+          <w:szCs w:val="18"/>
+          <w:lang w:eastAsia="en-GB"/>
+        </w:rPr>
+        <w:t xml:space="preserve">_price_gbp </w:t>
       </w:r>
       <w:r>
         <w:rPr>
@@ -6334,7 +8024,29 @@
           <w:szCs w:val="18"/>
           <w:lang w:eastAsia="en-GB"/>
         </w:rPr>
-        <w:t xml:space="preserve">    route_price.route_price_valid_from_datetime </w:t>
+        <w:t>    route_</w:t>
+      </w:r>
+      <w:proofErr w:type="gramStart"/>
+      <w:r>
+        <w:rPr>
+          <w:rFonts w:ascii="Consolas" w:eastAsia="Times New Roman" w:hAnsi="Consolas" w:cs="Fira Code"/>
+          <w:color w:val="000000"/>
+          <w:sz w:val="18"/>
+          <w:szCs w:val="18"/>
+          <w:lang w:eastAsia="en-GB"/>
+        </w:rPr>
+        <w:t>price.route</w:t>
+      </w:r>
+      <w:proofErr w:type="gramEnd"/>
+      <w:r>
+        <w:rPr>
+          <w:rFonts w:ascii="Consolas" w:eastAsia="Times New Roman" w:hAnsi="Consolas" w:cs="Fira Code"/>
+          <w:color w:val="000000"/>
+          <w:sz w:val="18"/>
+          <w:szCs w:val="18"/>
+          <w:lang w:eastAsia="en-GB"/>
+        </w:rPr>
+        <w:t xml:space="preserve">_price_valid_from_datetime </w:t>
       </w:r>
       <w:r>
         <w:rPr>
@@ -6377,7 +8089,29 @@
           <w:szCs w:val="18"/>
           <w:lang w:eastAsia="en-GB"/>
         </w:rPr>
-        <w:t xml:space="preserve">    route_price.route_price_valid_to_datetime </w:t>
+        <w:t>    route_</w:t>
+      </w:r>
+      <w:proofErr w:type="gramStart"/>
+      <w:r>
+        <w:rPr>
+          <w:rFonts w:ascii="Consolas" w:eastAsia="Times New Roman" w:hAnsi="Consolas" w:cs="Fira Code"/>
+          <w:color w:val="000000"/>
+          <w:sz w:val="18"/>
+          <w:szCs w:val="18"/>
+          <w:lang w:eastAsia="en-GB"/>
+        </w:rPr>
+        <w:t>price.route</w:t>
+      </w:r>
+      <w:proofErr w:type="gramEnd"/>
+      <w:r>
+        <w:rPr>
+          <w:rFonts w:ascii="Consolas" w:eastAsia="Times New Roman" w:hAnsi="Consolas" w:cs="Fira Code"/>
+          <w:color w:val="000000"/>
+          <w:sz w:val="18"/>
+          <w:szCs w:val="18"/>
+          <w:lang w:eastAsia="en-GB"/>
+        </w:rPr>
+        <w:t xml:space="preserve">_price_valid_to_datetime </w:t>
       </w:r>
       <w:r>
         <w:rPr>
@@ -6492,6 +8226,7 @@
         </w:rPr>
         <w:t xml:space="preserve"> </w:t>
       </w:r>
+      <w:proofErr w:type="gramStart"/>
       <w:r>
         <w:rPr>
           <w:rFonts w:ascii="Consolas" w:eastAsia="Times New Roman" w:hAnsi="Consolas" w:cs="Fira Code"/>
@@ -6510,7 +8245,18 @@
           <w:szCs w:val="18"/>
           <w:lang w:eastAsia="en-GB"/>
         </w:rPr>
-        <w:t>.route_id = route_price.route_price_route_id</w:t>
+        <w:t>.route</w:t>
+      </w:r>
+      <w:proofErr w:type="gramEnd"/>
+      <w:r>
+        <w:rPr>
+          <w:rFonts w:ascii="Consolas" w:eastAsia="Times New Roman" w:hAnsi="Consolas" w:cs="Fira Code"/>
+          <w:color w:val="000000"/>
+          <w:sz w:val="18"/>
+          <w:szCs w:val="18"/>
+          <w:lang w:eastAsia="en-GB"/>
+        </w:rPr>
+        <w:t>_id = route_price.route_price_route_id</w:t>
       </w:r>
     </w:p>
     <w:p>
@@ -6543,7 +8289,29 @@
           <w:szCs w:val="18"/>
           <w:lang w:eastAsia="en-GB"/>
         </w:rPr>
-        <w:t xml:space="preserve"> route_price.route_price_route_id = @RouteId</w:t>
+        <w:t xml:space="preserve"> route_</w:t>
+      </w:r>
+      <w:proofErr w:type="gramStart"/>
+      <w:r>
+        <w:rPr>
+          <w:rFonts w:ascii="Consolas" w:eastAsia="Times New Roman" w:hAnsi="Consolas" w:cs="Fira Code"/>
+          <w:color w:val="000000"/>
+          <w:sz w:val="18"/>
+          <w:szCs w:val="18"/>
+          <w:lang w:eastAsia="en-GB"/>
+        </w:rPr>
+        <w:t>price.route</w:t>
+      </w:r>
+      <w:proofErr w:type="gramEnd"/>
+      <w:r>
+        <w:rPr>
+          <w:rFonts w:ascii="Consolas" w:eastAsia="Times New Roman" w:hAnsi="Consolas" w:cs="Fira Code"/>
+          <w:color w:val="000000"/>
+          <w:sz w:val="18"/>
+          <w:szCs w:val="18"/>
+          <w:lang w:eastAsia="en-GB"/>
+        </w:rPr>
+        <w:t>_price_route_id = @RouteId</w:t>
       </w:r>
     </w:p>
     <w:p>
@@ -6596,7 +8364,29 @@
           <w:szCs w:val="18"/>
           <w:lang w:eastAsia="en-GB"/>
         </w:rPr>
-        <w:t xml:space="preserve"> route_price.route_price_valid_from_datetime </w:t>
+        <w:t xml:space="preserve"> route_</w:t>
+      </w:r>
+      <w:proofErr w:type="gramStart"/>
+      <w:r>
+        <w:rPr>
+          <w:rFonts w:ascii="Consolas" w:eastAsia="Times New Roman" w:hAnsi="Consolas" w:cs="Fira Code"/>
+          <w:color w:val="000000"/>
+          <w:sz w:val="18"/>
+          <w:szCs w:val="18"/>
+          <w:lang w:eastAsia="en-GB"/>
+        </w:rPr>
+        <w:t>price.route</w:t>
+      </w:r>
+      <w:proofErr w:type="gramEnd"/>
+      <w:r>
+        <w:rPr>
+          <w:rFonts w:ascii="Consolas" w:eastAsia="Times New Roman" w:hAnsi="Consolas" w:cs="Fira Code"/>
+          <w:color w:val="000000"/>
+          <w:sz w:val="18"/>
+          <w:szCs w:val="18"/>
+          <w:lang w:eastAsia="en-GB"/>
+        </w:rPr>
+        <w:t xml:space="preserve">_price_valid_from_datetime </w:t>
       </w:r>
       <w:r>
         <w:rPr>
@@ -6651,6 +8441,7 @@
         </w:rPr>
         <w:t xml:space="preserve"> </w:t>
       </w:r>
+      <w:proofErr w:type="gramStart"/>
       <w:r>
         <w:rPr>
           <w:rFonts w:ascii="Consolas" w:eastAsia="Times New Roman" w:hAnsi="Consolas" w:cs="Fira Code"/>
@@ -6669,7 +8460,18 @@
           <w:szCs w:val="18"/>
           <w:lang w:eastAsia="en-GB"/>
         </w:rPr>
-        <w:t>.route_id = @RouteId;</w:t>
+        <w:t>.route</w:t>
+      </w:r>
+      <w:proofErr w:type="gramEnd"/>
+      <w:r>
+        <w:rPr>
+          <w:rFonts w:ascii="Consolas" w:eastAsia="Times New Roman" w:hAnsi="Consolas" w:cs="Fira Code"/>
+          <w:color w:val="000000"/>
+          <w:sz w:val="18"/>
+          <w:szCs w:val="18"/>
+          <w:lang w:eastAsia="en-GB"/>
+        </w:rPr>
+        <w:t>_id = @RouteId;</w:t>
       </w:r>
     </w:p>
     <w:p/>
@@ -6715,7 +8517,7 @@
                     <pic:cNvPicPr/>
                   </pic:nvPicPr>
                   <pic:blipFill>
-                    <a:blip r:embed="rId21"/>
+                    <a:blip r:embed="rId22"/>
                     <a:stretch>
                       <a:fillRect/>
                     </a:stretch>
@@ -6765,7 +8567,7 @@
                     <pic:cNvPicPr/>
                   </pic:nvPicPr>
                   <pic:blipFill>
-                    <a:blip r:embed="rId22"/>
+                    <a:blip r:embed="rId23"/>
                     <a:stretch>
                       <a:fillRect/>
                     </a:stretch>
@@ -6815,7 +8617,7 @@
                     <pic:cNvPicPr/>
                   </pic:nvPicPr>
                   <pic:blipFill>
-                    <a:blip r:embed="rId23"/>
+                    <a:blip r:embed="rId24"/>
                     <a:stretch>
                       <a:fillRect/>
                     </a:stretch>
@@ -6865,7 +8667,7 @@
                     <pic:cNvPicPr/>
                   </pic:nvPicPr>
                   <pic:blipFill>
-                    <a:blip r:embed="rId24"/>
+                    <a:blip r:embed="rId25"/>
                     <a:stretch>
                       <a:fillRect/>
                     </a:stretch>
@@ -6995,7 +8797,7 @@
                     <pic:cNvPicPr/>
                   </pic:nvPicPr>
                   <pic:blipFill>
-                    <a:blip r:embed="rId25"/>
+                    <a:blip r:embed="rId26"/>
                     <a:stretch>
                       <a:fillRect/>
                     </a:stretch>
@@ -7105,7 +8907,18 @@
           <w:szCs w:val="18"/>
           <w:lang w:eastAsia="en-GB"/>
         </w:rPr>
-        <w:t>'Spanish Hotel 1'</w:t>
+        <w:t>'Spanish Hotel 1</w:t>
+      </w:r>
+      <w:proofErr w:type="gramStart"/>
+      <w:r>
+        <w:rPr>
+          <w:rFonts w:ascii="Consolas" w:eastAsia="Times New Roman" w:hAnsi="Consolas" w:cs="Fira Code"/>
+          <w:color w:val="A31515"/>
+          <w:sz w:val="18"/>
+          <w:szCs w:val="18"/>
+          <w:lang w:eastAsia="en-GB"/>
+        </w:rPr>
+        <w:t>'</w:t>
       </w:r>
       <w:r>
         <w:rPr>
@@ -7117,6 +8930,7 @@
         </w:rPr>
         <w:t>;</w:t>
       </w:r>
+      <w:proofErr w:type="gramEnd"/>
     </w:p>
     <w:p>
       <w:pPr>
@@ -7174,7 +8988,29 @@
           <w:szCs w:val="18"/>
           <w:lang w:eastAsia="en-GB"/>
         </w:rPr>
-        <w:t xml:space="preserve">    hotel.hotel_name </w:t>
+        <w:t xml:space="preserve">    </w:t>
+      </w:r>
+      <w:proofErr w:type="gramStart"/>
+      <w:r>
+        <w:rPr>
+          <w:rFonts w:ascii="Consolas" w:eastAsia="Times New Roman" w:hAnsi="Consolas" w:cs="Fira Code"/>
+          <w:color w:val="000000"/>
+          <w:sz w:val="18"/>
+          <w:szCs w:val="18"/>
+          <w:lang w:eastAsia="en-GB"/>
+        </w:rPr>
+        <w:t>hotel.hotel</w:t>
+      </w:r>
+      <w:proofErr w:type="gramEnd"/>
+      <w:r>
+        <w:rPr>
+          <w:rFonts w:ascii="Consolas" w:eastAsia="Times New Roman" w:hAnsi="Consolas" w:cs="Fira Code"/>
+          <w:color w:val="000000"/>
+          <w:sz w:val="18"/>
+          <w:szCs w:val="18"/>
+          <w:lang w:eastAsia="en-GB"/>
+        </w:rPr>
+        <w:t xml:space="preserve">_name </w:t>
       </w:r>
       <w:r>
         <w:rPr>
@@ -7217,7 +9053,29 @@
           <w:szCs w:val="18"/>
           <w:lang w:eastAsia="en-GB"/>
         </w:rPr>
-        <w:t xml:space="preserve">    town_city.town_city_name </w:t>
+        <w:t>    town_</w:t>
+      </w:r>
+      <w:proofErr w:type="gramStart"/>
+      <w:r>
+        <w:rPr>
+          <w:rFonts w:ascii="Consolas" w:eastAsia="Times New Roman" w:hAnsi="Consolas" w:cs="Fira Code"/>
+          <w:color w:val="000000"/>
+          <w:sz w:val="18"/>
+          <w:szCs w:val="18"/>
+          <w:lang w:eastAsia="en-GB"/>
+        </w:rPr>
+        <w:t>city.town</w:t>
+      </w:r>
+      <w:proofErr w:type="gramEnd"/>
+      <w:r>
+        <w:rPr>
+          <w:rFonts w:ascii="Consolas" w:eastAsia="Times New Roman" w:hAnsi="Consolas" w:cs="Fira Code"/>
+          <w:color w:val="000000"/>
+          <w:sz w:val="18"/>
+          <w:szCs w:val="18"/>
+          <w:lang w:eastAsia="en-GB"/>
+        </w:rPr>
+        <w:t xml:space="preserve">_city_name </w:t>
       </w:r>
       <w:r>
         <w:rPr>
@@ -7303,7 +9161,29 @@
           <w:szCs w:val="18"/>
           <w:lang w:eastAsia="en-GB"/>
         </w:rPr>
-        <w:t xml:space="preserve">    passenger.passenger_first_name </w:t>
+        <w:t xml:space="preserve">    </w:t>
+      </w:r>
+      <w:proofErr w:type="gramStart"/>
+      <w:r>
+        <w:rPr>
+          <w:rFonts w:ascii="Consolas" w:eastAsia="Times New Roman" w:hAnsi="Consolas" w:cs="Fira Code"/>
+          <w:color w:val="000000"/>
+          <w:sz w:val="18"/>
+          <w:szCs w:val="18"/>
+          <w:lang w:eastAsia="en-GB"/>
+        </w:rPr>
+        <w:t>passenger.passenger</w:t>
+      </w:r>
+      <w:proofErr w:type="gramEnd"/>
+      <w:r>
+        <w:rPr>
+          <w:rFonts w:ascii="Consolas" w:eastAsia="Times New Roman" w:hAnsi="Consolas" w:cs="Fira Code"/>
+          <w:color w:val="000000"/>
+          <w:sz w:val="18"/>
+          <w:szCs w:val="18"/>
+          <w:lang w:eastAsia="en-GB"/>
+        </w:rPr>
+        <w:t xml:space="preserve">_first_name </w:t>
       </w:r>
       <w:r>
         <w:rPr>
@@ -7346,7 +9226,29 @@
           <w:szCs w:val="18"/>
           <w:lang w:eastAsia="en-GB"/>
         </w:rPr>
-        <w:t xml:space="preserve">    passenger.passenger_last_name </w:t>
+        <w:t xml:space="preserve">    </w:t>
+      </w:r>
+      <w:proofErr w:type="gramStart"/>
+      <w:r>
+        <w:rPr>
+          <w:rFonts w:ascii="Consolas" w:eastAsia="Times New Roman" w:hAnsi="Consolas" w:cs="Fira Code"/>
+          <w:color w:val="000000"/>
+          <w:sz w:val="18"/>
+          <w:szCs w:val="18"/>
+          <w:lang w:eastAsia="en-GB"/>
+        </w:rPr>
+        <w:t>passenger.passenger</w:t>
+      </w:r>
+      <w:proofErr w:type="gramEnd"/>
+      <w:r>
+        <w:rPr>
+          <w:rFonts w:ascii="Consolas" w:eastAsia="Times New Roman" w:hAnsi="Consolas" w:cs="Fira Code"/>
+          <w:color w:val="000000"/>
+          <w:sz w:val="18"/>
+          <w:szCs w:val="18"/>
+          <w:lang w:eastAsia="en-GB"/>
+        </w:rPr>
+        <w:t xml:space="preserve">_last_name </w:t>
       </w:r>
       <w:r>
         <w:rPr>
@@ -7391,6 +9293,7 @@
         </w:rPr>
         <w:t xml:space="preserve">    </w:t>
       </w:r>
+      <w:proofErr w:type="gramStart"/>
       <w:r>
         <w:rPr>
           <w:rFonts w:ascii="Consolas" w:eastAsia="Times New Roman" w:hAnsi="Consolas" w:cs="Fira Code"/>
@@ -7409,7 +9312,18 @@
           <w:szCs w:val="18"/>
           <w:lang w:eastAsia="en-GB"/>
         </w:rPr>
-        <w:t xml:space="preserve">(review.review_timestamp) </w:t>
+        <w:t>(</w:t>
+      </w:r>
+      <w:proofErr w:type="gramEnd"/>
+      <w:r>
+        <w:rPr>
+          <w:rFonts w:ascii="Consolas" w:eastAsia="Times New Roman" w:hAnsi="Consolas" w:cs="Fira Code"/>
+          <w:color w:val="000000"/>
+          <w:sz w:val="18"/>
+          <w:szCs w:val="18"/>
+          <w:lang w:eastAsia="en-GB"/>
+        </w:rPr>
+        <w:t xml:space="preserve">review.review_timestamp) </w:t>
       </w:r>
       <w:r>
         <w:rPr>
@@ -7452,7 +9366,29 @@
           <w:szCs w:val="18"/>
           <w:lang w:eastAsia="en-GB"/>
         </w:rPr>
-        <w:t xml:space="preserve">    review_rating.review_rating </w:t>
+        <w:t>    review_</w:t>
+      </w:r>
+      <w:proofErr w:type="gramStart"/>
+      <w:r>
+        <w:rPr>
+          <w:rFonts w:ascii="Consolas" w:eastAsia="Times New Roman" w:hAnsi="Consolas" w:cs="Fira Code"/>
+          <w:color w:val="000000"/>
+          <w:sz w:val="18"/>
+          <w:szCs w:val="18"/>
+          <w:lang w:eastAsia="en-GB"/>
+        </w:rPr>
+        <w:t>rating.review</w:t>
+      </w:r>
+      <w:proofErr w:type="gramEnd"/>
+      <w:r>
+        <w:rPr>
+          <w:rFonts w:ascii="Consolas" w:eastAsia="Times New Roman" w:hAnsi="Consolas" w:cs="Fira Code"/>
+          <w:color w:val="000000"/>
+          <w:sz w:val="18"/>
+          <w:szCs w:val="18"/>
+          <w:lang w:eastAsia="en-GB"/>
+        </w:rPr>
+        <w:t xml:space="preserve">_rating </w:t>
       </w:r>
       <w:r>
         <w:rPr>
@@ -7495,7 +9431,29 @@
           <w:szCs w:val="18"/>
           <w:lang w:eastAsia="en-GB"/>
         </w:rPr>
-        <w:t xml:space="preserve">    review.review_content </w:t>
+        <w:t xml:space="preserve">    </w:t>
+      </w:r>
+      <w:proofErr w:type="gramStart"/>
+      <w:r>
+        <w:rPr>
+          <w:rFonts w:ascii="Consolas" w:eastAsia="Times New Roman" w:hAnsi="Consolas" w:cs="Fira Code"/>
+          <w:color w:val="000000"/>
+          <w:sz w:val="18"/>
+          <w:szCs w:val="18"/>
+          <w:lang w:eastAsia="en-GB"/>
+        </w:rPr>
+        <w:t>review.review</w:t>
+      </w:r>
+      <w:proofErr w:type="gramEnd"/>
+      <w:r>
+        <w:rPr>
+          <w:rFonts w:ascii="Consolas" w:eastAsia="Times New Roman" w:hAnsi="Consolas" w:cs="Fira Code"/>
+          <w:color w:val="000000"/>
+          <w:sz w:val="18"/>
+          <w:szCs w:val="18"/>
+          <w:lang w:eastAsia="en-GB"/>
+        </w:rPr>
+        <w:t xml:space="preserve">_content </w:t>
       </w:r>
       <w:r>
         <w:rPr>
@@ -7601,7 +9559,29 @@
           <w:szCs w:val="18"/>
           <w:lang w:eastAsia="en-GB"/>
         </w:rPr>
-        <w:t xml:space="preserve"> booking_contact.booking_contact_id = review.reviewer_id</w:t>
+        <w:t xml:space="preserve"> booking_</w:t>
+      </w:r>
+      <w:proofErr w:type="gramStart"/>
+      <w:r>
+        <w:rPr>
+          <w:rFonts w:ascii="Consolas" w:eastAsia="Times New Roman" w:hAnsi="Consolas" w:cs="Fira Code"/>
+          <w:color w:val="000000"/>
+          <w:sz w:val="18"/>
+          <w:szCs w:val="18"/>
+          <w:lang w:eastAsia="en-GB"/>
+        </w:rPr>
+        <w:t>contact.booking</w:t>
+      </w:r>
+      <w:proofErr w:type="gramEnd"/>
+      <w:r>
+        <w:rPr>
+          <w:rFonts w:ascii="Consolas" w:eastAsia="Times New Roman" w:hAnsi="Consolas" w:cs="Fira Code"/>
+          <w:color w:val="000000"/>
+          <w:sz w:val="18"/>
+          <w:szCs w:val="18"/>
+          <w:lang w:eastAsia="en-GB"/>
+        </w:rPr>
+        <w:t>_contact_id = review.reviewer_id</w:t>
       </w:r>
     </w:p>
     <w:p>
@@ -7654,7 +9634,29 @@
           <w:szCs w:val="18"/>
           <w:lang w:eastAsia="en-GB"/>
         </w:rPr>
-        <w:t xml:space="preserve"> passenger.passenger_id = booking_contact.booking_contact_passenger_id</w:t>
+        <w:t xml:space="preserve"> </w:t>
+      </w:r>
+      <w:proofErr w:type="gramStart"/>
+      <w:r>
+        <w:rPr>
+          <w:rFonts w:ascii="Consolas" w:eastAsia="Times New Roman" w:hAnsi="Consolas" w:cs="Fira Code"/>
+          <w:color w:val="000000"/>
+          <w:sz w:val="18"/>
+          <w:szCs w:val="18"/>
+          <w:lang w:eastAsia="en-GB"/>
+        </w:rPr>
+        <w:t>passenger.passenger</w:t>
+      </w:r>
+      <w:proofErr w:type="gramEnd"/>
+      <w:r>
+        <w:rPr>
+          <w:rFonts w:ascii="Consolas" w:eastAsia="Times New Roman" w:hAnsi="Consolas" w:cs="Fira Code"/>
+          <w:color w:val="000000"/>
+          <w:sz w:val="18"/>
+          <w:szCs w:val="18"/>
+          <w:lang w:eastAsia="en-GB"/>
+        </w:rPr>
+        <w:t>_id = booking_contact.booking_contact_passenger_id</w:t>
       </w:r>
     </w:p>
     <w:p>
@@ -7707,7 +9709,29 @@
           <w:szCs w:val="18"/>
           <w:lang w:eastAsia="en-GB"/>
         </w:rPr>
-        <w:t xml:space="preserve"> booking.booking_contact_id = booking_contact.booking_contact_id</w:t>
+        <w:t xml:space="preserve"> </w:t>
+      </w:r>
+      <w:proofErr w:type="gramStart"/>
+      <w:r>
+        <w:rPr>
+          <w:rFonts w:ascii="Consolas" w:eastAsia="Times New Roman" w:hAnsi="Consolas" w:cs="Fira Code"/>
+          <w:color w:val="000000"/>
+          <w:sz w:val="18"/>
+          <w:szCs w:val="18"/>
+          <w:lang w:eastAsia="en-GB"/>
+        </w:rPr>
+        <w:t>booking.booking</w:t>
+      </w:r>
+      <w:proofErr w:type="gramEnd"/>
+      <w:r>
+        <w:rPr>
+          <w:rFonts w:ascii="Consolas" w:eastAsia="Times New Roman" w:hAnsi="Consolas" w:cs="Fira Code"/>
+          <w:color w:val="000000"/>
+          <w:sz w:val="18"/>
+          <w:szCs w:val="18"/>
+          <w:lang w:eastAsia="en-GB"/>
+        </w:rPr>
+        <w:t>_contact_id = booking_contact.booking_contact_id</w:t>
       </w:r>
     </w:p>
     <w:p>
@@ -7760,7 +9784,29 @@
           <w:szCs w:val="18"/>
           <w:lang w:eastAsia="en-GB"/>
         </w:rPr>
-        <w:t xml:space="preserve"> review_rating.review_rating_id = review.review_rating_id</w:t>
+        <w:t xml:space="preserve"> review_</w:t>
+      </w:r>
+      <w:proofErr w:type="gramStart"/>
+      <w:r>
+        <w:rPr>
+          <w:rFonts w:ascii="Consolas" w:eastAsia="Times New Roman" w:hAnsi="Consolas" w:cs="Fira Code"/>
+          <w:color w:val="000000"/>
+          <w:sz w:val="18"/>
+          <w:szCs w:val="18"/>
+          <w:lang w:eastAsia="en-GB"/>
+        </w:rPr>
+        <w:t>rating.review</w:t>
+      </w:r>
+      <w:proofErr w:type="gramEnd"/>
+      <w:r>
+        <w:rPr>
+          <w:rFonts w:ascii="Consolas" w:eastAsia="Times New Roman" w:hAnsi="Consolas" w:cs="Fira Code"/>
+          <w:color w:val="000000"/>
+          <w:sz w:val="18"/>
+          <w:szCs w:val="18"/>
+          <w:lang w:eastAsia="en-GB"/>
+        </w:rPr>
+        <w:t>_rating_id = review.review_rating_id</w:t>
       </w:r>
     </w:p>
     <w:p>
@@ -7835,6 +9881,7 @@
         </w:rPr>
         <w:t xml:space="preserve"> </w:t>
       </w:r>
+      <w:proofErr w:type="gramStart"/>
       <w:r>
         <w:rPr>
           <w:rFonts w:ascii="Consolas" w:eastAsia="Times New Roman" w:hAnsi="Consolas" w:cs="Fira Code"/>
@@ -7853,7 +9900,18 @@
           <w:szCs w:val="18"/>
           <w:lang w:eastAsia="en-GB"/>
         </w:rPr>
-        <w:t>.address_id = booking_contact.booking_contact_address_id</w:t>
+        <w:t>.address</w:t>
+      </w:r>
+      <w:proofErr w:type="gramEnd"/>
+      <w:r>
+        <w:rPr>
+          <w:rFonts w:ascii="Consolas" w:eastAsia="Times New Roman" w:hAnsi="Consolas" w:cs="Fira Code"/>
+          <w:color w:val="000000"/>
+          <w:sz w:val="18"/>
+          <w:szCs w:val="18"/>
+          <w:lang w:eastAsia="en-GB"/>
+        </w:rPr>
+        <w:t>_id = booking_contact.booking_contact_address_id</w:t>
       </w:r>
     </w:p>
     <w:p>
@@ -7906,7 +9964,29 @@
           <w:szCs w:val="18"/>
           <w:lang w:eastAsia="en-GB"/>
         </w:rPr>
-        <w:t xml:space="preserve"> town_city.town_city_id = </w:t>
+        <w:t xml:space="preserve"> town_</w:t>
+      </w:r>
+      <w:proofErr w:type="gramStart"/>
+      <w:r>
+        <w:rPr>
+          <w:rFonts w:ascii="Consolas" w:eastAsia="Times New Roman" w:hAnsi="Consolas" w:cs="Fira Code"/>
+          <w:color w:val="000000"/>
+          <w:sz w:val="18"/>
+          <w:szCs w:val="18"/>
+          <w:lang w:eastAsia="en-GB"/>
+        </w:rPr>
+        <w:t>city.town</w:t>
+      </w:r>
+      <w:proofErr w:type="gramEnd"/>
+      <w:r>
+        <w:rPr>
+          <w:rFonts w:ascii="Consolas" w:eastAsia="Times New Roman" w:hAnsi="Consolas" w:cs="Fira Code"/>
+          <w:color w:val="000000"/>
+          <w:sz w:val="18"/>
+          <w:szCs w:val="18"/>
+          <w:lang w:eastAsia="en-GB"/>
+        </w:rPr>
+        <w:t xml:space="preserve">_city_id = </w:t>
       </w:r>
       <w:r>
         <w:rPr>
@@ -7979,7 +10059,29 @@
           <w:szCs w:val="18"/>
           <w:lang w:eastAsia="en-GB"/>
         </w:rPr>
-        <w:t xml:space="preserve"> country.country_id = town_city.town_city_country_id</w:t>
+        <w:t xml:space="preserve"> </w:t>
+      </w:r>
+      <w:proofErr w:type="gramStart"/>
+      <w:r>
+        <w:rPr>
+          <w:rFonts w:ascii="Consolas" w:eastAsia="Times New Roman" w:hAnsi="Consolas" w:cs="Fira Code"/>
+          <w:color w:val="000000"/>
+          <w:sz w:val="18"/>
+          <w:szCs w:val="18"/>
+          <w:lang w:eastAsia="en-GB"/>
+        </w:rPr>
+        <w:t>country.country</w:t>
+      </w:r>
+      <w:proofErr w:type="gramEnd"/>
+      <w:r>
+        <w:rPr>
+          <w:rFonts w:ascii="Consolas" w:eastAsia="Times New Roman" w:hAnsi="Consolas" w:cs="Fira Code"/>
+          <w:color w:val="000000"/>
+          <w:sz w:val="18"/>
+          <w:szCs w:val="18"/>
+          <w:lang w:eastAsia="en-GB"/>
+        </w:rPr>
+        <w:t>_id = town_city.town_city_country_id</w:t>
       </w:r>
     </w:p>
     <w:p>
@@ -8052,7 +10154,29 @@
           <w:szCs w:val="18"/>
           <w:lang w:eastAsia="en-GB"/>
         </w:rPr>
-        <w:t xml:space="preserve"> CountryName.location_name_id = country.country_location_name_id</w:t>
+        <w:t xml:space="preserve"> CountryName.location_name_id = </w:t>
+      </w:r>
+      <w:proofErr w:type="gramStart"/>
+      <w:r>
+        <w:rPr>
+          <w:rFonts w:ascii="Consolas" w:eastAsia="Times New Roman" w:hAnsi="Consolas" w:cs="Fira Code"/>
+          <w:color w:val="000000"/>
+          <w:sz w:val="18"/>
+          <w:szCs w:val="18"/>
+          <w:lang w:eastAsia="en-GB"/>
+        </w:rPr>
+        <w:t>country.country</w:t>
+      </w:r>
+      <w:proofErr w:type="gramEnd"/>
+      <w:r>
+        <w:rPr>
+          <w:rFonts w:ascii="Consolas" w:eastAsia="Times New Roman" w:hAnsi="Consolas" w:cs="Fira Code"/>
+          <w:color w:val="000000"/>
+          <w:sz w:val="18"/>
+          <w:szCs w:val="18"/>
+          <w:lang w:eastAsia="en-GB"/>
+        </w:rPr>
+        <w:t>_location_name_id</w:t>
       </w:r>
     </w:p>
     <w:p>
@@ -8105,7 +10229,29 @@
           <w:szCs w:val="18"/>
           <w:lang w:eastAsia="en-GB"/>
         </w:rPr>
-        <w:t xml:space="preserve"> room_booking.room_booking_booking_id = booking.booking_id</w:t>
+        <w:t xml:space="preserve"> room_</w:t>
+      </w:r>
+      <w:proofErr w:type="gramStart"/>
+      <w:r>
+        <w:rPr>
+          <w:rFonts w:ascii="Consolas" w:eastAsia="Times New Roman" w:hAnsi="Consolas" w:cs="Fira Code"/>
+          <w:color w:val="000000"/>
+          <w:sz w:val="18"/>
+          <w:szCs w:val="18"/>
+          <w:lang w:eastAsia="en-GB"/>
+        </w:rPr>
+        <w:t>booking.room</w:t>
+      </w:r>
+      <w:proofErr w:type="gramEnd"/>
+      <w:r>
+        <w:rPr>
+          <w:rFonts w:ascii="Consolas" w:eastAsia="Times New Roman" w:hAnsi="Consolas" w:cs="Fira Code"/>
+          <w:color w:val="000000"/>
+          <w:sz w:val="18"/>
+          <w:szCs w:val="18"/>
+          <w:lang w:eastAsia="en-GB"/>
+        </w:rPr>
+        <w:t>_booking_booking_id = booking.booking_id</w:t>
       </w:r>
     </w:p>
     <w:p>
@@ -8158,7 +10304,29 @@
           <w:szCs w:val="18"/>
           <w:lang w:eastAsia="en-GB"/>
         </w:rPr>
-        <w:t xml:space="preserve"> room_type.room_type_id = room_booking.room_booking_room_type_id</w:t>
+        <w:t xml:space="preserve"> room_</w:t>
+      </w:r>
+      <w:proofErr w:type="gramStart"/>
+      <w:r>
+        <w:rPr>
+          <w:rFonts w:ascii="Consolas" w:eastAsia="Times New Roman" w:hAnsi="Consolas" w:cs="Fira Code"/>
+          <w:color w:val="000000"/>
+          <w:sz w:val="18"/>
+          <w:szCs w:val="18"/>
+          <w:lang w:eastAsia="en-GB"/>
+        </w:rPr>
+        <w:t>type.room</w:t>
+      </w:r>
+      <w:proofErr w:type="gramEnd"/>
+      <w:r>
+        <w:rPr>
+          <w:rFonts w:ascii="Consolas" w:eastAsia="Times New Roman" w:hAnsi="Consolas" w:cs="Fira Code"/>
+          <w:color w:val="000000"/>
+          <w:sz w:val="18"/>
+          <w:szCs w:val="18"/>
+          <w:lang w:eastAsia="en-GB"/>
+        </w:rPr>
+        <w:t>_type_id = room_booking.room_booking_room_type_id</w:t>
       </w:r>
     </w:p>
     <w:p>
@@ -8211,7 +10379,29 @@
           <w:szCs w:val="18"/>
           <w:lang w:eastAsia="en-GB"/>
         </w:rPr>
-        <w:t xml:space="preserve"> hotel.hotel_id = room_type.room_type_hotel_id</w:t>
+        <w:t xml:space="preserve"> </w:t>
+      </w:r>
+      <w:proofErr w:type="gramStart"/>
+      <w:r>
+        <w:rPr>
+          <w:rFonts w:ascii="Consolas" w:eastAsia="Times New Roman" w:hAnsi="Consolas" w:cs="Fira Code"/>
+          <w:color w:val="000000"/>
+          <w:sz w:val="18"/>
+          <w:szCs w:val="18"/>
+          <w:lang w:eastAsia="en-GB"/>
+        </w:rPr>
+        <w:t>hotel.hotel</w:t>
+      </w:r>
+      <w:proofErr w:type="gramEnd"/>
+      <w:r>
+        <w:rPr>
+          <w:rFonts w:ascii="Consolas" w:eastAsia="Times New Roman" w:hAnsi="Consolas" w:cs="Fira Code"/>
+          <w:color w:val="000000"/>
+          <w:sz w:val="18"/>
+          <w:szCs w:val="18"/>
+          <w:lang w:eastAsia="en-GB"/>
+        </w:rPr>
+        <w:t>_id = room_type.room_type_hotel_id</w:t>
       </w:r>
     </w:p>
     <w:p>
@@ -8244,7 +10434,29 @@
           <w:szCs w:val="18"/>
           <w:lang w:eastAsia="en-GB"/>
         </w:rPr>
-        <w:t xml:space="preserve"> hotel.hotel_name = @HotelName</w:t>
+        <w:t xml:space="preserve"> </w:t>
+      </w:r>
+      <w:proofErr w:type="gramStart"/>
+      <w:r>
+        <w:rPr>
+          <w:rFonts w:ascii="Consolas" w:eastAsia="Times New Roman" w:hAnsi="Consolas" w:cs="Fira Code"/>
+          <w:color w:val="000000"/>
+          <w:sz w:val="18"/>
+          <w:szCs w:val="18"/>
+          <w:lang w:eastAsia="en-GB"/>
+        </w:rPr>
+        <w:t>hotel.hotel</w:t>
+      </w:r>
+      <w:proofErr w:type="gramEnd"/>
+      <w:r>
+        <w:rPr>
+          <w:rFonts w:ascii="Consolas" w:eastAsia="Times New Roman" w:hAnsi="Consolas" w:cs="Fira Code"/>
+          <w:color w:val="000000"/>
+          <w:sz w:val="18"/>
+          <w:szCs w:val="18"/>
+          <w:lang w:eastAsia="en-GB"/>
+        </w:rPr>
+        <w:t>_name = @HotelName</w:t>
       </w:r>
     </w:p>
     <w:p>
@@ -8277,7 +10489,29 @@
           <w:szCs w:val="18"/>
           <w:lang w:eastAsia="en-GB"/>
         </w:rPr>
-        <w:t xml:space="preserve"> review.review_id;</w:t>
+        <w:t xml:space="preserve"> </w:t>
+      </w:r>
+      <w:proofErr w:type="gramStart"/>
+      <w:r>
+        <w:rPr>
+          <w:rFonts w:ascii="Consolas" w:eastAsia="Times New Roman" w:hAnsi="Consolas" w:cs="Fira Code"/>
+          <w:color w:val="000000"/>
+          <w:sz w:val="18"/>
+          <w:szCs w:val="18"/>
+          <w:lang w:eastAsia="en-GB"/>
+        </w:rPr>
+        <w:t>review.review</w:t>
+      </w:r>
+      <w:proofErr w:type="gramEnd"/>
+      <w:r>
+        <w:rPr>
+          <w:rFonts w:ascii="Consolas" w:eastAsia="Times New Roman" w:hAnsi="Consolas" w:cs="Fira Code"/>
+          <w:color w:val="000000"/>
+          <w:sz w:val="18"/>
+          <w:szCs w:val="18"/>
+          <w:lang w:eastAsia="en-GB"/>
+        </w:rPr>
+        <w:t>_id;</w:t>
       </w:r>
     </w:p>
     <w:p>
@@ -8380,7 +10614,7 @@
                     <pic:cNvPicPr/>
                   </pic:nvPicPr>
                   <pic:blipFill>
-                    <a:blip r:embed="rId26"/>
+                    <a:blip r:embed="rId27"/>
                     <a:stretch>
                       <a:fillRect/>
                     </a:stretch>
@@ -8438,7 +10672,31 @@
           <w:u w:val="single"/>
         </w:rPr>
         <w:lastRenderedPageBreak/>
-        <w:t>APPENDIX 2 : FINAL DRAW IO DIAGRAM</w:t>
+        <w:t xml:space="preserve">APPENDIX </w:t>
+      </w:r>
+      <w:proofErr w:type="gramStart"/>
+      <w:r>
+        <w:rPr>
+          <w:rFonts w:cstheme="minorHAnsi"/>
+          <w:b/>
+          <w:bCs/>
+          <w:sz w:val="36"/>
+          <w:szCs w:val="36"/>
+          <w:u w:val="single"/>
+        </w:rPr>
+        <w:t>2 :</w:t>
+      </w:r>
+      <w:proofErr w:type="gramEnd"/>
+      <w:r>
+        <w:rPr>
+          <w:rFonts w:cstheme="minorHAnsi"/>
+          <w:b/>
+          <w:bCs/>
+          <w:sz w:val="36"/>
+          <w:szCs w:val="36"/>
+          <w:u w:val="single"/>
+        </w:rPr>
+        <w:t xml:space="preserve"> FINAL DRAW IO DIAGRAM</w:t>
       </w:r>
     </w:p>
     <w:p>
@@ -8493,7 +10751,23 @@
       </w:r>
     </w:p>
   </w:comment>
-  <w:comment w:id="1" w:author="Peter Marley" w:date="2022-11-01T15:52:00Z" w:initials="PM">
+  <w:comment w:id="1" w:author="Peter Marley" w:date="2022-11-01T17:10:00Z" w:initials="PM">
+    <w:p>
+      <w:pPr>
+        <w:pStyle w:val="CommentText"/>
+      </w:pPr>
+      <w:r>
+        <w:rPr>
+          <w:rStyle w:val="CommentReference"/>
+        </w:rPr>
+        <w:annotationRef/>
+      </w:r>
+      <w:r>
+        <w:t>More detail required</w:t>
+      </w:r>
+    </w:p>
+  </w:comment>
+  <w:comment w:id="2" w:author="Peter Marley" w:date="2022-11-01T15:52:00Z" w:initials="PM">
     <w:p>
       <w:pPr>
         <w:pStyle w:val="CommentText"/>
@@ -8515,6 +10789,7 @@
 <file path=word/commentsExtended.xml><?xml version="1.0" encoding="utf-8"?>
 <w15:commentsEx xmlns:wpc="http://schemas.microsoft.com/office/word/2010/wordprocessingCanvas" xmlns:cx="http://schemas.microsoft.com/office/drawing/2014/chartex" xmlns:cx1="http://schemas.microsoft.com/office/drawing/2015/9/8/chartex" xmlns:cx2="http://schemas.microsoft.com/office/drawing/2015/10/21/chartex" xmlns:cx3="http://schemas.microsoft.com/office/drawing/2016/5/9/chartex" xmlns:cx4="http://schemas.microsoft.com/office/drawing/2016/5/10/chartex" xmlns:cx5="http://schemas.microsoft.com/office/drawing/2016/5/11/chartex" xmlns:cx6="http://schemas.microsoft.com/office/drawing/2016/5/12/chartex" xmlns:cx7="http://schemas.microsoft.com/office/drawing/2016/5/13/chartex" xmlns:cx8="http://schemas.microsoft.com/office/drawing/2016/5/14/chartex" xmlns:mc="http://schemas.openxmlformats.org/markup-compatibility/2006" xmlns:aink="http://schemas.microsoft.com/office/drawing/2016/ink" xmlns:am3d="http://schemas.microsoft.com/office/drawing/2017/model3d" xmlns:o="urn:schemas-microsoft-com:office:office" xmlns:oel="http://schemas.microsoft.com/office/2019/extlst" xmlns:r="http://schemas.openxmlformats.org/officeDocument/2006/relationships" xmlns:m="http://schemas.openxmlformats.org/officeDocument/2006/math" xmlns:v="urn:schemas-microsoft-com:vml" xmlns:wp14="http://schemas.microsoft.com/office/word/2010/wordprocessingDrawing" xmlns:wp="http://schemas.openxmlformats.org/drawingml/2006/wordprocessingDrawing" xmlns:w10="urn:schemas-microsoft-com:office:word" xmlns:w="http://schemas.openxmlformats.org/wordprocessingml/2006/main" xmlns:w14="http://schemas.microsoft.com/office/word/2010/wordml" xmlns:w15="http://schemas.microsoft.com/office/word/2012/wordml" xmlns:w16cex="http://schemas.microsoft.com/office/word/2018/wordml/cex" xmlns:w16cid="http://schemas.microsoft.com/office/word/2016/wordml/cid" xmlns:w16="http://schemas.microsoft.com/office/word/2018/wordml" xmlns:w16sdtdh="http://schemas.microsoft.com/office/word/2020/wordml/sdtdatahash" xmlns:w16se="http://schemas.microsoft.com/office/word/2015/wordml/symex" xmlns:wpg="http://schemas.microsoft.com/office/word/2010/wordprocessingGroup" xmlns:wpi="http://schemas.microsoft.com/office/word/2010/wordprocessingInk" xmlns:wne="http://schemas.microsoft.com/office/word/2006/wordml" xmlns:wps="http://schemas.microsoft.com/office/word/2010/wordprocessingShape" mc:Ignorable="w14 w15 w16se w16cid w16 w16cex w16sdtdh wp14">
   <w15:commentEx w15:paraId="02C3B135" w15:done="0"/>
+  <w15:commentEx w15:paraId="6D5A97CD" w15:done="0"/>
   <w15:commentEx w15:paraId="571BFB95" w15:done="0"/>
 </w15:commentsEx>
 </file>
@@ -8522,6 +10797,7 @@
 <file path=word/commentsExtensible.xml><?xml version="1.0" encoding="utf-8"?>
 <w16cex:commentsExtensible xmlns:wpc="http://schemas.microsoft.com/office/word/2010/wordprocessingCanvas" xmlns:cx="http://schemas.microsoft.com/office/drawing/2014/chartex" xmlns:cx1="http://schemas.microsoft.com/office/drawing/2015/9/8/chartex" xmlns:cx2="http://schemas.microsoft.com/office/drawing/2015/10/21/chartex" xmlns:cx3="http://schemas.microsoft.com/office/drawing/2016/5/9/chartex" xmlns:cx4="http://schemas.microsoft.com/office/drawing/2016/5/10/chartex" xmlns:cx5="http://schemas.microsoft.com/office/drawing/2016/5/11/chartex" xmlns:cx6="http://schemas.microsoft.com/office/drawing/2016/5/12/chartex" xmlns:cx7="http://schemas.microsoft.com/office/drawing/2016/5/13/chartex" xmlns:cx8="http://schemas.microsoft.com/office/drawing/2016/5/14/chartex" xmlns:mc="http://schemas.openxmlformats.org/markup-compatibility/2006" xmlns:aink="http://schemas.microsoft.com/office/drawing/2016/ink" xmlns:am3d="http://schemas.microsoft.com/office/drawing/2017/model3d" xmlns:o="urn:schemas-microsoft-com:office:office" xmlns:oel="http://schemas.microsoft.com/office/2019/extlst" xmlns:r="http://schemas.openxmlformats.org/officeDocument/2006/relationships" xmlns:m="http://schemas.openxmlformats.org/officeDocument/2006/math" xmlns:v="urn:schemas-microsoft-com:vml" xmlns:wp14="http://schemas.microsoft.com/office/word/2010/wordprocessingDrawing" xmlns:wp="http://schemas.openxmlformats.org/drawingml/2006/wordprocessingDrawing" xmlns:w10="urn:schemas-microsoft-com:office:word" xmlns:w="http://schemas.openxmlformats.org/wordprocessingml/2006/main" xmlns:w14="http://schemas.microsoft.com/office/word/2010/wordml" xmlns:w15="http://schemas.microsoft.com/office/word/2012/wordml" xmlns:w16cex="http://schemas.microsoft.com/office/word/2018/wordml/cex" xmlns:w16cid="http://schemas.microsoft.com/office/word/2016/wordml/cid" xmlns:w16="http://schemas.microsoft.com/office/word/2018/wordml" xmlns:w16sdtdh="http://schemas.microsoft.com/office/word/2020/wordml/sdtdatahash" xmlns:w16se="http://schemas.microsoft.com/office/word/2015/wordml/symex" xmlns:wpg="http://schemas.microsoft.com/office/word/2010/wordprocessingGroup" xmlns:wpi="http://schemas.microsoft.com/office/word/2010/wordprocessingInk" xmlns:wne="http://schemas.microsoft.com/office/word/2006/wordml" xmlns:wps="http://schemas.microsoft.com/office/word/2010/wordprocessingShape" mc:Ignorable="w14 w15 w16se w16cid w16 w16cex w16sdtdh wp14">
   <w16cex:commentExtensible w16cex:durableId="270BC0EF" w16cex:dateUtc="2022-11-01T15:59:00Z"/>
+  <w16cex:commentExtensible w16cex:durableId="270BD16C" w16cex:dateUtc="2022-11-01T17:10:00Z"/>
   <w16cex:commentExtensible w16cex:durableId="270BBF20" w16cex:dateUtc="2022-11-01T15:52:00Z"/>
 </w16cex:commentsExtensible>
 </file>
@@ -8529,6 +10805,7 @@
 <file path=word/commentsIds.xml><?xml version="1.0" encoding="utf-8"?>
 <w16cid:commentsIds xmlns:wpc="http://schemas.microsoft.com/office/word/2010/wordprocessingCanvas" xmlns:cx="http://schemas.microsoft.com/office/drawing/2014/chartex" xmlns:cx1="http://schemas.microsoft.com/office/drawing/2015/9/8/chartex" xmlns:cx2="http://schemas.microsoft.com/office/drawing/2015/10/21/chartex" xmlns:cx3="http://schemas.microsoft.com/office/drawing/2016/5/9/chartex" xmlns:cx4="http://schemas.microsoft.com/office/drawing/2016/5/10/chartex" xmlns:cx5="http://schemas.microsoft.com/office/drawing/2016/5/11/chartex" xmlns:cx6="http://schemas.microsoft.com/office/drawing/2016/5/12/chartex" xmlns:cx7="http://schemas.microsoft.com/office/drawing/2016/5/13/chartex" xmlns:cx8="http://schemas.microsoft.com/office/drawing/2016/5/14/chartex" xmlns:mc="http://schemas.openxmlformats.org/markup-compatibility/2006" xmlns:aink="http://schemas.microsoft.com/office/drawing/2016/ink" xmlns:am3d="http://schemas.microsoft.com/office/drawing/2017/model3d" xmlns:o="urn:schemas-microsoft-com:office:office" xmlns:oel="http://schemas.microsoft.com/office/2019/extlst" xmlns:r="http://schemas.openxmlformats.org/officeDocument/2006/relationships" xmlns:m="http://schemas.openxmlformats.org/officeDocument/2006/math" xmlns:v="urn:schemas-microsoft-com:vml" xmlns:wp14="http://schemas.microsoft.com/office/word/2010/wordprocessingDrawing" xmlns:wp="http://schemas.openxmlformats.org/drawingml/2006/wordprocessingDrawing" xmlns:w10="urn:schemas-microsoft-com:office:word" xmlns:w="http://schemas.openxmlformats.org/wordprocessingml/2006/main" xmlns:w14="http://schemas.microsoft.com/office/word/2010/wordml" xmlns:w15="http://schemas.microsoft.com/office/word/2012/wordml" xmlns:w16cex="http://schemas.microsoft.com/office/word/2018/wordml/cex" xmlns:w16cid="http://schemas.microsoft.com/office/word/2016/wordml/cid" xmlns:w16="http://schemas.microsoft.com/office/word/2018/wordml" xmlns:w16sdtdh="http://schemas.microsoft.com/office/word/2020/wordml/sdtdatahash" xmlns:w16se="http://schemas.microsoft.com/office/word/2015/wordml/symex" xmlns:wpg="http://schemas.microsoft.com/office/word/2010/wordprocessingGroup" xmlns:wpi="http://schemas.microsoft.com/office/word/2010/wordprocessingInk" xmlns:wne="http://schemas.microsoft.com/office/word/2006/wordml" xmlns:wps="http://schemas.microsoft.com/office/word/2010/wordprocessingShape" mc:Ignorable="w14 w15 w16se w16cid w16 w16cex w16sdtdh wp14">
   <w16cid:commentId w16cid:paraId="02C3B135" w16cid:durableId="270BC0EF"/>
+  <w16cid:commentId w16cid:paraId="6D5A97CD" w16cid:durableId="270BD16C"/>
   <w16cid:commentId w16cid:paraId="571BFB95" w16cid:durableId="270BBF20"/>
 </w16cid:commentsIds>
 </file>

</xml_diff>

<commit_message>
end of day backup
</commit_message>
<xml_diff>
--- a/CSC7082Report-pmarley-13404067.docx
+++ b/CSC7082Report-pmarley-13404067.docx
@@ -435,7 +435,15 @@
       </w:r>
       <w:proofErr w:type="spellEnd"/>
       <w:r>
-        <w:t xml:space="preserve"> 1:1, 1:N, N:M etc</w:t>
+        <w:t xml:space="preserve"> 1:1, </w:t>
+      </w:r>
+      <w:proofErr w:type="gramStart"/>
+      <w:r>
+        <w:t>1:N</w:t>
+      </w:r>
+      <w:proofErr w:type="gramEnd"/>
+      <w:r>
+        <w:t>, N:M etc</w:t>
       </w:r>
     </w:p>
     <w:p>
@@ -512,8 +520,13 @@
         </w:numPr>
       </w:pPr>
       <w:r>
-        <w:t>Micro ones aren’t really necessary</w:t>
-      </w:r>
+        <w:t xml:space="preserve">Micro ones aren’t </w:t>
+      </w:r>
+      <w:proofErr w:type="gramStart"/>
+      <w:r>
+        <w:t>really necessary</w:t>
+      </w:r>
+      <w:proofErr w:type="gramEnd"/>
     </w:p>
     <w:p>
       <w:pPr>
@@ -915,7 +928,13 @@
         <w:t xml:space="preserve"> relational </w:t>
       </w:r>
       <w:r>
-        <w:t>database that mirrors it’s functionality</w:t>
+        <w:t xml:space="preserve">database that mirrors </w:t>
+      </w:r>
+      <w:r>
+        <w:t>its</w:t>
+      </w:r>
+      <w:r>
+        <w:t xml:space="preserve"> functionality</w:t>
       </w:r>
       <w:r>
         <w:t>.</w:t>
@@ -933,13 +952,13 @@
         <w:t xml:space="preserve"> and</w:t>
       </w:r>
       <w:r>
-        <w:t xml:space="preserve"> was developed iteratively over many years</w:t>
-      </w:r>
-      <w:r>
-        <w:t>,</w:t>
-      </w:r>
-      <w:r>
-        <w:t xml:space="preserve"> and contains much functionality that would not be possible </w:t>
+        <w:t xml:space="preserve"> was developed iteratively over many </w:t>
+      </w:r>
+      <w:r>
+        <w:t>years and</w:t>
+      </w:r>
+      <w:r>
+        <w:t xml:space="preserve"> contains much functionality that would not be possible </w:t>
       </w:r>
       <w:r>
         <w:t xml:space="preserve">to recreate </w:t>
@@ -1087,7 +1106,15 @@
     </w:p>
     <w:p>
       <w:r>
-        <w:t>The database is to serve the data storage needs of all these use cases, and additionally to store all data visible on the in scope sections of the website, which are discussed below.</w:t>
+        <w:t xml:space="preserve">The database is to serve the data storage needs of all these use cases, and additionally to store all data visible on the </w:t>
+      </w:r>
+      <w:proofErr w:type="gramStart"/>
+      <w:r>
+        <w:t>in scope</w:t>
+      </w:r>
+      <w:proofErr w:type="gramEnd"/>
+      <w:r>
+        <w:t xml:space="preserve"> sections of the website, which are discussed below.</w:t>
       </w:r>
     </w:p>
     <w:p>
@@ -1600,10 +1627,18 @@
         <w:t>top-level</w:t>
       </w:r>
       <w:r>
-        <w:t xml:space="preserve"> domains Jet2Holiday instances may reside in</w:t>
-      </w:r>
-      <w:r>
-        <w:t>, but could find none</w:t>
+        <w:t xml:space="preserve"> domains Jet2Holiday instances may reside </w:t>
+      </w:r>
+      <w:proofErr w:type="gramStart"/>
+      <w:r>
+        <w:t>in</w:t>
+      </w:r>
+      <w:r>
+        <w:t>, but</w:t>
+      </w:r>
+      <w:proofErr w:type="gramEnd"/>
+      <w:r>
+        <w:t xml:space="preserve"> could find none</w:t>
       </w:r>
       <w:r>
         <w:t xml:space="preserve">. </w:t>
@@ -1742,7 +1777,15 @@
                               </w:r>
                             </w:fldSimple>
                             <w:r>
-                              <w:t xml:space="preserve"> 1:N relationship chain from currency to region</w:t>
+                              <w:t xml:space="preserve"> </w:t>
+                            </w:r>
+                            <w:proofErr w:type="gramStart"/>
+                            <w:r>
+                              <w:t>1:N</w:t>
+                            </w:r>
+                            <w:proofErr w:type="gramEnd"/>
+                            <w:r>
+                              <w:t xml:space="preserve"> relationship chain from currency to region</w:t>
                             </w:r>
                           </w:p>
                         </w:txbxContent>
@@ -1939,7 +1982,15 @@
         <w:t xml:space="preserve">, </w:t>
       </w:r>
       <w:r>
-        <w:t xml:space="preserve">which are then accessible via a chain of 1:N relationships </w:t>
+        <w:t xml:space="preserve">which are then accessible via a chain of </w:t>
+      </w:r>
+      <w:proofErr w:type="gramStart"/>
+      <w:r>
+        <w:t>1:N</w:t>
+      </w:r>
+      <w:proofErr w:type="gramEnd"/>
+      <w:r>
+        <w:t xml:space="preserve"> relationships </w:t>
       </w:r>
       <w:r>
         <w:t xml:space="preserve">from </w:t>
@@ -2023,10 +2074,18 @@
         <w:t xml:space="preserve"> describes </w:t>
       </w:r>
       <w:r>
-        <w:t>our entity-relationship model</w:t>
-      </w:r>
-      <w:r>
-        <w:t>, however</w:t>
+        <w:t xml:space="preserve">our entity-relationship </w:t>
+      </w:r>
+      <w:proofErr w:type="gramStart"/>
+      <w:r>
+        <w:t>model</w:t>
+      </w:r>
+      <w:r>
+        <w:t>,</w:t>
+      </w:r>
+      <w:proofErr w:type="gramEnd"/>
+      <w:r>
+        <w:t xml:space="preserve"> however</w:t>
       </w:r>
       <w:r>
         <w:t xml:space="preserve"> </w:t>
@@ -2238,8 +2297,16 @@
         <w:rPr>
           <w:u w:val="single"/>
         </w:rPr>
-        <w:t>, Board Basis</w:t>
-      </w:r>
+        <w:t xml:space="preserve">, Board </w:t>
+      </w:r>
+      <w:proofErr w:type="gramStart"/>
+      <w:r>
+        <w:rPr>
+          <w:u w:val="single"/>
+        </w:rPr>
+        <w:t>Basis</w:t>
+      </w:r>
+      <w:proofErr w:type="gramEnd"/>
       <w:r>
         <w:rPr>
           <w:u w:val="single"/>
@@ -2496,7 +2563,15 @@
       </w:r>
       <w:proofErr w:type="spellEnd"/>
       <w:r>
-        <w:t xml:space="preserve"> primary key in a 1:N relationship. This allows the board basis to be used across multiple hotels, with each hotel implementing its own pricing for each board basis.</w:t>
+        <w:t xml:space="preserve"> primary key in a </w:t>
+      </w:r>
+      <w:proofErr w:type="gramStart"/>
+      <w:r>
+        <w:t>1:N</w:t>
+      </w:r>
+      <w:proofErr w:type="gramEnd"/>
+      <w:r>
+        <w:t xml:space="preserve"> relationship. This allows the board basis to be used across multiple hotels, with each hotel implementing its own pricing for each board basis.</w:t>
       </w:r>
     </w:p>
     <w:p>
@@ -2897,7 +2972,15 @@
         <w:t>Card Holder Data</w:t>
       </w:r>
       <w:r>
-        <w:t xml:space="preserve"> by PCI SSC policies and may be stored, if they are encrypted in line with their requirements. Our encryption method falls short of the stringent guidelines of PCI SSC, in that they are to be stored using </w:t>
+        <w:t xml:space="preserve"> by PCI SSC policies and may be </w:t>
+      </w:r>
+      <w:proofErr w:type="gramStart"/>
+      <w:r>
+        <w:t>stored, if</w:t>
+      </w:r>
+      <w:proofErr w:type="gramEnd"/>
+      <w:r>
+        <w:t xml:space="preserve"> they are encrypted in line with their requirements. Our encryption method falls short of the stringent guidelines of PCI SSC, in that they are to be stored using </w:t>
       </w:r>
       <w:r>
         <w:rPr>
@@ -2935,8 +3018,13 @@
         <w:t xml:space="preserve"> such as the cards CVV number. As per PCI SSC policies and procedures these</w:t>
       </w:r>
       <w:r>
-        <w:t xml:space="preserve"> may be used to authenticate the payment card, but</w:t>
-      </w:r>
+        <w:t xml:space="preserve"> may be used to authenticate the payment </w:t>
+      </w:r>
+      <w:proofErr w:type="gramStart"/>
+      <w:r>
+        <w:t>card, but</w:t>
+      </w:r>
+      <w:proofErr w:type="gramEnd"/>
       <w:r>
         <w:t xml:space="preserve"> </w:t>
       </w:r>
@@ -3008,12 +3096,17 @@
         <w:t xml:space="preserve"> entity</w:t>
       </w:r>
       <w:r>
-        <w:t xml:space="preserve"> violates </w:t>
+        <w:t xml:space="preserve"> </w:t>
+      </w:r>
+      <w:proofErr w:type="gramStart"/>
+      <w:r>
+        <w:t xml:space="preserve">violates </w:t>
       </w:r>
       <w:r>
         <w:t>.</w:t>
       </w:r>
       <w:commentRangeEnd w:id="2"/>
+      <w:proofErr w:type="gramEnd"/>
       <w:r>
         <w:rPr>
           <w:rStyle w:val="CommentReference"/>
@@ -3094,7 +3187,15 @@
         <w:t>f</w:t>
       </w:r>
       <w:r>
-        <w:t xml:space="preserve">or example if a </w:t>
+        <w:t xml:space="preserve">or </w:t>
+      </w:r>
+      <w:proofErr w:type="gramStart"/>
+      <w:r>
+        <w:t>example</w:t>
+      </w:r>
+      <w:proofErr w:type="gramEnd"/>
+      <w:r>
+        <w:t xml:space="preserve"> if a </w:t>
       </w:r>
       <w:r>
         <w:rPr>
@@ -3350,7 +3451,15 @@
         </mc:AlternateContent>
       </w:r>
       <w:r>
-        <w:t xml:space="preserve">It does not adequately describe the set of relationships between the geographic entities </w:t>
+        <w:t xml:space="preserve">It does not adequately describe the set of relationships between the geographic </w:t>
+      </w:r>
+      <w:proofErr w:type="gramStart"/>
+      <w:r>
+        <w:t>entities</w:t>
+      </w:r>
+      <w:proofErr w:type="gramEnd"/>
+      <w:r>
+        <w:t xml:space="preserve"> </w:t>
       </w:r>
       <w:r>
         <w:rPr>
@@ -3785,12 +3894,21 @@
         </w:rPr>
         <w:t>_</w:t>
       </w:r>
+      <w:proofErr w:type="gramStart"/>
       <w:r>
         <w:rPr>
           <w:sz w:val="12"/>
           <w:szCs w:val="12"/>
         </w:rPr>
-        <w:t xml:space="preserve">type  + board_type// room_type_facility +  room_type // hotel_facility + </w:t>
+        <w:t>type  +</w:t>
+      </w:r>
+      <w:proofErr w:type="gramEnd"/>
+      <w:r>
+        <w:rPr>
+          <w:sz w:val="12"/>
+          <w:szCs w:val="12"/>
+        </w:rPr>
+        <w:t xml:space="preserve"> board_type// room_type_facility +  room_type // hotel_facility + </w:t>
       </w:r>
       <w:proofErr w:type="spellStart"/>
       <w:r>
@@ -4268,19 +4386,15 @@
         <w:t>f</w:t>
       </w:r>
       <w:r>
-        <w:t>ree</w:t>
-      </w:r>
-      <w:r>
-        <w:t>d</w:t>
-      </w:r>
-      <w:r>
-        <w:t xml:space="preserve"> the collection of relations from undesirable insertion,</w:t>
-      </w:r>
-      <w:r>
-        <w:t xml:space="preserve"> </w:t>
-      </w:r>
-      <w:r>
-        <w:t>update and deletion dependencies</w:t>
+        <w:t xml:space="preserve">reed the collection of relations from undesirable insertion, </w:t>
+      </w:r>
+      <w:proofErr w:type="gramStart"/>
+      <w:r>
+        <w:t>update</w:t>
+      </w:r>
+      <w:proofErr w:type="gramEnd"/>
+      <w:r>
+        <w:t xml:space="preserve"> and deletion dependencies</w:t>
       </w:r>
       <w:r>
         <w:t>, for example:</w:t>
@@ -4350,10 +4464,7 @@
         </w:numPr>
       </w:pPr>
       <w:r>
-        <w:t xml:space="preserve"> and made</w:t>
-      </w:r>
-      <w:r>
-        <w:t xml:space="preserve"> the relational model more informative to users</w:t>
+        <w:t xml:space="preserve"> and made the relational model more informative to users</w:t>
       </w:r>
     </w:p>
     <w:p>
@@ -4513,6 +4624,7 @@
       <w:r>
         <w:t xml:space="preserve"> of type </w:t>
       </w:r>
+      <w:proofErr w:type="gramStart"/>
       <w:r>
         <w:rPr>
           <w:rStyle w:val="codeChar"/>
@@ -4523,7 +4635,14 @@
         <w:rPr>
           <w:rStyle w:val="codeChar"/>
         </w:rPr>
-        <w:t>(11)</w:t>
+        <w:t>(</w:t>
+      </w:r>
+      <w:proofErr w:type="gramEnd"/>
+      <w:r>
+        <w:rPr>
+          <w:rStyle w:val="codeChar"/>
+        </w:rPr>
+        <w:t>11)</w:t>
       </w:r>
       <w:r>
         <w:t xml:space="preserve"> used to uniquely identify each record in a table by means of </w:t>
@@ -5040,7 +5159,21 @@
         <w:rPr>
           <w:rStyle w:val="codeChar"/>
         </w:rPr>
-        <w:t>non-null bit(1)</w:t>
+        <w:t xml:space="preserve">non-null </w:t>
+      </w:r>
+      <w:proofErr w:type="gramStart"/>
+      <w:r>
+        <w:rPr>
+          <w:rStyle w:val="codeChar"/>
+        </w:rPr>
+        <w:t>bit(</w:t>
+      </w:r>
+      <w:proofErr w:type="gramEnd"/>
+      <w:r>
+        <w:rPr>
+          <w:rStyle w:val="codeChar"/>
+        </w:rPr>
+        <w:t>1)</w:t>
       </w:r>
       <w:r>
         <w:t xml:space="preserve"> </w:t>
@@ -5064,7 +5197,21 @@
         <w:rPr>
           <w:rStyle w:val="codeChar"/>
         </w:rPr>
-        <w:t>boolean/ non-null bit(1) star_rating_plus</w:t>
+        <w:t xml:space="preserve">boolean/ non-null </w:t>
+      </w:r>
+      <w:proofErr w:type="gramStart"/>
+      <w:r>
+        <w:rPr>
+          <w:rStyle w:val="codeChar"/>
+        </w:rPr>
+        <w:t>bit(</w:t>
+      </w:r>
+      <w:proofErr w:type="gramEnd"/>
+      <w:r>
+        <w:rPr>
+          <w:rStyle w:val="codeChar"/>
+        </w:rPr>
+        <w:t>1) star_rating_plus</w:t>
       </w:r>
       <w:r>
         <w:t xml:space="preserve"> value. Initially I intended to </w:t>
@@ -5152,7 +5299,29 @@
           <w:u w:val="single"/>
         </w:rPr>
         <w:lastRenderedPageBreak/>
-        <w:t>APPENDIX 1 : QUERIES</w:t>
+        <w:t xml:space="preserve">APPENDIX </w:t>
+      </w:r>
+      <w:proofErr w:type="gramStart"/>
+      <w:r>
+        <w:rPr>
+          <w:b/>
+          <w:bCs/>
+          <w:sz w:val="36"/>
+          <w:szCs w:val="36"/>
+          <w:u w:val="single"/>
+        </w:rPr>
+        <w:t>1 :</w:t>
+      </w:r>
+      <w:proofErr w:type="gramEnd"/>
+      <w:r>
+        <w:rPr>
+          <w:b/>
+          <w:bCs/>
+          <w:sz w:val="36"/>
+          <w:szCs w:val="36"/>
+          <w:u w:val="single"/>
+        </w:rPr>
+        <w:t xml:space="preserve"> QUERIES</w:t>
       </w:r>
     </w:p>
     <w:p>
@@ -5406,7 +5575,18 @@
           <w:szCs w:val="18"/>
           <w:lang w:eastAsia="en-GB"/>
         </w:rPr>
-        <w:t>'Spanish Hotel 1'</w:t>
+        <w:t>'Spanish Hotel 1</w:t>
+      </w:r>
+      <w:proofErr w:type="gramStart"/>
+      <w:r>
+        <w:rPr>
+          <w:rFonts w:ascii="Consolas" w:eastAsia="Times New Roman" w:hAnsi="Consolas" w:cs="Fira Code"/>
+          <w:color w:val="A31515"/>
+          <w:sz w:val="18"/>
+          <w:szCs w:val="18"/>
+          <w:lang w:eastAsia="en-GB"/>
+        </w:rPr>
+        <w:t>'</w:t>
       </w:r>
       <w:r>
         <w:rPr>
@@ -5418,6 +5598,7 @@
         </w:rPr>
         <w:t>;</w:t>
       </w:r>
+      <w:proofErr w:type="gramEnd"/>
     </w:p>
     <w:p>
       <w:pPr>
@@ -5488,15 +5669,27 @@
         <w:t xml:space="preserve">  </w:t>
       </w:r>
       <w:proofErr w:type="spellStart"/>
-      <w:r>
-        <w:rPr>
-          <w:rFonts w:ascii="Consolas" w:eastAsia="Times New Roman" w:hAnsi="Consolas" w:cs="Fira Code"/>
-          <w:color w:val="000000"/>
-          <w:sz w:val="18"/>
-          <w:szCs w:val="18"/>
-          <w:lang w:eastAsia="en-GB"/>
-        </w:rPr>
-        <w:t>hotel.hotel_name</w:t>
+      <w:proofErr w:type="gramStart"/>
+      <w:r>
+        <w:rPr>
+          <w:rFonts w:ascii="Consolas" w:eastAsia="Times New Roman" w:hAnsi="Consolas" w:cs="Fira Code"/>
+          <w:color w:val="000000"/>
+          <w:sz w:val="18"/>
+          <w:szCs w:val="18"/>
+          <w:lang w:eastAsia="en-GB"/>
+        </w:rPr>
+        <w:t>hotel.hotel</w:t>
+      </w:r>
+      <w:proofErr w:type="gramEnd"/>
+      <w:r>
+        <w:rPr>
+          <w:rFonts w:ascii="Consolas" w:eastAsia="Times New Roman" w:hAnsi="Consolas" w:cs="Fira Code"/>
+          <w:color w:val="000000"/>
+          <w:sz w:val="18"/>
+          <w:szCs w:val="18"/>
+          <w:lang w:eastAsia="en-GB"/>
+        </w:rPr>
+        <w:t>_name</w:t>
       </w:r>
       <w:proofErr w:type="spellEnd"/>
       <w:r>
@@ -5575,15 +5768,27 @@
         <w:t xml:space="preserve">    </w:t>
       </w:r>
       <w:proofErr w:type="spellStart"/>
-      <w:r>
-        <w:rPr>
-          <w:rFonts w:ascii="Consolas" w:eastAsia="Times New Roman" w:hAnsi="Consolas" w:cs="Fira Code"/>
-          <w:color w:val="000000"/>
-          <w:sz w:val="18"/>
-          <w:szCs w:val="18"/>
-          <w:lang w:eastAsia="en-GB"/>
-        </w:rPr>
-        <w:t>region.region_name</w:t>
+      <w:proofErr w:type="gramStart"/>
+      <w:r>
+        <w:rPr>
+          <w:rFonts w:ascii="Consolas" w:eastAsia="Times New Roman" w:hAnsi="Consolas" w:cs="Fira Code"/>
+          <w:color w:val="000000"/>
+          <w:sz w:val="18"/>
+          <w:szCs w:val="18"/>
+          <w:lang w:eastAsia="en-GB"/>
+        </w:rPr>
+        <w:t>region.region</w:t>
+      </w:r>
+      <w:proofErr w:type="gramEnd"/>
+      <w:r>
+        <w:rPr>
+          <w:rFonts w:ascii="Consolas" w:eastAsia="Times New Roman" w:hAnsi="Consolas" w:cs="Fira Code"/>
+          <w:color w:val="000000"/>
+          <w:sz w:val="18"/>
+          <w:szCs w:val="18"/>
+          <w:lang w:eastAsia="en-GB"/>
+        </w:rPr>
+        <w:t>_name</w:t>
       </w:r>
       <w:proofErr w:type="spellEnd"/>
       <w:r>
@@ -5662,15 +5867,27 @@
         <w:t xml:space="preserve">    </w:t>
       </w:r>
       <w:proofErr w:type="spellStart"/>
-      <w:r>
-        <w:rPr>
-          <w:rFonts w:ascii="Consolas" w:eastAsia="Times New Roman" w:hAnsi="Consolas" w:cs="Fira Code"/>
-          <w:color w:val="000000"/>
-          <w:sz w:val="18"/>
-          <w:szCs w:val="18"/>
-          <w:lang w:eastAsia="en-GB"/>
-        </w:rPr>
-        <w:t>resort.resort_name</w:t>
+      <w:proofErr w:type="gramStart"/>
+      <w:r>
+        <w:rPr>
+          <w:rFonts w:ascii="Consolas" w:eastAsia="Times New Roman" w:hAnsi="Consolas" w:cs="Fira Code"/>
+          <w:color w:val="000000"/>
+          <w:sz w:val="18"/>
+          <w:szCs w:val="18"/>
+          <w:lang w:eastAsia="en-GB"/>
+        </w:rPr>
+        <w:t>resort.resort</w:t>
+      </w:r>
+      <w:proofErr w:type="gramEnd"/>
+      <w:r>
+        <w:rPr>
+          <w:rFonts w:ascii="Consolas" w:eastAsia="Times New Roman" w:hAnsi="Consolas" w:cs="Fira Code"/>
+          <w:color w:val="000000"/>
+          <w:sz w:val="18"/>
+          <w:szCs w:val="18"/>
+          <w:lang w:eastAsia="en-GB"/>
+        </w:rPr>
+        <w:t>_name</w:t>
       </w:r>
       <w:proofErr w:type="spellEnd"/>
       <w:r>
@@ -5757,7 +5974,29 @@
           <w:szCs w:val="18"/>
           <w:lang w:eastAsia="en-GB"/>
         </w:rPr>
-        <w:t>star_rating.star_rating</w:t>
+        <w:t>star_</w:t>
+      </w:r>
+      <w:proofErr w:type="gramStart"/>
+      <w:r>
+        <w:rPr>
+          <w:rFonts w:ascii="Consolas" w:eastAsia="Times New Roman" w:hAnsi="Consolas" w:cs="Fira Code"/>
+          <w:color w:val="000000"/>
+          <w:sz w:val="18"/>
+          <w:szCs w:val="18"/>
+          <w:lang w:eastAsia="en-GB"/>
+        </w:rPr>
+        <w:t>rating.star</w:t>
+      </w:r>
+      <w:proofErr w:type="gramEnd"/>
+      <w:r>
+        <w:rPr>
+          <w:rFonts w:ascii="Consolas" w:eastAsia="Times New Roman" w:hAnsi="Consolas" w:cs="Fira Code"/>
+          <w:color w:val="000000"/>
+          <w:sz w:val="18"/>
+          <w:szCs w:val="18"/>
+          <w:lang w:eastAsia="en-GB"/>
+        </w:rPr>
+        <w:t>_rating</w:t>
       </w:r>
       <w:proofErr w:type="spellEnd"/>
       <w:r>
@@ -5844,7 +6083,29 @@
           <w:szCs w:val="18"/>
           <w:lang w:eastAsia="en-GB"/>
         </w:rPr>
-        <w:t>star_rating.star_rating_plus</w:t>
+        <w:t>star_</w:t>
+      </w:r>
+      <w:proofErr w:type="gramStart"/>
+      <w:r>
+        <w:rPr>
+          <w:rFonts w:ascii="Consolas" w:eastAsia="Times New Roman" w:hAnsi="Consolas" w:cs="Fira Code"/>
+          <w:color w:val="000000"/>
+          <w:sz w:val="18"/>
+          <w:szCs w:val="18"/>
+          <w:lang w:eastAsia="en-GB"/>
+        </w:rPr>
+        <w:t>rating.star</w:t>
+      </w:r>
+      <w:proofErr w:type="gramEnd"/>
+      <w:r>
+        <w:rPr>
+          <w:rFonts w:ascii="Consolas" w:eastAsia="Times New Roman" w:hAnsi="Consolas" w:cs="Fira Code"/>
+          <w:color w:val="000000"/>
+          <w:sz w:val="18"/>
+          <w:szCs w:val="18"/>
+          <w:lang w:eastAsia="en-GB"/>
+        </w:rPr>
+        <w:t>_rating_plus</w:t>
       </w:r>
       <w:proofErr w:type="spellEnd"/>
       <w:r>
@@ -5942,6 +6203,7 @@
         </w:rPr>
         <w:t>(</w:t>
       </w:r>
+      <w:proofErr w:type="gramStart"/>
       <w:r>
         <w:rPr>
           <w:rFonts w:ascii="Consolas" w:eastAsia="Times New Roman" w:hAnsi="Consolas" w:cs="Fira Code"/>
@@ -5963,6 +6225,7 @@
         <w:t>(</w:t>
       </w:r>
       <w:proofErr w:type="spellStart"/>
+      <w:proofErr w:type="gramEnd"/>
       <w:r>
         <w:rPr>
           <w:rFonts w:ascii="Consolas" w:eastAsia="Times New Roman" w:hAnsi="Consolas" w:cs="Fira Code"/>
@@ -6171,6 +6434,7 @@
         </w:rPr>
         <w:t xml:space="preserve">    </w:t>
       </w:r>
+      <w:proofErr w:type="gramStart"/>
       <w:r>
         <w:rPr>
           <w:rFonts w:ascii="Consolas" w:eastAsia="Times New Roman" w:hAnsi="Consolas" w:cs="Fira Code"/>
@@ -6191,6 +6455,7 @@
         </w:rPr>
         <w:t>(</w:t>
       </w:r>
+      <w:proofErr w:type="gramEnd"/>
       <w:r>
         <w:rPr>
           <w:rFonts w:ascii="Consolas" w:eastAsia="Times New Roman" w:hAnsi="Consolas" w:cs="Fira Code"/>
@@ -6352,15 +6617,27 @@
         <w:t xml:space="preserve"> </w:t>
       </w:r>
       <w:proofErr w:type="spellStart"/>
-      <w:r>
-        <w:rPr>
-          <w:rFonts w:ascii="Consolas" w:eastAsia="Times New Roman" w:hAnsi="Consolas" w:cs="Fira Code"/>
-          <w:color w:val="000000"/>
-          <w:sz w:val="18"/>
-          <w:szCs w:val="18"/>
-          <w:lang w:eastAsia="en-GB"/>
-        </w:rPr>
-        <w:t>resort.resort_id</w:t>
+      <w:proofErr w:type="gramStart"/>
+      <w:r>
+        <w:rPr>
+          <w:rFonts w:ascii="Consolas" w:eastAsia="Times New Roman" w:hAnsi="Consolas" w:cs="Fira Code"/>
+          <w:color w:val="000000"/>
+          <w:sz w:val="18"/>
+          <w:szCs w:val="18"/>
+          <w:lang w:eastAsia="en-GB"/>
+        </w:rPr>
+        <w:t>resort.resort</w:t>
+      </w:r>
+      <w:proofErr w:type="gramEnd"/>
+      <w:r>
+        <w:rPr>
+          <w:rFonts w:ascii="Consolas" w:eastAsia="Times New Roman" w:hAnsi="Consolas" w:cs="Fira Code"/>
+          <w:color w:val="000000"/>
+          <w:sz w:val="18"/>
+          <w:szCs w:val="18"/>
+          <w:lang w:eastAsia="en-GB"/>
+        </w:rPr>
+        <w:t>_id</w:t>
       </w:r>
       <w:proofErr w:type="spellEnd"/>
       <w:r>
@@ -6439,15 +6716,27 @@
         <w:t xml:space="preserve"> </w:t>
       </w:r>
       <w:proofErr w:type="spellStart"/>
-      <w:r>
-        <w:rPr>
-          <w:rFonts w:ascii="Consolas" w:eastAsia="Times New Roman" w:hAnsi="Consolas" w:cs="Fira Code"/>
-          <w:color w:val="000000"/>
-          <w:sz w:val="18"/>
-          <w:szCs w:val="18"/>
-          <w:lang w:eastAsia="en-GB"/>
-        </w:rPr>
-        <w:t>region.region_id</w:t>
+      <w:proofErr w:type="gramStart"/>
+      <w:r>
+        <w:rPr>
+          <w:rFonts w:ascii="Consolas" w:eastAsia="Times New Roman" w:hAnsi="Consolas" w:cs="Fira Code"/>
+          <w:color w:val="000000"/>
+          <w:sz w:val="18"/>
+          <w:szCs w:val="18"/>
+          <w:lang w:eastAsia="en-GB"/>
+        </w:rPr>
+        <w:t>region.region</w:t>
+      </w:r>
+      <w:proofErr w:type="gramEnd"/>
+      <w:r>
+        <w:rPr>
+          <w:rFonts w:ascii="Consolas" w:eastAsia="Times New Roman" w:hAnsi="Consolas" w:cs="Fira Code"/>
+          <w:color w:val="000000"/>
+          <w:sz w:val="18"/>
+          <w:szCs w:val="18"/>
+          <w:lang w:eastAsia="en-GB"/>
+        </w:rPr>
+        <w:t>_id</w:t>
       </w:r>
       <w:proofErr w:type="spellEnd"/>
       <w:r>
@@ -6534,7 +6823,29 @@
           <w:szCs w:val="18"/>
           <w:lang w:eastAsia="en-GB"/>
         </w:rPr>
-        <w:t>star_rating.star_rating_id</w:t>
+        <w:t>star_</w:t>
+      </w:r>
+      <w:proofErr w:type="gramStart"/>
+      <w:r>
+        <w:rPr>
+          <w:rFonts w:ascii="Consolas" w:eastAsia="Times New Roman" w:hAnsi="Consolas" w:cs="Fira Code"/>
+          <w:color w:val="000000"/>
+          <w:sz w:val="18"/>
+          <w:szCs w:val="18"/>
+          <w:lang w:eastAsia="en-GB"/>
+        </w:rPr>
+        <w:t>rating.star</w:t>
+      </w:r>
+      <w:proofErr w:type="gramEnd"/>
+      <w:r>
+        <w:rPr>
+          <w:rFonts w:ascii="Consolas" w:eastAsia="Times New Roman" w:hAnsi="Consolas" w:cs="Fira Code"/>
+          <w:color w:val="000000"/>
+          <w:sz w:val="18"/>
+          <w:szCs w:val="18"/>
+          <w:lang w:eastAsia="en-GB"/>
+        </w:rPr>
+        <w:t>_rating_id</w:t>
       </w:r>
       <w:proofErr w:type="spellEnd"/>
       <w:r>
@@ -6621,7 +6932,29 @@
           <w:szCs w:val="18"/>
           <w:lang w:eastAsia="en-GB"/>
         </w:rPr>
-        <w:t>room_type.room_type_hotel_id</w:t>
+        <w:t>room_</w:t>
+      </w:r>
+      <w:proofErr w:type="gramStart"/>
+      <w:r>
+        <w:rPr>
+          <w:rFonts w:ascii="Consolas" w:eastAsia="Times New Roman" w:hAnsi="Consolas" w:cs="Fira Code"/>
+          <w:color w:val="000000"/>
+          <w:sz w:val="18"/>
+          <w:szCs w:val="18"/>
+          <w:lang w:eastAsia="en-GB"/>
+        </w:rPr>
+        <w:t>type.room</w:t>
+      </w:r>
+      <w:proofErr w:type="gramEnd"/>
+      <w:r>
+        <w:rPr>
+          <w:rFonts w:ascii="Consolas" w:eastAsia="Times New Roman" w:hAnsi="Consolas" w:cs="Fira Code"/>
+          <w:color w:val="000000"/>
+          <w:sz w:val="18"/>
+          <w:szCs w:val="18"/>
+          <w:lang w:eastAsia="en-GB"/>
+        </w:rPr>
+        <w:t>_type_hotel_id</w:t>
       </w:r>
       <w:proofErr w:type="spellEnd"/>
       <w:r>
@@ -6730,7 +7063,29 @@
           <w:szCs w:val="18"/>
           <w:lang w:eastAsia="en-GB"/>
         </w:rPr>
-        <w:t>room_booking.room_booking_room_type_id</w:t>
+        <w:t>room_</w:t>
+      </w:r>
+      <w:proofErr w:type="gramStart"/>
+      <w:r>
+        <w:rPr>
+          <w:rFonts w:ascii="Consolas" w:eastAsia="Times New Roman" w:hAnsi="Consolas" w:cs="Fira Code"/>
+          <w:color w:val="000000"/>
+          <w:sz w:val="18"/>
+          <w:szCs w:val="18"/>
+          <w:lang w:eastAsia="en-GB"/>
+        </w:rPr>
+        <w:t>booking.room</w:t>
+      </w:r>
+      <w:proofErr w:type="gramEnd"/>
+      <w:r>
+        <w:rPr>
+          <w:rFonts w:ascii="Consolas" w:eastAsia="Times New Roman" w:hAnsi="Consolas" w:cs="Fira Code"/>
+          <w:color w:val="000000"/>
+          <w:sz w:val="18"/>
+          <w:szCs w:val="18"/>
+          <w:lang w:eastAsia="en-GB"/>
+        </w:rPr>
+        <w:t>_booking_room_type_id</w:t>
       </w:r>
       <w:proofErr w:type="spellEnd"/>
       <w:r>
@@ -6809,15 +7164,27 @@
         <w:t xml:space="preserve"> </w:t>
       </w:r>
       <w:proofErr w:type="spellStart"/>
-      <w:r>
-        <w:rPr>
-          <w:rFonts w:ascii="Consolas" w:eastAsia="Times New Roman" w:hAnsi="Consolas" w:cs="Fira Code"/>
-          <w:color w:val="000000"/>
-          <w:sz w:val="18"/>
-          <w:szCs w:val="18"/>
-          <w:lang w:eastAsia="en-GB"/>
-        </w:rPr>
-        <w:t>booking.booking_id</w:t>
+      <w:proofErr w:type="gramStart"/>
+      <w:r>
+        <w:rPr>
+          <w:rFonts w:ascii="Consolas" w:eastAsia="Times New Roman" w:hAnsi="Consolas" w:cs="Fira Code"/>
+          <w:color w:val="000000"/>
+          <w:sz w:val="18"/>
+          <w:szCs w:val="18"/>
+          <w:lang w:eastAsia="en-GB"/>
+        </w:rPr>
+        <w:t>booking.booking</w:t>
+      </w:r>
+      <w:proofErr w:type="gramEnd"/>
+      <w:r>
+        <w:rPr>
+          <w:rFonts w:ascii="Consolas" w:eastAsia="Times New Roman" w:hAnsi="Consolas" w:cs="Fira Code"/>
+          <w:color w:val="000000"/>
+          <w:sz w:val="18"/>
+          <w:szCs w:val="18"/>
+          <w:lang w:eastAsia="en-GB"/>
+        </w:rPr>
+        <w:t>_id</w:t>
       </w:r>
       <w:proofErr w:type="spellEnd"/>
       <w:r>
@@ -6926,7 +7293,29 @@
           <w:szCs w:val="18"/>
           <w:lang w:eastAsia="en-GB"/>
         </w:rPr>
-        <w:t>booking_contact.booking_contact_id</w:t>
+        <w:t>booking_</w:t>
+      </w:r>
+      <w:proofErr w:type="gramStart"/>
+      <w:r>
+        <w:rPr>
+          <w:rFonts w:ascii="Consolas" w:eastAsia="Times New Roman" w:hAnsi="Consolas" w:cs="Fira Code"/>
+          <w:color w:val="000000"/>
+          <w:sz w:val="18"/>
+          <w:szCs w:val="18"/>
+          <w:lang w:eastAsia="en-GB"/>
+        </w:rPr>
+        <w:t>contact.booking</w:t>
+      </w:r>
+      <w:proofErr w:type="gramEnd"/>
+      <w:r>
+        <w:rPr>
+          <w:rFonts w:ascii="Consolas" w:eastAsia="Times New Roman" w:hAnsi="Consolas" w:cs="Fira Code"/>
+          <w:color w:val="000000"/>
+          <w:sz w:val="18"/>
+          <w:szCs w:val="18"/>
+          <w:lang w:eastAsia="en-GB"/>
+        </w:rPr>
+        <w:t>_contact_id</w:t>
       </w:r>
       <w:proofErr w:type="spellEnd"/>
       <w:r>
@@ -7005,15 +7394,27 @@
         <w:t xml:space="preserve"> </w:t>
       </w:r>
       <w:proofErr w:type="spellStart"/>
-      <w:r>
-        <w:rPr>
-          <w:rFonts w:ascii="Consolas" w:eastAsia="Times New Roman" w:hAnsi="Consolas" w:cs="Fira Code"/>
-          <w:color w:val="000000"/>
-          <w:sz w:val="18"/>
-          <w:szCs w:val="18"/>
-          <w:lang w:eastAsia="en-GB"/>
-        </w:rPr>
-        <w:t>review.reviewer_id</w:t>
+      <w:proofErr w:type="gramStart"/>
+      <w:r>
+        <w:rPr>
+          <w:rFonts w:ascii="Consolas" w:eastAsia="Times New Roman" w:hAnsi="Consolas" w:cs="Fira Code"/>
+          <w:color w:val="000000"/>
+          <w:sz w:val="18"/>
+          <w:szCs w:val="18"/>
+          <w:lang w:eastAsia="en-GB"/>
+        </w:rPr>
+        <w:t>review.reviewer</w:t>
+      </w:r>
+      <w:proofErr w:type="gramEnd"/>
+      <w:r>
+        <w:rPr>
+          <w:rFonts w:ascii="Consolas" w:eastAsia="Times New Roman" w:hAnsi="Consolas" w:cs="Fira Code"/>
+          <w:color w:val="000000"/>
+          <w:sz w:val="18"/>
+          <w:szCs w:val="18"/>
+          <w:lang w:eastAsia="en-GB"/>
+        </w:rPr>
+        <w:t>_id</w:t>
       </w:r>
       <w:proofErr w:type="spellEnd"/>
       <w:r>
@@ -7122,7 +7523,29 @@
           <w:szCs w:val="18"/>
           <w:lang w:eastAsia="en-GB"/>
         </w:rPr>
-        <w:t>review_rating.review_rating_id</w:t>
+        <w:t>review_</w:t>
+      </w:r>
+      <w:proofErr w:type="gramStart"/>
+      <w:r>
+        <w:rPr>
+          <w:rFonts w:ascii="Consolas" w:eastAsia="Times New Roman" w:hAnsi="Consolas" w:cs="Fira Code"/>
+          <w:color w:val="000000"/>
+          <w:sz w:val="18"/>
+          <w:szCs w:val="18"/>
+          <w:lang w:eastAsia="en-GB"/>
+        </w:rPr>
+        <w:t>rating.review</w:t>
+      </w:r>
+      <w:proofErr w:type="gramEnd"/>
+      <w:r>
+        <w:rPr>
+          <w:rFonts w:ascii="Consolas" w:eastAsia="Times New Roman" w:hAnsi="Consolas" w:cs="Fira Code"/>
+          <w:color w:val="000000"/>
+          <w:sz w:val="18"/>
+          <w:szCs w:val="18"/>
+          <w:lang w:eastAsia="en-GB"/>
+        </w:rPr>
+        <w:t>_rating_id</w:t>
       </w:r>
       <w:proofErr w:type="spellEnd"/>
       <w:r>
@@ -7181,15 +7604,27 @@
         <w:t xml:space="preserve"> </w:t>
       </w:r>
       <w:proofErr w:type="spellStart"/>
-      <w:r>
-        <w:rPr>
-          <w:rFonts w:ascii="Consolas" w:eastAsia="Times New Roman" w:hAnsi="Consolas" w:cs="Fira Code"/>
-          <w:color w:val="000000"/>
-          <w:sz w:val="18"/>
-          <w:szCs w:val="18"/>
-          <w:lang w:eastAsia="en-GB"/>
-        </w:rPr>
-        <w:t>hotel.hotel_name</w:t>
+      <w:proofErr w:type="gramStart"/>
+      <w:r>
+        <w:rPr>
+          <w:rFonts w:ascii="Consolas" w:eastAsia="Times New Roman" w:hAnsi="Consolas" w:cs="Fira Code"/>
+          <w:color w:val="000000"/>
+          <w:sz w:val="18"/>
+          <w:szCs w:val="18"/>
+          <w:lang w:eastAsia="en-GB"/>
+        </w:rPr>
+        <w:t>hotel.hotel</w:t>
+      </w:r>
+      <w:proofErr w:type="gramEnd"/>
+      <w:r>
+        <w:rPr>
+          <w:rFonts w:ascii="Consolas" w:eastAsia="Times New Roman" w:hAnsi="Consolas" w:cs="Fira Code"/>
+          <w:color w:val="000000"/>
+          <w:sz w:val="18"/>
+          <w:szCs w:val="18"/>
+          <w:lang w:eastAsia="en-GB"/>
+        </w:rPr>
+        <w:t>_name</w:t>
       </w:r>
       <w:proofErr w:type="spellEnd"/>
       <w:r>
@@ -7236,15 +7671,27 @@
         <w:t xml:space="preserve"> </w:t>
       </w:r>
       <w:proofErr w:type="spellStart"/>
-      <w:r>
-        <w:rPr>
-          <w:rFonts w:ascii="Consolas" w:eastAsia="Times New Roman" w:hAnsi="Consolas" w:cs="Fira Code"/>
-          <w:color w:val="000000"/>
-          <w:sz w:val="18"/>
-          <w:szCs w:val="18"/>
-          <w:lang w:eastAsia="en-GB"/>
-        </w:rPr>
-        <w:t>hotel.hotel_id</w:t>
+      <w:proofErr w:type="gramStart"/>
+      <w:r>
+        <w:rPr>
+          <w:rFonts w:ascii="Consolas" w:eastAsia="Times New Roman" w:hAnsi="Consolas" w:cs="Fira Code"/>
+          <w:color w:val="000000"/>
+          <w:sz w:val="18"/>
+          <w:szCs w:val="18"/>
+          <w:lang w:eastAsia="en-GB"/>
+        </w:rPr>
+        <w:t>hotel.hotel</w:t>
+      </w:r>
+      <w:proofErr w:type="gramEnd"/>
+      <w:r>
+        <w:rPr>
+          <w:rFonts w:ascii="Consolas" w:eastAsia="Times New Roman" w:hAnsi="Consolas" w:cs="Fira Code"/>
+          <w:color w:val="000000"/>
+          <w:sz w:val="18"/>
+          <w:szCs w:val="18"/>
+          <w:lang w:eastAsia="en-GB"/>
+        </w:rPr>
+        <w:t>_id</w:t>
       </w:r>
       <w:proofErr w:type="spellEnd"/>
       <w:r>
@@ -7514,7 +7961,18 @@
           <w:szCs w:val="18"/>
           <w:lang w:eastAsia="en-GB"/>
         </w:rPr>
-        <w:t>'2023-01-01'</w:t>
+        <w:t>'2023-01-01</w:t>
+      </w:r>
+      <w:proofErr w:type="gramStart"/>
+      <w:r>
+        <w:rPr>
+          <w:rFonts w:ascii="Consolas" w:eastAsia="Times New Roman" w:hAnsi="Consolas" w:cs="Fira Code"/>
+          <w:color w:val="A31515"/>
+          <w:sz w:val="18"/>
+          <w:szCs w:val="18"/>
+          <w:lang w:eastAsia="en-GB"/>
+        </w:rPr>
+        <w:t>'</w:t>
       </w:r>
       <w:r>
         <w:rPr>
@@ -7526,6 +7984,7 @@
         </w:rPr>
         <w:t>;</w:t>
       </w:r>
+      <w:proofErr w:type="gramEnd"/>
     </w:p>
     <w:p>
       <w:pPr>
@@ -7559,6 +8018,7 @@
         </w:rPr>
         <w:t xml:space="preserve"> @Duration = </w:t>
       </w:r>
+      <w:proofErr w:type="gramStart"/>
       <w:r>
         <w:rPr>
           <w:rFonts w:ascii="Consolas" w:eastAsia="Times New Roman" w:hAnsi="Consolas" w:cs="Fira Code"/>
@@ -7579,6 +8039,7 @@
         </w:rPr>
         <w:t>;</w:t>
       </w:r>
+      <w:proofErr w:type="gramEnd"/>
     </w:p>
     <w:p>
       <w:pPr>
@@ -7827,15 +8288,27 @@
         <w:t xml:space="preserve"> </w:t>
       </w:r>
       <w:proofErr w:type="spellStart"/>
-      <w:r>
-        <w:rPr>
-          <w:rFonts w:ascii="Consolas" w:eastAsia="Times New Roman" w:hAnsi="Consolas" w:cs="Fira Code"/>
-          <w:color w:val="000000"/>
-          <w:sz w:val="18"/>
-          <w:szCs w:val="18"/>
-          <w:lang w:eastAsia="en-GB"/>
-        </w:rPr>
-        <w:t>hotel.hotel_serving_airport_id</w:t>
+      <w:proofErr w:type="gramStart"/>
+      <w:r>
+        <w:rPr>
+          <w:rFonts w:ascii="Consolas" w:eastAsia="Times New Roman" w:hAnsi="Consolas" w:cs="Fira Code"/>
+          <w:color w:val="000000"/>
+          <w:sz w:val="18"/>
+          <w:szCs w:val="18"/>
+          <w:lang w:eastAsia="en-GB"/>
+        </w:rPr>
+        <w:t>hotel.hotel</w:t>
+      </w:r>
+      <w:proofErr w:type="gramEnd"/>
+      <w:r>
+        <w:rPr>
+          <w:rFonts w:ascii="Consolas" w:eastAsia="Times New Roman" w:hAnsi="Consolas" w:cs="Fira Code"/>
+          <w:color w:val="000000"/>
+          <w:sz w:val="18"/>
+          <w:szCs w:val="18"/>
+          <w:lang w:eastAsia="en-GB"/>
+        </w:rPr>
+        <w:t>_serving_airport_id</w:t>
       </w:r>
       <w:proofErr w:type="spellEnd"/>
       <w:r>
@@ -7964,6 +8437,7 @@
         <w:t xml:space="preserve"> </w:t>
       </w:r>
       <w:proofErr w:type="spellStart"/>
+      <w:proofErr w:type="gramStart"/>
       <w:r>
         <w:rPr>
           <w:rFonts w:ascii="Consolas" w:eastAsia="Times New Roman" w:hAnsi="Consolas" w:cs="Fira Code"/>
@@ -7982,7 +8456,18 @@
           <w:szCs w:val="18"/>
           <w:lang w:eastAsia="en-GB"/>
         </w:rPr>
-        <w:t>.route_id</w:t>
+        <w:t>.route</w:t>
+      </w:r>
+      <w:proofErr w:type="gramEnd"/>
+      <w:r>
+        <w:rPr>
+          <w:rFonts w:ascii="Consolas" w:eastAsia="Times New Roman" w:hAnsi="Consolas" w:cs="Fira Code"/>
+          <w:color w:val="000000"/>
+          <w:sz w:val="18"/>
+          <w:szCs w:val="18"/>
+          <w:lang w:eastAsia="en-GB"/>
+        </w:rPr>
+        <w:t>_id</w:t>
       </w:r>
       <w:proofErr w:type="spellEnd"/>
       <w:r>
@@ -8193,6 +8678,7 @@
         <w:t xml:space="preserve"> </w:t>
       </w:r>
       <w:proofErr w:type="spellStart"/>
+      <w:proofErr w:type="gramStart"/>
       <w:r>
         <w:rPr>
           <w:rFonts w:ascii="Consolas" w:eastAsia="Times New Roman" w:hAnsi="Consolas" w:cs="Fira Code"/>
@@ -8211,7 +8697,18 @@
           <w:szCs w:val="18"/>
           <w:lang w:eastAsia="en-GB"/>
         </w:rPr>
-        <w:t>.route_id</w:t>
+        <w:t>.route</w:t>
+      </w:r>
+      <w:proofErr w:type="gramEnd"/>
+      <w:r>
+        <w:rPr>
+          <w:rFonts w:ascii="Consolas" w:eastAsia="Times New Roman" w:hAnsi="Consolas" w:cs="Fira Code"/>
+          <w:color w:val="000000"/>
+          <w:sz w:val="18"/>
+          <w:szCs w:val="18"/>
+          <w:lang w:eastAsia="en-GB"/>
+        </w:rPr>
+        <w:t>_id</w:t>
       </w:r>
       <w:proofErr w:type="spellEnd"/>
       <w:r>
@@ -8399,7 +8896,29 @@
           <w:szCs w:val="18"/>
           <w:lang w:eastAsia="en-GB"/>
         </w:rPr>
-        <w:t xml:space="preserve"> @ReturnDate = DATE_ADD(@OutboundDate, INTERVAL @Duration </w:t>
+        <w:t xml:space="preserve"> @ReturnDate = DATE_</w:t>
+      </w:r>
+      <w:proofErr w:type="gramStart"/>
+      <w:r>
+        <w:rPr>
+          <w:rFonts w:ascii="Consolas" w:eastAsia="Times New Roman" w:hAnsi="Consolas" w:cs="Fira Code"/>
+          <w:color w:val="000000"/>
+          <w:sz w:val="18"/>
+          <w:szCs w:val="18"/>
+          <w:lang w:eastAsia="en-GB"/>
+        </w:rPr>
+        <w:t>ADD(</w:t>
+      </w:r>
+      <w:proofErr w:type="gramEnd"/>
+      <w:r>
+        <w:rPr>
+          <w:rFonts w:ascii="Consolas" w:eastAsia="Times New Roman" w:hAnsi="Consolas" w:cs="Fira Code"/>
+          <w:color w:val="000000"/>
+          <w:sz w:val="18"/>
+          <w:szCs w:val="18"/>
+          <w:lang w:eastAsia="en-GB"/>
+        </w:rPr>
+        <w:t xml:space="preserve">@OutboundDate, INTERVAL @Duration </w:t>
       </w:r>
       <w:r>
         <w:rPr>
@@ -8532,7 +9051,29 @@
           <w:szCs w:val="18"/>
           <w:lang w:eastAsia="en-GB"/>
         </w:rPr>
-        <w:t>dep_airport.airport_name</w:t>
+        <w:t>dep_</w:t>
+      </w:r>
+      <w:proofErr w:type="gramStart"/>
+      <w:r>
+        <w:rPr>
+          <w:rFonts w:ascii="Consolas" w:eastAsia="Times New Roman" w:hAnsi="Consolas" w:cs="Fira Code"/>
+          <w:color w:val="000000"/>
+          <w:sz w:val="18"/>
+          <w:szCs w:val="18"/>
+          <w:lang w:eastAsia="en-GB"/>
+        </w:rPr>
+        <w:t>airport.airport</w:t>
+      </w:r>
+      <w:proofErr w:type="gramEnd"/>
+      <w:r>
+        <w:rPr>
+          <w:rFonts w:ascii="Consolas" w:eastAsia="Times New Roman" w:hAnsi="Consolas" w:cs="Fira Code"/>
+          <w:color w:val="000000"/>
+          <w:sz w:val="18"/>
+          <w:szCs w:val="18"/>
+          <w:lang w:eastAsia="en-GB"/>
+        </w:rPr>
+        <w:t>_name</w:t>
       </w:r>
       <w:proofErr w:type="spellEnd"/>
       <w:r>
@@ -8619,7 +9160,29 @@
           <w:szCs w:val="18"/>
           <w:lang w:eastAsia="en-GB"/>
         </w:rPr>
-        <w:t>dep_airport.airport_iata_code</w:t>
+        <w:t>dep_</w:t>
+      </w:r>
+      <w:proofErr w:type="gramStart"/>
+      <w:r>
+        <w:rPr>
+          <w:rFonts w:ascii="Consolas" w:eastAsia="Times New Roman" w:hAnsi="Consolas" w:cs="Fira Code"/>
+          <w:color w:val="000000"/>
+          <w:sz w:val="18"/>
+          <w:szCs w:val="18"/>
+          <w:lang w:eastAsia="en-GB"/>
+        </w:rPr>
+        <w:t>airport.airport</w:t>
+      </w:r>
+      <w:proofErr w:type="gramEnd"/>
+      <w:r>
+        <w:rPr>
+          <w:rFonts w:ascii="Consolas" w:eastAsia="Times New Roman" w:hAnsi="Consolas" w:cs="Fira Code"/>
+          <w:color w:val="000000"/>
+          <w:sz w:val="18"/>
+          <w:szCs w:val="18"/>
+          <w:lang w:eastAsia="en-GB"/>
+        </w:rPr>
+        <w:t>_iata_code</w:t>
       </w:r>
       <w:proofErr w:type="spellEnd"/>
       <w:r>
@@ -8706,7 +9269,29 @@
           <w:szCs w:val="18"/>
           <w:lang w:eastAsia="en-GB"/>
         </w:rPr>
-        <w:t>arr_airport.airport_name</w:t>
+        <w:t>arr_</w:t>
+      </w:r>
+      <w:proofErr w:type="gramStart"/>
+      <w:r>
+        <w:rPr>
+          <w:rFonts w:ascii="Consolas" w:eastAsia="Times New Roman" w:hAnsi="Consolas" w:cs="Fira Code"/>
+          <w:color w:val="000000"/>
+          <w:sz w:val="18"/>
+          <w:szCs w:val="18"/>
+          <w:lang w:eastAsia="en-GB"/>
+        </w:rPr>
+        <w:t>airport.airport</w:t>
+      </w:r>
+      <w:proofErr w:type="gramEnd"/>
+      <w:r>
+        <w:rPr>
+          <w:rFonts w:ascii="Consolas" w:eastAsia="Times New Roman" w:hAnsi="Consolas" w:cs="Fira Code"/>
+          <w:color w:val="000000"/>
+          <w:sz w:val="18"/>
+          <w:szCs w:val="18"/>
+          <w:lang w:eastAsia="en-GB"/>
+        </w:rPr>
+        <w:t>_name</w:t>
       </w:r>
       <w:proofErr w:type="spellEnd"/>
       <w:r>
@@ -8793,7 +9378,29 @@
           <w:szCs w:val="18"/>
           <w:lang w:eastAsia="en-GB"/>
         </w:rPr>
-        <w:t>arr_airport.airport_iata_code</w:t>
+        <w:t>arr_</w:t>
+      </w:r>
+      <w:proofErr w:type="gramStart"/>
+      <w:r>
+        <w:rPr>
+          <w:rFonts w:ascii="Consolas" w:eastAsia="Times New Roman" w:hAnsi="Consolas" w:cs="Fira Code"/>
+          <w:color w:val="000000"/>
+          <w:sz w:val="18"/>
+          <w:szCs w:val="18"/>
+          <w:lang w:eastAsia="en-GB"/>
+        </w:rPr>
+        <w:t>airport.airport</w:t>
+      </w:r>
+      <w:proofErr w:type="gramEnd"/>
+      <w:r>
+        <w:rPr>
+          <w:rFonts w:ascii="Consolas" w:eastAsia="Times New Roman" w:hAnsi="Consolas" w:cs="Fira Code"/>
+          <w:color w:val="000000"/>
+          <w:sz w:val="18"/>
+          <w:szCs w:val="18"/>
+          <w:lang w:eastAsia="en-GB"/>
+        </w:rPr>
+        <w:t>_iata_code</w:t>
       </w:r>
       <w:proofErr w:type="spellEnd"/>
       <w:r>
@@ -8872,15 +9479,27 @@
         <w:t xml:space="preserve">    </w:t>
       </w:r>
       <w:proofErr w:type="spellStart"/>
-      <w:r>
-        <w:rPr>
-          <w:rFonts w:ascii="Consolas" w:eastAsia="Times New Roman" w:hAnsi="Consolas" w:cs="Fira Code"/>
-          <w:color w:val="000000"/>
-          <w:sz w:val="18"/>
-          <w:szCs w:val="18"/>
-          <w:lang w:eastAsia="en-GB"/>
-        </w:rPr>
-        <w:t>flight.departure_utc_datetime</w:t>
+      <w:proofErr w:type="gramStart"/>
+      <w:r>
+        <w:rPr>
+          <w:rFonts w:ascii="Consolas" w:eastAsia="Times New Roman" w:hAnsi="Consolas" w:cs="Fira Code"/>
+          <w:color w:val="000000"/>
+          <w:sz w:val="18"/>
+          <w:szCs w:val="18"/>
+          <w:lang w:eastAsia="en-GB"/>
+        </w:rPr>
+        <w:t>flight.departure</w:t>
+      </w:r>
+      <w:proofErr w:type="gramEnd"/>
+      <w:r>
+        <w:rPr>
+          <w:rFonts w:ascii="Consolas" w:eastAsia="Times New Roman" w:hAnsi="Consolas" w:cs="Fira Code"/>
+          <w:color w:val="000000"/>
+          <w:sz w:val="18"/>
+          <w:szCs w:val="18"/>
+          <w:lang w:eastAsia="en-GB"/>
+        </w:rPr>
+        <w:t>_utc_datetime</w:t>
       </w:r>
       <w:proofErr w:type="spellEnd"/>
       <w:r>
@@ -8959,15 +9578,27 @@
         <w:t xml:space="preserve">    </w:t>
       </w:r>
       <w:proofErr w:type="spellStart"/>
-      <w:r>
-        <w:rPr>
-          <w:rFonts w:ascii="Consolas" w:eastAsia="Times New Roman" w:hAnsi="Consolas" w:cs="Fira Code"/>
-          <w:color w:val="000000"/>
-          <w:sz w:val="18"/>
-          <w:szCs w:val="18"/>
-          <w:lang w:eastAsia="en-GB"/>
-        </w:rPr>
-        <w:t>flight.arrival_utc_datetime</w:t>
+      <w:proofErr w:type="gramStart"/>
+      <w:r>
+        <w:rPr>
+          <w:rFonts w:ascii="Consolas" w:eastAsia="Times New Roman" w:hAnsi="Consolas" w:cs="Fira Code"/>
+          <w:color w:val="000000"/>
+          <w:sz w:val="18"/>
+          <w:szCs w:val="18"/>
+          <w:lang w:eastAsia="en-GB"/>
+        </w:rPr>
+        <w:t>flight.arrival</w:t>
+      </w:r>
+      <w:proofErr w:type="gramEnd"/>
+      <w:r>
+        <w:rPr>
+          <w:rFonts w:ascii="Consolas" w:eastAsia="Times New Roman" w:hAnsi="Consolas" w:cs="Fira Code"/>
+          <w:color w:val="000000"/>
+          <w:sz w:val="18"/>
+          <w:szCs w:val="18"/>
+          <w:lang w:eastAsia="en-GB"/>
+        </w:rPr>
+        <w:t>_utc_datetime</w:t>
       </w:r>
       <w:proofErr w:type="spellEnd"/>
       <w:r>
@@ -9043,9 +9674,21 @@
           <w:szCs w:val="18"/>
           <w:lang w:eastAsia="en-GB"/>
         </w:rPr>
-        <w:t>    TIMEDIFF(</w:t>
+        <w:t xml:space="preserve">    </w:t>
+      </w:r>
+      <w:proofErr w:type="gramStart"/>
+      <w:r>
+        <w:rPr>
+          <w:rFonts w:ascii="Consolas" w:eastAsia="Times New Roman" w:hAnsi="Consolas" w:cs="Fira Code"/>
+          <w:color w:val="000000"/>
+          <w:sz w:val="18"/>
+          <w:szCs w:val="18"/>
+          <w:lang w:eastAsia="en-GB"/>
+        </w:rPr>
+        <w:t>TIMEDIFF(</w:t>
       </w:r>
       <w:proofErr w:type="spellStart"/>
+      <w:proofErr w:type="gramEnd"/>
       <w:r>
         <w:rPr>
           <w:rFonts w:ascii="Consolas" w:eastAsia="Times New Roman" w:hAnsi="Consolas" w:cs="Fira Code"/>
@@ -9216,6 +9859,7 @@
         <w:t xml:space="preserve"> </w:t>
       </w:r>
       <w:proofErr w:type="spellStart"/>
+      <w:proofErr w:type="gramStart"/>
       <w:r>
         <w:rPr>
           <w:rFonts w:ascii="Consolas" w:eastAsia="Times New Roman" w:hAnsi="Consolas" w:cs="Fira Code"/>
@@ -9234,7 +9878,18 @@
           <w:szCs w:val="18"/>
           <w:lang w:eastAsia="en-GB"/>
         </w:rPr>
-        <w:t>.route_id</w:t>
+        <w:t>.route</w:t>
+      </w:r>
+      <w:proofErr w:type="gramEnd"/>
+      <w:r>
+        <w:rPr>
+          <w:rFonts w:ascii="Consolas" w:eastAsia="Times New Roman" w:hAnsi="Consolas" w:cs="Fira Code"/>
+          <w:color w:val="000000"/>
+          <w:sz w:val="18"/>
+          <w:szCs w:val="18"/>
+          <w:lang w:eastAsia="en-GB"/>
+        </w:rPr>
+        <w:t>_id</w:t>
       </w:r>
       <w:proofErr w:type="spellEnd"/>
       <w:r>
@@ -9363,7 +10018,29 @@
           <w:szCs w:val="18"/>
           <w:lang w:eastAsia="en-GB"/>
         </w:rPr>
-        <w:t>dep_airport.airport_id</w:t>
+        <w:t>dep_</w:t>
+      </w:r>
+      <w:proofErr w:type="gramStart"/>
+      <w:r>
+        <w:rPr>
+          <w:rFonts w:ascii="Consolas" w:eastAsia="Times New Roman" w:hAnsi="Consolas" w:cs="Fira Code"/>
+          <w:color w:val="000000"/>
+          <w:sz w:val="18"/>
+          <w:szCs w:val="18"/>
+          <w:lang w:eastAsia="en-GB"/>
+        </w:rPr>
+        <w:t>airport.airport</w:t>
+      </w:r>
+      <w:proofErr w:type="gramEnd"/>
+      <w:r>
+        <w:rPr>
+          <w:rFonts w:ascii="Consolas" w:eastAsia="Times New Roman" w:hAnsi="Consolas" w:cs="Fira Code"/>
+          <w:color w:val="000000"/>
+          <w:sz w:val="18"/>
+          <w:szCs w:val="18"/>
+          <w:lang w:eastAsia="en-GB"/>
+        </w:rPr>
+        <w:t>_id</w:t>
       </w:r>
       <w:proofErr w:type="spellEnd"/>
       <w:r>
@@ -9502,7 +10179,29 @@
           <w:szCs w:val="18"/>
           <w:lang w:eastAsia="en-GB"/>
         </w:rPr>
-        <w:t>arr_airport.airport_id</w:t>
+        <w:t>arr_</w:t>
+      </w:r>
+      <w:proofErr w:type="gramStart"/>
+      <w:r>
+        <w:rPr>
+          <w:rFonts w:ascii="Consolas" w:eastAsia="Times New Roman" w:hAnsi="Consolas" w:cs="Fira Code"/>
+          <w:color w:val="000000"/>
+          <w:sz w:val="18"/>
+          <w:szCs w:val="18"/>
+          <w:lang w:eastAsia="en-GB"/>
+        </w:rPr>
+        <w:t>airport.airport</w:t>
+      </w:r>
+      <w:proofErr w:type="gramEnd"/>
+      <w:r>
+        <w:rPr>
+          <w:rFonts w:ascii="Consolas" w:eastAsia="Times New Roman" w:hAnsi="Consolas" w:cs="Fira Code"/>
+          <w:color w:val="000000"/>
+          <w:sz w:val="18"/>
+          <w:szCs w:val="18"/>
+          <w:lang w:eastAsia="en-GB"/>
+        </w:rPr>
+        <w:t>_id</w:t>
       </w:r>
       <w:proofErr w:type="spellEnd"/>
       <w:r>
@@ -9571,15 +10270,27 @@
         <w:t xml:space="preserve"> </w:t>
       </w:r>
       <w:proofErr w:type="spellStart"/>
-      <w:r>
-        <w:rPr>
-          <w:rFonts w:ascii="Consolas" w:eastAsia="Times New Roman" w:hAnsi="Consolas" w:cs="Fira Code"/>
-          <w:color w:val="000000"/>
-          <w:sz w:val="18"/>
-          <w:szCs w:val="18"/>
-          <w:lang w:eastAsia="en-GB"/>
-        </w:rPr>
-        <w:t>flight.route_id</w:t>
+      <w:proofErr w:type="gramStart"/>
+      <w:r>
+        <w:rPr>
+          <w:rFonts w:ascii="Consolas" w:eastAsia="Times New Roman" w:hAnsi="Consolas" w:cs="Fira Code"/>
+          <w:color w:val="000000"/>
+          <w:sz w:val="18"/>
+          <w:szCs w:val="18"/>
+          <w:lang w:eastAsia="en-GB"/>
+        </w:rPr>
+        <w:t>flight.route</w:t>
+      </w:r>
+      <w:proofErr w:type="gramEnd"/>
+      <w:r>
+        <w:rPr>
+          <w:rFonts w:ascii="Consolas" w:eastAsia="Times New Roman" w:hAnsi="Consolas" w:cs="Fira Code"/>
+          <w:color w:val="000000"/>
+          <w:sz w:val="18"/>
+          <w:szCs w:val="18"/>
+          <w:lang w:eastAsia="en-GB"/>
+        </w:rPr>
+        <w:t>_id</w:t>
       </w:r>
       <w:proofErr w:type="spellEnd"/>
       <w:r>
@@ -9723,7 +10434,29 @@
           <w:szCs w:val="18"/>
           <w:lang w:eastAsia="en-GB"/>
         </w:rPr>
-        <w:t>dep_airport.airport_name</w:t>
+        <w:t>dep_</w:t>
+      </w:r>
+      <w:proofErr w:type="gramStart"/>
+      <w:r>
+        <w:rPr>
+          <w:rFonts w:ascii="Consolas" w:eastAsia="Times New Roman" w:hAnsi="Consolas" w:cs="Fira Code"/>
+          <w:color w:val="000000"/>
+          <w:sz w:val="18"/>
+          <w:szCs w:val="18"/>
+          <w:lang w:eastAsia="en-GB"/>
+        </w:rPr>
+        <w:t>airport.airport</w:t>
+      </w:r>
+      <w:proofErr w:type="gramEnd"/>
+      <w:r>
+        <w:rPr>
+          <w:rFonts w:ascii="Consolas" w:eastAsia="Times New Roman" w:hAnsi="Consolas" w:cs="Fira Code"/>
+          <w:color w:val="000000"/>
+          <w:sz w:val="18"/>
+          <w:szCs w:val="18"/>
+          <w:lang w:eastAsia="en-GB"/>
+        </w:rPr>
+        <w:t>_name</w:t>
       </w:r>
       <w:proofErr w:type="spellEnd"/>
       <w:r>
@@ -9810,7 +10543,29 @@
           <w:szCs w:val="18"/>
           <w:lang w:eastAsia="en-GB"/>
         </w:rPr>
-        <w:t>dep_airport.airport_iata_code</w:t>
+        <w:t>dep_</w:t>
+      </w:r>
+      <w:proofErr w:type="gramStart"/>
+      <w:r>
+        <w:rPr>
+          <w:rFonts w:ascii="Consolas" w:eastAsia="Times New Roman" w:hAnsi="Consolas" w:cs="Fira Code"/>
+          <w:color w:val="000000"/>
+          <w:sz w:val="18"/>
+          <w:szCs w:val="18"/>
+          <w:lang w:eastAsia="en-GB"/>
+        </w:rPr>
+        <w:t>airport.airport</w:t>
+      </w:r>
+      <w:proofErr w:type="gramEnd"/>
+      <w:r>
+        <w:rPr>
+          <w:rFonts w:ascii="Consolas" w:eastAsia="Times New Roman" w:hAnsi="Consolas" w:cs="Fira Code"/>
+          <w:color w:val="000000"/>
+          <w:sz w:val="18"/>
+          <w:szCs w:val="18"/>
+          <w:lang w:eastAsia="en-GB"/>
+        </w:rPr>
+        <w:t>_iata_code</w:t>
       </w:r>
       <w:proofErr w:type="spellEnd"/>
       <w:r>
@@ -9897,7 +10652,29 @@
           <w:szCs w:val="18"/>
           <w:lang w:eastAsia="en-GB"/>
         </w:rPr>
-        <w:t>arr_airport.airport_name</w:t>
+        <w:t>arr_</w:t>
+      </w:r>
+      <w:proofErr w:type="gramStart"/>
+      <w:r>
+        <w:rPr>
+          <w:rFonts w:ascii="Consolas" w:eastAsia="Times New Roman" w:hAnsi="Consolas" w:cs="Fira Code"/>
+          <w:color w:val="000000"/>
+          <w:sz w:val="18"/>
+          <w:szCs w:val="18"/>
+          <w:lang w:eastAsia="en-GB"/>
+        </w:rPr>
+        <w:t>airport.airport</w:t>
+      </w:r>
+      <w:proofErr w:type="gramEnd"/>
+      <w:r>
+        <w:rPr>
+          <w:rFonts w:ascii="Consolas" w:eastAsia="Times New Roman" w:hAnsi="Consolas" w:cs="Fira Code"/>
+          <w:color w:val="000000"/>
+          <w:sz w:val="18"/>
+          <w:szCs w:val="18"/>
+          <w:lang w:eastAsia="en-GB"/>
+        </w:rPr>
+        <w:t>_name</w:t>
       </w:r>
       <w:proofErr w:type="spellEnd"/>
       <w:r>
@@ -9984,7 +10761,29 @@
           <w:szCs w:val="18"/>
           <w:lang w:eastAsia="en-GB"/>
         </w:rPr>
-        <w:t>arr_airport.airport_iata_code</w:t>
+        <w:t>arr_</w:t>
+      </w:r>
+      <w:proofErr w:type="gramStart"/>
+      <w:r>
+        <w:rPr>
+          <w:rFonts w:ascii="Consolas" w:eastAsia="Times New Roman" w:hAnsi="Consolas" w:cs="Fira Code"/>
+          <w:color w:val="000000"/>
+          <w:sz w:val="18"/>
+          <w:szCs w:val="18"/>
+          <w:lang w:eastAsia="en-GB"/>
+        </w:rPr>
+        <w:t>airport.airport</w:t>
+      </w:r>
+      <w:proofErr w:type="gramEnd"/>
+      <w:r>
+        <w:rPr>
+          <w:rFonts w:ascii="Consolas" w:eastAsia="Times New Roman" w:hAnsi="Consolas" w:cs="Fira Code"/>
+          <w:color w:val="000000"/>
+          <w:sz w:val="18"/>
+          <w:szCs w:val="18"/>
+          <w:lang w:eastAsia="en-GB"/>
+        </w:rPr>
+        <w:t>_iata_code</w:t>
       </w:r>
       <w:proofErr w:type="spellEnd"/>
       <w:r>
@@ -10063,15 +10862,27 @@
         <w:t xml:space="preserve">    </w:t>
       </w:r>
       <w:proofErr w:type="spellStart"/>
-      <w:r>
-        <w:rPr>
-          <w:rFonts w:ascii="Consolas" w:eastAsia="Times New Roman" w:hAnsi="Consolas" w:cs="Fira Code"/>
-          <w:color w:val="000000"/>
-          <w:sz w:val="18"/>
-          <w:szCs w:val="18"/>
-          <w:lang w:eastAsia="en-GB"/>
-        </w:rPr>
-        <w:t>flight.departure_utc_datetime</w:t>
+      <w:proofErr w:type="gramStart"/>
+      <w:r>
+        <w:rPr>
+          <w:rFonts w:ascii="Consolas" w:eastAsia="Times New Roman" w:hAnsi="Consolas" w:cs="Fira Code"/>
+          <w:color w:val="000000"/>
+          <w:sz w:val="18"/>
+          <w:szCs w:val="18"/>
+          <w:lang w:eastAsia="en-GB"/>
+        </w:rPr>
+        <w:t>flight.departure</w:t>
+      </w:r>
+      <w:proofErr w:type="gramEnd"/>
+      <w:r>
+        <w:rPr>
+          <w:rFonts w:ascii="Consolas" w:eastAsia="Times New Roman" w:hAnsi="Consolas" w:cs="Fira Code"/>
+          <w:color w:val="000000"/>
+          <w:sz w:val="18"/>
+          <w:szCs w:val="18"/>
+          <w:lang w:eastAsia="en-GB"/>
+        </w:rPr>
+        <w:t>_utc_datetime</w:t>
       </w:r>
       <w:proofErr w:type="spellEnd"/>
       <w:r>
@@ -10150,15 +10961,27 @@
         <w:t xml:space="preserve">    </w:t>
       </w:r>
       <w:proofErr w:type="spellStart"/>
-      <w:r>
-        <w:rPr>
-          <w:rFonts w:ascii="Consolas" w:eastAsia="Times New Roman" w:hAnsi="Consolas" w:cs="Fira Code"/>
-          <w:color w:val="000000"/>
-          <w:sz w:val="18"/>
-          <w:szCs w:val="18"/>
-          <w:lang w:eastAsia="en-GB"/>
-        </w:rPr>
-        <w:t>flight.arrival_utc_datetime</w:t>
+      <w:proofErr w:type="gramStart"/>
+      <w:r>
+        <w:rPr>
+          <w:rFonts w:ascii="Consolas" w:eastAsia="Times New Roman" w:hAnsi="Consolas" w:cs="Fira Code"/>
+          <w:color w:val="000000"/>
+          <w:sz w:val="18"/>
+          <w:szCs w:val="18"/>
+          <w:lang w:eastAsia="en-GB"/>
+        </w:rPr>
+        <w:t>flight.arrival</w:t>
+      </w:r>
+      <w:proofErr w:type="gramEnd"/>
+      <w:r>
+        <w:rPr>
+          <w:rFonts w:ascii="Consolas" w:eastAsia="Times New Roman" w:hAnsi="Consolas" w:cs="Fira Code"/>
+          <w:color w:val="000000"/>
+          <w:sz w:val="18"/>
+          <w:szCs w:val="18"/>
+          <w:lang w:eastAsia="en-GB"/>
+        </w:rPr>
+        <w:t>_utc_datetime</w:t>
       </w:r>
       <w:proofErr w:type="spellEnd"/>
       <w:r>
@@ -10234,9 +11057,21 @@
           <w:szCs w:val="18"/>
           <w:lang w:eastAsia="en-GB"/>
         </w:rPr>
-        <w:t>    TIMEDIFF(</w:t>
+        <w:t xml:space="preserve">    </w:t>
+      </w:r>
+      <w:proofErr w:type="gramStart"/>
+      <w:r>
+        <w:rPr>
+          <w:rFonts w:ascii="Consolas" w:eastAsia="Times New Roman" w:hAnsi="Consolas" w:cs="Fira Code"/>
+          <w:color w:val="000000"/>
+          <w:sz w:val="18"/>
+          <w:szCs w:val="18"/>
+          <w:lang w:eastAsia="en-GB"/>
+        </w:rPr>
+        <w:t>TIMEDIFF(</w:t>
       </w:r>
       <w:proofErr w:type="spellStart"/>
+      <w:proofErr w:type="gramEnd"/>
       <w:r>
         <w:rPr>
           <w:rFonts w:ascii="Consolas" w:eastAsia="Times New Roman" w:hAnsi="Consolas" w:cs="Fira Code"/>
@@ -10407,6 +11242,7 @@
         <w:t xml:space="preserve"> </w:t>
       </w:r>
       <w:proofErr w:type="spellStart"/>
+      <w:proofErr w:type="gramStart"/>
       <w:r>
         <w:rPr>
           <w:rFonts w:ascii="Consolas" w:eastAsia="Times New Roman" w:hAnsi="Consolas" w:cs="Fira Code"/>
@@ -10425,7 +11261,18 @@
           <w:szCs w:val="18"/>
           <w:lang w:eastAsia="en-GB"/>
         </w:rPr>
-        <w:t>.route_id</w:t>
+        <w:t>.route</w:t>
+      </w:r>
+      <w:proofErr w:type="gramEnd"/>
+      <w:r>
+        <w:rPr>
+          <w:rFonts w:ascii="Consolas" w:eastAsia="Times New Roman" w:hAnsi="Consolas" w:cs="Fira Code"/>
+          <w:color w:val="000000"/>
+          <w:sz w:val="18"/>
+          <w:szCs w:val="18"/>
+          <w:lang w:eastAsia="en-GB"/>
+        </w:rPr>
+        <w:t>_id</w:t>
       </w:r>
       <w:proofErr w:type="spellEnd"/>
       <w:r>
@@ -10554,7 +11401,29 @@
           <w:szCs w:val="18"/>
           <w:lang w:eastAsia="en-GB"/>
         </w:rPr>
-        <w:t>dep_airport.airport_id</w:t>
+        <w:t>dep_</w:t>
+      </w:r>
+      <w:proofErr w:type="gramStart"/>
+      <w:r>
+        <w:rPr>
+          <w:rFonts w:ascii="Consolas" w:eastAsia="Times New Roman" w:hAnsi="Consolas" w:cs="Fira Code"/>
+          <w:color w:val="000000"/>
+          <w:sz w:val="18"/>
+          <w:szCs w:val="18"/>
+          <w:lang w:eastAsia="en-GB"/>
+        </w:rPr>
+        <w:t>airport.airport</w:t>
+      </w:r>
+      <w:proofErr w:type="gramEnd"/>
+      <w:r>
+        <w:rPr>
+          <w:rFonts w:ascii="Consolas" w:eastAsia="Times New Roman" w:hAnsi="Consolas" w:cs="Fira Code"/>
+          <w:color w:val="000000"/>
+          <w:sz w:val="18"/>
+          <w:szCs w:val="18"/>
+          <w:lang w:eastAsia="en-GB"/>
+        </w:rPr>
+        <w:t>_id</w:t>
       </w:r>
       <w:proofErr w:type="spellEnd"/>
       <w:r>
@@ -10693,7 +11562,29 @@
           <w:szCs w:val="18"/>
           <w:lang w:eastAsia="en-GB"/>
         </w:rPr>
-        <w:t>arr_airport.airport_id</w:t>
+        <w:t>arr_</w:t>
+      </w:r>
+      <w:proofErr w:type="gramStart"/>
+      <w:r>
+        <w:rPr>
+          <w:rFonts w:ascii="Consolas" w:eastAsia="Times New Roman" w:hAnsi="Consolas" w:cs="Fira Code"/>
+          <w:color w:val="000000"/>
+          <w:sz w:val="18"/>
+          <w:szCs w:val="18"/>
+          <w:lang w:eastAsia="en-GB"/>
+        </w:rPr>
+        <w:t>airport.airport</w:t>
+      </w:r>
+      <w:proofErr w:type="gramEnd"/>
+      <w:r>
+        <w:rPr>
+          <w:rFonts w:ascii="Consolas" w:eastAsia="Times New Roman" w:hAnsi="Consolas" w:cs="Fira Code"/>
+          <w:color w:val="000000"/>
+          <w:sz w:val="18"/>
+          <w:szCs w:val="18"/>
+          <w:lang w:eastAsia="en-GB"/>
+        </w:rPr>
+        <w:t>_id</w:t>
       </w:r>
       <w:proofErr w:type="spellEnd"/>
       <w:r>
@@ -10762,15 +11653,27 @@
         <w:t xml:space="preserve"> </w:t>
       </w:r>
       <w:proofErr w:type="spellStart"/>
-      <w:r>
-        <w:rPr>
-          <w:rFonts w:ascii="Consolas" w:eastAsia="Times New Roman" w:hAnsi="Consolas" w:cs="Fira Code"/>
-          <w:color w:val="000000"/>
-          <w:sz w:val="18"/>
-          <w:szCs w:val="18"/>
-          <w:lang w:eastAsia="en-GB"/>
-        </w:rPr>
-        <w:t>flight.route_id</w:t>
+      <w:proofErr w:type="gramStart"/>
+      <w:r>
+        <w:rPr>
+          <w:rFonts w:ascii="Consolas" w:eastAsia="Times New Roman" w:hAnsi="Consolas" w:cs="Fira Code"/>
+          <w:color w:val="000000"/>
+          <w:sz w:val="18"/>
+          <w:szCs w:val="18"/>
+          <w:lang w:eastAsia="en-GB"/>
+        </w:rPr>
+        <w:t>flight.route</w:t>
+      </w:r>
+      <w:proofErr w:type="gramEnd"/>
+      <w:r>
+        <w:rPr>
+          <w:rFonts w:ascii="Consolas" w:eastAsia="Times New Roman" w:hAnsi="Consolas" w:cs="Fira Code"/>
+          <w:color w:val="000000"/>
+          <w:sz w:val="18"/>
+          <w:szCs w:val="18"/>
+          <w:lang w:eastAsia="en-GB"/>
+        </w:rPr>
+        <w:t>_id</w:t>
       </w:r>
       <w:proofErr w:type="spellEnd"/>
       <w:r>
@@ -11153,7 +12056,18 @@
           <w:szCs w:val="18"/>
           <w:lang w:eastAsia="en-GB"/>
         </w:rPr>
-        <w:t>'2023-01-01 03:00:00'</w:t>
+        <w:t>'2023-01-01 03:00:00</w:t>
+      </w:r>
+      <w:proofErr w:type="gramStart"/>
+      <w:r>
+        <w:rPr>
+          <w:rFonts w:ascii="Consolas" w:eastAsia="Times New Roman" w:hAnsi="Consolas" w:cs="Fira Code"/>
+          <w:color w:val="A31515"/>
+          <w:sz w:val="18"/>
+          <w:szCs w:val="18"/>
+          <w:lang w:eastAsia="en-GB"/>
+        </w:rPr>
+        <w:t>'</w:t>
       </w:r>
       <w:r>
         <w:rPr>
@@ -11165,6 +12079,7 @@
         </w:rPr>
         <w:t>;</w:t>
       </w:r>
+      <w:proofErr w:type="gramEnd"/>
     </w:p>
     <w:p>
       <w:pPr>
@@ -11186,8 +12101,20 @@
           <w:szCs w:val="18"/>
           <w:lang w:eastAsia="en-GB"/>
         </w:rPr>
-        <w:t>-- SET @DateTimeToCheck = '2023-01-01 14:00:00';</w:t>
-      </w:r>
+        <w:t>-- SET @DateTimeToCheck = '2023-01-01 14:00:00</w:t>
+      </w:r>
+      <w:proofErr w:type="gramStart"/>
+      <w:r>
+        <w:rPr>
+          <w:rFonts w:ascii="Consolas" w:eastAsia="Times New Roman" w:hAnsi="Consolas" w:cs="Fira Code"/>
+          <w:color w:val="008000"/>
+          <w:sz w:val="18"/>
+          <w:szCs w:val="18"/>
+          <w:lang w:eastAsia="en-GB"/>
+        </w:rPr>
+        <w:t>';</w:t>
+      </w:r>
+      <w:proofErr w:type="gramEnd"/>
     </w:p>
     <w:p>
       <w:pPr>
@@ -11209,8 +12136,20 @@
           <w:szCs w:val="18"/>
           <w:lang w:eastAsia="en-GB"/>
         </w:rPr>
-        <w:t>-- SET @DateTimeToCheck = '2023-01-01 21:00:00';</w:t>
-      </w:r>
+        <w:t>-- SET @DateTimeToCheck = '2023-01-01 21:00:00</w:t>
+      </w:r>
+      <w:proofErr w:type="gramStart"/>
+      <w:r>
+        <w:rPr>
+          <w:rFonts w:ascii="Consolas" w:eastAsia="Times New Roman" w:hAnsi="Consolas" w:cs="Fira Code"/>
+          <w:color w:val="008000"/>
+          <w:sz w:val="18"/>
+          <w:szCs w:val="18"/>
+          <w:lang w:eastAsia="en-GB"/>
+        </w:rPr>
+        <w:t>';</w:t>
+      </w:r>
+      <w:proofErr w:type="gramEnd"/>
     </w:p>
     <w:p>
       <w:pPr>
@@ -11232,8 +12171,20 @@
           <w:szCs w:val="18"/>
           <w:lang w:eastAsia="en-GB"/>
         </w:rPr>
-        <w:t>-- SET @DateTimeToCheck = '2023-01-02 12:20:00';</w:t>
-      </w:r>
+        <w:t>-- SET @DateTimeToCheck = '2023-01-02 12:20:00</w:t>
+      </w:r>
+      <w:proofErr w:type="gramStart"/>
+      <w:r>
+        <w:rPr>
+          <w:rFonts w:ascii="Consolas" w:eastAsia="Times New Roman" w:hAnsi="Consolas" w:cs="Fira Code"/>
+          <w:color w:val="008000"/>
+          <w:sz w:val="18"/>
+          <w:szCs w:val="18"/>
+          <w:lang w:eastAsia="en-GB"/>
+        </w:rPr>
+        <w:t>';</w:t>
+      </w:r>
+      <w:proofErr w:type="gramEnd"/>
     </w:p>
     <w:p>
       <w:pPr>
@@ -11388,7 +12339,29 @@
           <w:szCs w:val="18"/>
           <w:lang w:eastAsia="en-GB"/>
         </w:rPr>
-        <w:t>route_price.route_price_gbp</w:t>
+        <w:t>route_</w:t>
+      </w:r>
+      <w:proofErr w:type="gramStart"/>
+      <w:r>
+        <w:rPr>
+          <w:rFonts w:ascii="Consolas" w:eastAsia="Times New Roman" w:hAnsi="Consolas" w:cs="Fira Code"/>
+          <w:color w:val="000000"/>
+          <w:sz w:val="18"/>
+          <w:szCs w:val="18"/>
+          <w:lang w:eastAsia="en-GB"/>
+        </w:rPr>
+        <w:t>price.route</w:t>
+      </w:r>
+      <w:proofErr w:type="gramEnd"/>
+      <w:r>
+        <w:rPr>
+          <w:rFonts w:ascii="Consolas" w:eastAsia="Times New Roman" w:hAnsi="Consolas" w:cs="Fira Code"/>
+          <w:color w:val="000000"/>
+          <w:sz w:val="18"/>
+          <w:szCs w:val="18"/>
+          <w:lang w:eastAsia="en-GB"/>
+        </w:rPr>
+        <w:t>_price_gbp</w:t>
       </w:r>
       <w:proofErr w:type="spellEnd"/>
       <w:r>
@@ -11540,7 +12513,29 @@
           <w:szCs w:val="18"/>
           <w:lang w:eastAsia="en-GB"/>
         </w:rPr>
-        <w:t>route_price.route_price_valid_from_datetime</w:t>
+        <w:t>route_</w:t>
+      </w:r>
+      <w:proofErr w:type="gramStart"/>
+      <w:r>
+        <w:rPr>
+          <w:rFonts w:ascii="Consolas" w:eastAsia="Times New Roman" w:hAnsi="Consolas" w:cs="Fira Code"/>
+          <w:color w:val="000000"/>
+          <w:sz w:val="18"/>
+          <w:szCs w:val="18"/>
+          <w:lang w:eastAsia="en-GB"/>
+        </w:rPr>
+        <w:t>price.route</w:t>
+      </w:r>
+      <w:proofErr w:type="gramEnd"/>
+      <w:r>
+        <w:rPr>
+          <w:rFonts w:ascii="Consolas" w:eastAsia="Times New Roman" w:hAnsi="Consolas" w:cs="Fira Code"/>
+          <w:color w:val="000000"/>
+          <w:sz w:val="18"/>
+          <w:szCs w:val="18"/>
+          <w:lang w:eastAsia="en-GB"/>
+        </w:rPr>
+        <w:t>_price_valid_from_datetime</w:t>
       </w:r>
       <w:proofErr w:type="spellEnd"/>
       <w:r>
@@ -11627,7 +12622,29 @@
           <w:szCs w:val="18"/>
           <w:lang w:eastAsia="en-GB"/>
         </w:rPr>
-        <w:t>route_price.route_price_valid_to_datetime</w:t>
+        <w:t>route_</w:t>
+      </w:r>
+      <w:proofErr w:type="gramStart"/>
+      <w:r>
+        <w:rPr>
+          <w:rFonts w:ascii="Consolas" w:eastAsia="Times New Roman" w:hAnsi="Consolas" w:cs="Fira Code"/>
+          <w:color w:val="000000"/>
+          <w:sz w:val="18"/>
+          <w:szCs w:val="18"/>
+          <w:lang w:eastAsia="en-GB"/>
+        </w:rPr>
+        <w:t>price.route</w:t>
+      </w:r>
+      <w:proofErr w:type="gramEnd"/>
+      <w:r>
+        <w:rPr>
+          <w:rFonts w:ascii="Consolas" w:eastAsia="Times New Roman" w:hAnsi="Consolas" w:cs="Fira Code"/>
+          <w:color w:val="000000"/>
+          <w:sz w:val="18"/>
+          <w:szCs w:val="18"/>
+          <w:lang w:eastAsia="en-GB"/>
+        </w:rPr>
+        <w:t>_price_valid_to_datetime</w:t>
       </w:r>
       <w:proofErr w:type="spellEnd"/>
       <w:r>
@@ -11776,6 +12793,7 @@
         <w:t xml:space="preserve"> </w:t>
       </w:r>
       <w:proofErr w:type="spellStart"/>
+      <w:proofErr w:type="gramStart"/>
       <w:r>
         <w:rPr>
           <w:rFonts w:ascii="Consolas" w:eastAsia="Times New Roman" w:hAnsi="Consolas" w:cs="Fira Code"/>
@@ -11794,7 +12812,18 @@
           <w:szCs w:val="18"/>
           <w:lang w:eastAsia="en-GB"/>
         </w:rPr>
-        <w:t>.route_id</w:t>
+        <w:t>.route</w:t>
+      </w:r>
+      <w:proofErr w:type="gramEnd"/>
+      <w:r>
+        <w:rPr>
+          <w:rFonts w:ascii="Consolas" w:eastAsia="Times New Roman" w:hAnsi="Consolas" w:cs="Fira Code"/>
+          <w:color w:val="000000"/>
+          <w:sz w:val="18"/>
+          <w:szCs w:val="18"/>
+          <w:lang w:eastAsia="en-GB"/>
+        </w:rPr>
+        <w:t>_id</w:t>
       </w:r>
       <w:proofErr w:type="spellEnd"/>
       <w:r>
@@ -11861,7 +12890,29 @@
           <w:szCs w:val="18"/>
           <w:lang w:eastAsia="en-GB"/>
         </w:rPr>
-        <w:t>route_price.route_price_route_id</w:t>
+        <w:t>route_</w:t>
+      </w:r>
+      <w:proofErr w:type="gramStart"/>
+      <w:r>
+        <w:rPr>
+          <w:rFonts w:ascii="Consolas" w:eastAsia="Times New Roman" w:hAnsi="Consolas" w:cs="Fira Code"/>
+          <w:color w:val="000000"/>
+          <w:sz w:val="18"/>
+          <w:szCs w:val="18"/>
+          <w:lang w:eastAsia="en-GB"/>
+        </w:rPr>
+        <w:t>price.route</w:t>
+      </w:r>
+      <w:proofErr w:type="gramEnd"/>
+      <w:r>
+        <w:rPr>
+          <w:rFonts w:ascii="Consolas" w:eastAsia="Times New Roman" w:hAnsi="Consolas" w:cs="Fira Code"/>
+          <w:color w:val="000000"/>
+          <w:sz w:val="18"/>
+          <w:szCs w:val="18"/>
+          <w:lang w:eastAsia="en-GB"/>
+        </w:rPr>
+        <w:t>_price_route_id</w:t>
       </w:r>
       <w:proofErr w:type="spellEnd"/>
       <w:r>
@@ -11936,7 +12987,29 @@
           <w:szCs w:val="18"/>
           <w:lang w:eastAsia="en-GB"/>
         </w:rPr>
-        <w:t>route_price.route_price_valid_from_datetime</w:t>
+        <w:t>route_</w:t>
+      </w:r>
+      <w:proofErr w:type="gramStart"/>
+      <w:r>
+        <w:rPr>
+          <w:rFonts w:ascii="Consolas" w:eastAsia="Times New Roman" w:hAnsi="Consolas" w:cs="Fira Code"/>
+          <w:color w:val="000000"/>
+          <w:sz w:val="18"/>
+          <w:szCs w:val="18"/>
+          <w:lang w:eastAsia="en-GB"/>
+        </w:rPr>
+        <w:t>price.route</w:t>
+      </w:r>
+      <w:proofErr w:type="gramEnd"/>
+      <w:r>
+        <w:rPr>
+          <w:rFonts w:ascii="Consolas" w:eastAsia="Times New Roman" w:hAnsi="Consolas" w:cs="Fira Code"/>
+          <w:color w:val="000000"/>
+          <w:sz w:val="18"/>
+          <w:szCs w:val="18"/>
+          <w:lang w:eastAsia="en-GB"/>
+        </w:rPr>
+        <w:t>_price_valid_from_datetime</w:t>
       </w:r>
       <w:proofErr w:type="spellEnd"/>
       <w:r>
@@ -12015,6 +13088,7 @@
         <w:t xml:space="preserve"> </w:t>
       </w:r>
       <w:proofErr w:type="spellStart"/>
+      <w:proofErr w:type="gramStart"/>
       <w:r>
         <w:rPr>
           <w:rFonts w:ascii="Consolas" w:eastAsia="Times New Roman" w:hAnsi="Consolas" w:cs="Fira Code"/>
@@ -12033,7 +13107,18 @@
           <w:szCs w:val="18"/>
           <w:lang w:eastAsia="en-GB"/>
         </w:rPr>
-        <w:t>.route_id</w:t>
+        <w:t>.route</w:t>
+      </w:r>
+      <w:proofErr w:type="gramEnd"/>
+      <w:r>
+        <w:rPr>
+          <w:rFonts w:ascii="Consolas" w:eastAsia="Times New Roman" w:hAnsi="Consolas" w:cs="Fira Code"/>
+          <w:color w:val="000000"/>
+          <w:sz w:val="18"/>
+          <w:szCs w:val="18"/>
+          <w:lang w:eastAsia="en-GB"/>
+        </w:rPr>
+        <w:t>_id</w:t>
       </w:r>
       <w:proofErr w:type="spellEnd"/>
       <w:r>
@@ -12480,7 +13565,18 @@
           <w:szCs w:val="18"/>
           <w:lang w:eastAsia="en-GB"/>
         </w:rPr>
-        <w:t>'Spanish Hotel 1'</w:t>
+        <w:t>'Spanish Hotel 1</w:t>
+      </w:r>
+      <w:proofErr w:type="gramStart"/>
+      <w:r>
+        <w:rPr>
+          <w:rFonts w:ascii="Consolas" w:eastAsia="Times New Roman" w:hAnsi="Consolas" w:cs="Fira Code"/>
+          <w:color w:val="A31515"/>
+          <w:sz w:val="18"/>
+          <w:szCs w:val="18"/>
+          <w:lang w:eastAsia="en-GB"/>
+        </w:rPr>
+        <w:t>'</w:t>
       </w:r>
       <w:r>
         <w:rPr>
@@ -12492,6 +13588,7 @@
         </w:rPr>
         <w:t>;</w:t>
       </w:r>
+      <w:proofErr w:type="gramEnd"/>
     </w:p>
     <w:p>
       <w:pPr>
@@ -12552,15 +13649,27 @@
         <w:t xml:space="preserve">    </w:t>
       </w:r>
       <w:proofErr w:type="spellStart"/>
-      <w:r>
-        <w:rPr>
-          <w:rFonts w:ascii="Consolas" w:eastAsia="Times New Roman" w:hAnsi="Consolas" w:cs="Fira Code"/>
-          <w:color w:val="000000"/>
-          <w:sz w:val="18"/>
-          <w:szCs w:val="18"/>
-          <w:lang w:eastAsia="en-GB"/>
-        </w:rPr>
-        <w:t>hotel.hotel_name</w:t>
+      <w:proofErr w:type="gramStart"/>
+      <w:r>
+        <w:rPr>
+          <w:rFonts w:ascii="Consolas" w:eastAsia="Times New Roman" w:hAnsi="Consolas" w:cs="Fira Code"/>
+          <w:color w:val="000000"/>
+          <w:sz w:val="18"/>
+          <w:szCs w:val="18"/>
+          <w:lang w:eastAsia="en-GB"/>
+        </w:rPr>
+        <w:t>hotel.hotel</w:t>
+      </w:r>
+      <w:proofErr w:type="gramEnd"/>
+      <w:r>
+        <w:rPr>
+          <w:rFonts w:ascii="Consolas" w:eastAsia="Times New Roman" w:hAnsi="Consolas" w:cs="Fira Code"/>
+          <w:color w:val="000000"/>
+          <w:sz w:val="18"/>
+          <w:szCs w:val="18"/>
+          <w:lang w:eastAsia="en-GB"/>
+        </w:rPr>
+        <w:t>_name</w:t>
       </w:r>
       <w:proofErr w:type="spellEnd"/>
       <w:r>
@@ -12647,7 +13756,29 @@
           <w:szCs w:val="18"/>
           <w:lang w:eastAsia="en-GB"/>
         </w:rPr>
-        <w:t>town_city.town_city_name</w:t>
+        <w:t>town_</w:t>
+      </w:r>
+      <w:proofErr w:type="gramStart"/>
+      <w:r>
+        <w:rPr>
+          <w:rFonts w:ascii="Consolas" w:eastAsia="Times New Roman" w:hAnsi="Consolas" w:cs="Fira Code"/>
+          <w:color w:val="000000"/>
+          <w:sz w:val="18"/>
+          <w:szCs w:val="18"/>
+          <w:lang w:eastAsia="en-GB"/>
+        </w:rPr>
+        <w:t>city.town</w:t>
+      </w:r>
+      <w:proofErr w:type="gramEnd"/>
+      <w:r>
+        <w:rPr>
+          <w:rFonts w:ascii="Consolas" w:eastAsia="Times New Roman" w:hAnsi="Consolas" w:cs="Fira Code"/>
+          <w:color w:val="000000"/>
+          <w:sz w:val="18"/>
+          <w:szCs w:val="18"/>
+          <w:lang w:eastAsia="en-GB"/>
+        </w:rPr>
+        <w:t>_city_name</w:t>
       </w:r>
       <w:proofErr w:type="spellEnd"/>
       <w:r>
@@ -12813,15 +13944,27 @@
         <w:t xml:space="preserve">    </w:t>
       </w:r>
       <w:proofErr w:type="spellStart"/>
-      <w:r>
-        <w:rPr>
-          <w:rFonts w:ascii="Consolas" w:eastAsia="Times New Roman" w:hAnsi="Consolas" w:cs="Fira Code"/>
-          <w:color w:val="000000"/>
-          <w:sz w:val="18"/>
-          <w:szCs w:val="18"/>
-          <w:lang w:eastAsia="en-GB"/>
-        </w:rPr>
-        <w:t>passenger.passenger_first_name</w:t>
+      <w:proofErr w:type="gramStart"/>
+      <w:r>
+        <w:rPr>
+          <w:rFonts w:ascii="Consolas" w:eastAsia="Times New Roman" w:hAnsi="Consolas" w:cs="Fira Code"/>
+          <w:color w:val="000000"/>
+          <w:sz w:val="18"/>
+          <w:szCs w:val="18"/>
+          <w:lang w:eastAsia="en-GB"/>
+        </w:rPr>
+        <w:t>passenger.passenger</w:t>
+      </w:r>
+      <w:proofErr w:type="gramEnd"/>
+      <w:r>
+        <w:rPr>
+          <w:rFonts w:ascii="Consolas" w:eastAsia="Times New Roman" w:hAnsi="Consolas" w:cs="Fira Code"/>
+          <w:color w:val="000000"/>
+          <w:sz w:val="18"/>
+          <w:szCs w:val="18"/>
+          <w:lang w:eastAsia="en-GB"/>
+        </w:rPr>
+        <w:t>_first_name</w:t>
       </w:r>
       <w:proofErr w:type="spellEnd"/>
       <w:r>
@@ -12900,15 +14043,27 @@
         <w:t xml:space="preserve">    </w:t>
       </w:r>
       <w:proofErr w:type="spellStart"/>
-      <w:r>
-        <w:rPr>
-          <w:rFonts w:ascii="Consolas" w:eastAsia="Times New Roman" w:hAnsi="Consolas" w:cs="Fira Code"/>
-          <w:color w:val="000000"/>
-          <w:sz w:val="18"/>
-          <w:szCs w:val="18"/>
-          <w:lang w:eastAsia="en-GB"/>
-        </w:rPr>
-        <w:t>passenger.passenger_last_name</w:t>
+      <w:proofErr w:type="gramStart"/>
+      <w:r>
+        <w:rPr>
+          <w:rFonts w:ascii="Consolas" w:eastAsia="Times New Roman" w:hAnsi="Consolas" w:cs="Fira Code"/>
+          <w:color w:val="000000"/>
+          <w:sz w:val="18"/>
+          <w:szCs w:val="18"/>
+          <w:lang w:eastAsia="en-GB"/>
+        </w:rPr>
+        <w:t>passenger.passenger</w:t>
+      </w:r>
+      <w:proofErr w:type="gramEnd"/>
+      <w:r>
+        <w:rPr>
+          <w:rFonts w:ascii="Consolas" w:eastAsia="Times New Roman" w:hAnsi="Consolas" w:cs="Fira Code"/>
+          <w:color w:val="000000"/>
+          <w:sz w:val="18"/>
+          <w:szCs w:val="18"/>
+          <w:lang w:eastAsia="en-GB"/>
+        </w:rPr>
+        <w:t>_last_name</w:t>
       </w:r>
       <w:proofErr w:type="spellEnd"/>
       <w:r>
@@ -12986,6 +14141,7 @@
         </w:rPr>
         <w:t xml:space="preserve">    </w:t>
       </w:r>
+      <w:proofErr w:type="gramStart"/>
       <w:r>
         <w:rPr>
           <w:rFonts w:ascii="Consolas" w:eastAsia="Times New Roman" w:hAnsi="Consolas" w:cs="Fira Code"/>
@@ -13007,6 +14163,7 @@
         <w:t>(</w:t>
       </w:r>
       <w:proofErr w:type="spellStart"/>
+      <w:proofErr w:type="gramEnd"/>
       <w:r>
         <w:rPr>
           <w:rFonts w:ascii="Consolas" w:eastAsia="Times New Roman" w:hAnsi="Consolas" w:cs="Fira Code"/>
@@ -13102,7 +14259,29 @@
           <w:szCs w:val="18"/>
           <w:lang w:eastAsia="en-GB"/>
         </w:rPr>
-        <w:t>review_rating.review_rating</w:t>
+        <w:t>review_</w:t>
+      </w:r>
+      <w:proofErr w:type="gramStart"/>
+      <w:r>
+        <w:rPr>
+          <w:rFonts w:ascii="Consolas" w:eastAsia="Times New Roman" w:hAnsi="Consolas" w:cs="Fira Code"/>
+          <w:color w:val="000000"/>
+          <w:sz w:val="18"/>
+          <w:szCs w:val="18"/>
+          <w:lang w:eastAsia="en-GB"/>
+        </w:rPr>
+        <w:t>rating.review</w:t>
+      </w:r>
+      <w:proofErr w:type="gramEnd"/>
+      <w:r>
+        <w:rPr>
+          <w:rFonts w:ascii="Consolas" w:eastAsia="Times New Roman" w:hAnsi="Consolas" w:cs="Fira Code"/>
+          <w:color w:val="000000"/>
+          <w:sz w:val="18"/>
+          <w:szCs w:val="18"/>
+          <w:lang w:eastAsia="en-GB"/>
+        </w:rPr>
+        <w:t>_rating</w:t>
       </w:r>
       <w:proofErr w:type="spellEnd"/>
       <w:r>
@@ -13181,15 +14360,27 @@
         <w:t xml:space="preserve">    </w:t>
       </w:r>
       <w:proofErr w:type="spellStart"/>
-      <w:r>
-        <w:rPr>
-          <w:rFonts w:ascii="Consolas" w:eastAsia="Times New Roman" w:hAnsi="Consolas" w:cs="Fira Code"/>
-          <w:color w:val="000000"/>
-          <w:sz w:val="18"/>
-          <w:szCs w:val="18"/>
-          <w:lang w:eastAsia="en-GB"/>
-        </w:rPr>
-        <w:t>review.review_content</w:t>
+      <w:proofErr w:type="gramStart"/>
+      <w:r>
+        <w:rPr>
+          <w:rFonts w:ascii="Consolas" w:eastAsia="Times New Roman" w:hAnsi="Consolas" w:cs="Fira Code"/>
+          <w:color w:val="000000"/>
+          <w:sz w:val="18"/>
+          <w:szCs w:val="18"/>
+          <w:lang w:eastAsia="en-GB"/>
+        </w:rPr>
+        <w:t>review.review</w:t>
+      </w:r>
+      <w:proofErr w:type="gramEnd"/>
+      <w:r>
+        <w:rPr>
+          <w:rFonts w:ascii="Consolas" w:eastAsia="Times New Roman" w:hAnsi="Consolas" w:cs="Fira Code"/>
+          <w:color w:val="000000"/>
+          <w:sz w:val="18"/>
+          <w:szCs w:val="18"/>
+          <w:lang w:eastAsia="en-GB"/>
+        </w:rPr>
+        <w:t>_content</w:t>
       </w:r>
       <w:proofErr w:type="spellEnd"/>
       <w:r>
@@ -13339,7 +14530,29 @@
           <w:szCs w:val="18"/>
           <w:lang w:eastAsia="en-GB"/>
         </w:rPr>
-        <w:t>booking_contact.booking_contact_id</w:t>
+        <w:t>booking_</w:t>
+      </w:r>
+      <w:proofErr w:type="gramStart"/>
+      <w:r>
+        <w:rPr>
+          <w:rFonts w:ascii="Consolas" w:eastAsia="Times New Roman" w:hAnsi="Consolas" w:cs="Fira Code"/>
+          <w:color w:val="000000"/>
+          <w:sz w:val="18"/>
+          <w:szCs w:val="18"/>
+          <w:lang w:eastAsia="en-GB"/>
+        </w:rPr>
+        <w:t>contact.booking</w:t>
+      </w:r>
+      <w:proofErr w:type="gramEnd"/>
+      <w:r>
+        <w:rPr>
+          <w:rFonts w:ascii="Consolas" w:eastAsia="Times New Roman" w:hAnsi="Consolas" w:cs="Fira Code"/>
+          <w:color w:val="000000"/>
+          <w:sz w:val="18"/>
+          <w:szCs w:val="18"/>
+          <w:lang w:eastAsia="en-GB"/>
+        </w:rPr>
+        <w:t>_contact_id</w:t>
       </w:r>
       <w:proofErr w:type="spellEnd"/>
       <w:r>
@@ -13418,15 +14631,27 @@
         <w:t xml:space="preserve"> </w:t>
       </w:r>
       <w:proofErr w:type="spellStart"/>
-      <w:r>
-        <w:rPr>
-          <w:rFonts w:ascii="Consolas" w:eastAsia="Times New Roman" w:hAnsi="Consolas" w:cs="Fira Code"/>
-          <w:color w:val="000000"/>
-          <w:sz w:val="18"/>
-          <w:szCs w:val="18"/>
-          <w:lang w:eastAsia="en-GB"/>
-        </w:rPr>
-        <w:t>passenger.passenger_id</w:t>
+      <w:proofErr w:type="gramStart"/>
+      <w:r>
+        <w:rPr>
+          <w:rFonts w:ascii="Consolas" w:eastAsia="Times New Roman" w:hAnsi="Consolas" w:cs="Fira Code"/>
+          <w:color w:val="000000"/>
+          <w:sz w:val="18"/>
+          <w:szCs w:val="18"/>
+          <w:lang w:eastAsia="en-GB"/>
+        </w:rPr>
+        <w:t>passenger.passenger</w:t>
+      </w:r>
+      <w:proofErr w:type="gramEnd"/>
+      <w:r>
+        <w:rPr>
+          <w:rFonts w:ascii="Consolas" w:eastAsia="Times New Roman" w:hAnsi="Consolas" w:cs="Fira Code"/>
+          <w:color w:val="000000"/>
+          <w:sz w:val="18"/>
+          <w:szCs w:val="18"/>
+          <w:lang w:eastAsia="en-GB"/>
+        </w:rPr>
+        <w:t>_id</w:t>
       </w:r>
       <w:proofErr w:type="spellEnd"/>
       <w:r>
@@ -13505,15 +14730,27 @@
         <w:t xml:space="preserve"> </w:t>
       </w:r>
       <w:proofErr w:type="spellStart"/>
-      <w:r>
-        <w:rPr>
-          <w:rFonts w:ascii="Consolas" w:eastAsia="Times New Roman" w:hAnsi="Consolas" w:cs="Fira Code"/>
-          <w:color w:val="000000"/>
-          <w:sz w:val="18"/>
-          <w:szCs w:val="18"/>
-          <w:lang w:eastAsia="en-GB"/>
-        </w:rPr>
-        <w:t>booking.booking_contact_id</w:t>
+      <w:proofErr w:type="gramStart"/>
+      <w:r>
+        <w:rPr>
+          <w:rFonts w:ascii="Consolas" w:eastAsia="Times New Roman" w:hAnsi="Consolas" w:cs="Fira Code"/>
+          <w:color w:val="000000"/>
+          <w:sz w:val="18"/>
+          <w:szCs w:val="18"/>
+          <w:lang w:eastAsia="en-GB"/>
+        </w:rPr>
+        <w:t>booking.booking</w:t>
+      </w:r>
+      <w:proofErr w:type="gramEnd"/>
+      <w:r>
+        <w:rPr>
+          <w:rFonts w:ascii="Consolas" w:eastAsia="Times New Roman" w:hAnsi="Consolas" w:cs="Fira Code"/>
+          <w:color w:val="000000"/>
+          <w:sz w:val="18"/>
+          <w:szCs w:val="18"/>
+          <w:lang w:eastAsia="en-GB"/>
+        </w:rPr>
+        <w:t>_contact_id</w:t>
       </w:r>
       <w:proofErr w:type="spellEnd"/>
       <w:r>
@@ -13622,7 +14859,29 @@
           <w:szCs w:val="18"/>
           <w:lang w:eastAsia="en-GB"/>
         </w:rPr>
-        <w:t>review_rating.review_rating_id</w:t>
+        <w:t>review_</w:t>
+      </w:r>
+      <w:proofErr w:type="gramStart"/>
+      <w:r>
+        <w:rPr>
+          <w:rFonts w:ascii="Consolas" w:eastAsia="Times New Roman" w:hAnsi="Consolas" w:cs="Fira Code"/>
+          <w:color w:val="000000"/>
+          <w:sz w:val="18"/>
+          <w:szCs w:val="18"/>
+          <w:lang w:eastAsia="en-GB"/>
+        </w:rPr>
+        <w:t>rating.review</w:t>
+      </w:r>
+      <w:proofErr w:type="gramEnd"/>
+      <w:r>
+        <w:rPr>
+          <w:rFonts w:ascii="Consolas" w:eastAsia="Times New Roman" w:hAnsi="Consolas" w:cs="Fira Code"/>
+          <w:color w:val="000000"/>
+          <w:sz w:val="18"/>
+          <w:szCs w:val="18"/>
+          <w:lang w:eastAsia="en-GB"/>
+        </w:rPr>
+        <w:t>_rating_id</w:t>
       </w:r>
       <w:proofErr w:type="spellEnd"/>
       <w:r>
@@ -13721,6 +14980,7 @@
         <w:t xml:space="preserve"> </w:t>
       </w:r>
       <w:proofErr w:type="spellStart"/>
+      <w:proofErr w:type="gramStart"/>
       <w:r>
         <w:rPr>
           <w:rFonts w:ascii="Consolas" w:eastAsia="Times New Roman" w:hAnsi="Consolas" w:cs="Fira Code"/>
@@ -13739,7 +14999,18 @@
           <w:szCs w:val="18"/>
           <w:lang w:eastAsia="en-GB"/>
         </w:rPr>
-        <w:t>.address_id</w:t>
+        <w:t>.address</w:t>
+      </w:r>
+      <w:proofErr w:type="gramEnd"/>
+      <w:r>
+        <w:rPr>
+          <w:rFonts w:ascii="Consolas" w:eastAsia="Times New Roman" w:hAnsi="Consolas" w:cs="Fira Code"/>
+          <w:color w:val="000000"/>
+          <w:sz w:val="18"/>
+          <w:szCs w:val="18"/>
+          <w:lang w:eastAsia="en-GB"/>
+        </w:rPr>
+        <w:t>_id</w:t>
       </w:r>
       <w:proofErr w:type="spellEnd"/>
       <w:r>
@@ -13848,7 +15119,29 @@
           <w:szCs w:val="18"/>
           <w:lang w:eastAsia="en-GB"/>
         </w:rPr>
-        <w:t>town_city.town_city_id</w:t>
+        <w:t>town_</w:t>
+      </w:r>
+      <w:proofErr w:type="gramStart"/>
+      <w:r>
+        <w:rPr>
+          <w:rFonts w:ascii="Consolas" w:eastAsia="Times New Roman" w:hAnsi="Consolas" w:cs="Fira Code"/>
+          <w:color w:val="000000"/>
+          <w:sz w:val="18"/>
+          <w:szCs w:val="18"/>
+          <w:lang w:eastAsia="en-GB"/>
+        </w:rPr>
+        <w:t>city.town</w:t>
+      </w:r>
+      <w:proofErr w:type="gramEnd"/>
+      <w:r>
+        <w:rPr>
+          <w:rFonts w:ascii="Consolas" w:eastAsia="Times New Roman" w:hAnsi="Consolas" w:cs="Fira Code"/>
+          <w:color w:val="000000"/>
+          <w:sz w:val="18"/>
+          <w:szCs w:val="18"/>
+          <w:lang w:eastAsia="en-GB"/>
+        </w:rPr>
+        <w:t>_city_id</w:t>
       </w:r>
       <w:proofErr w:type="spellEnd"/>
       <w:r>
@@ -13937,15 +15230,27 @@
         <w:t xml:space="preserve"> </w:t>
       </w:r>
       <w:proofErr w:type="spellStart"/>
-      <w:r>
-        <w:rPr>
-          <w:rFonts w:ascii="Consolas" w:eastAsia="Times New Roman" w:hAnsi="Consolas" w:cs="Fira Code"/>
-          <w:color w:val="000000"/>
-          <w:sz w:val="18"/>
-          <w:szCs w:val="18"/>
-          <w:lang w:eastAsia="en-GB"/>
-        </w:rPr>
-        <w:t>country.country_id</w:t>
+      <w:proofErr w:type="gramStart"/>
+      <w:r>
+        <w:rPr>
+          <w:rFonts w:ascii="Consolas" w:eastAsia="Times New Roman" w:hAnsi="Consolas" w:cs="Fira Code"/>
+          <w:color w:val="000000"/>
+          <w:sz w:val="18"/>
+          <w:szCs w:val="18"/>
+          <w:lang w:eastAsia="en-GB"/>
+        </w:rPr>
+        <w:t>country.country</w:t>
+      </w:r>
+      <w:proofErr w:type="gramEnd"/>
+      <w:r>
+        <w:rPr>
+          <w:rFonts w:ascii="Consolas" w:eastAsia="Times New Roman" w:hAnsi="Consolas" w:cs="Fira Code"/>
+          <w:color w:val="000000"/>
+          <w:sz w:val="18"/>
+          <w:szCs w:val="18"/>
+          <w:lang w:eastAsia="en-GB"/>
+        </w:rPr>
+        <w:t>_id</w:t>
       </w:r>
       <w:proofErr w:type="spellEnd"/>
       <w:r>
@@ -14088,15 +15393,27 @@
         <w:t xml:space="preserve"> = </w:t>
       </w:r>
       <w:proofErr w:type="spellStart"/>
-      <w:r>
-        <w:rPr>
-          <w:rFonts w:ascii="Consolas" w:eastAsia="Times New Roman" w:hAnsi="Consolas" w:cs="Fira Code"/>
-          <w:color w:val="000000"/>
-          <w:sz w:val="18"/>
-          <w:szCs w:val="18"/>
-          <w:lang w:eastAsia="en-GB"/>
-        </w:rPr>
-        <w:t>country.country_location_name_id</w:t>
+      <w:proofErr w:type="gramStart"/>
+      <w:r>
+        <w:rPr>
+          <w:rFonts w:ascii="Consolas" w:eastAsia="Times New Roman" w:hAnsi="Consolas" w:cs="Fira Code"/>
+          <w:color w:val="000000"/>
+          <w:sz w:val="18"/>
+          <w:szCs w:val="18"/>
+          <w:lang w:eastAsia="en-GB"/>
+        </w:rPr>
+        <w:t>country.country</w:t>
+      </w:r>
+      <w:proofErr w:type="gramEnd"/>
+      <w:r>
+        <w:rPr>
+          <w:rFonts w:ascii="Consolas" w:eastAsia="Times New Roman" w:hAnsi="Consolas" w:cs="Fira Code"/>
+          <w:color w:val="000000"/>
+          <w:sz w:val="18"/>
+          <w:szCs w:val="18"/>
+          <w:lang w:eastAsia="en-GB"/>
+        </w:rPr>
+        <w:t>_location_name_id</w:t>
       </w:r>
       <w:proofErr w:type="spellEnd"/>
     </w:p>
@@ -14183,7 +15500,29 @@
           <w:szCs w:val="18"/>
           <w:lang w:eastAsia="en-GB"/>
         </w:rPr>
-        <w:t>room_booking.room_booking_booking_id</w:t>
+        <w:t>room_</w:t>
+      </w:r>
+      <w:proofErr w:type="gramStart"/>
+      <w:r>
+        <w:rPr>
+          <w:rFonts w:ascii="Consolas" w:eastAsia="Times New Roman" w:hAnsi="Consolas" w:cs="Fira Code"/>
+          <w:color w:val="000000"/>
+          <w:sz w:val="18"/>
+          <w:szCs w:val="18"/>
+          <w:lang w:eastAsia="en-GB"/>
+        </w:rPr>
+        <w:t>booking.room</w:t>
+      </w:r>
+      <w:proofErr w:type="gramEnd"/>
+      <w:r>
+        <w:rPr>
+          <w:rFonts w:ascii="Consolas" w:eastAsia="Times New Roman" w:hAnsi="Consolas" w:cs="Fira Code"/>
+          <w:color w:val="000000"/>
+          <w:sz w:val="18"/>
+          <w:szCs w:val="18"/>
+          <w:lang w:eastAsia="en-GB"/>
+        </w:rPr>
+        <w:t>_booking_booking_id</w:t>
       </w:r>
       <w:proofErr w:type="spellEnd"/>
       <w:r>
@@ -14270,7 +15609,29 @@
           <w:szCs w:val="18"/>
           <w:lang w:eastAsia="en-GB"/>
         </w:rPr>
-        <w:t>room_type.room_type_id</w:t>
+        <w:t>room_</w:t>
+      </w:r>
+      <w:proofErr w:type="gramStart"/>
+      <w:r>
+        <w:rPr>
+          <w:rFonts w:ascii="Consolas" w:eastAsia="Times New Roman" w:hAnsi="Consolas" w:cs="Fira Code"/>
+          <w:color w:val="000000"/>
+          <w:sz w:val="18"/>
+          <w:szCs w:val="18"/>
+          <w:lang w:eastAsia="en-GB"/>
+        </w:rPr>
+        <w:t>type.room</w:t>
+      </w:r>
+      <w:proofErr w:type="gramEnd"/>
+      <w:r>
+        <w:rPr>
+          <w:rFonts w:ascii="Consolas" w:eastAsia="Times New Roman" w:hAnsi="Consolas" w:cs="Fira Code"/>
+          <w:color w:val="000000"/>
+          <w:sz w:val="18"/>
+          <w:szCs w:val="18"/>
+          <w:lang w:eastAsia="en-GB"/>
+        </w:rPr>
+        <w:t>_type_id</w:t>
       </w:r>
       <w:proofErr w:type="spellEnd"/>
       <w:r>
@@ -14349,15 +15710,27 @@
         <w:t xml:space="preserve"> </w:t>
       </w:r>
       <w:proofErr w:type="spellStart"/>
-      <w:r>
-        <w:rPr>
-          <w:rFonts w:ascii="Consolas" w:eastAsia="Times New Roman" w:hAnsi="Consolas" w:cs="Fira Code"/>
-          <w:color w:val="000000"/>
-          <w:sz w:val="18"/>
-          <w:szCs w:val="18"/>
-          <w:lang w:eastAsia="en-GB"/>
-        </w:rPr>
-        <w:t>hotel.hotel_id</w:t>
+      <w:proofErr w:type="gramStart"/>
+      <w:r>
+        <w:rPr>
+          <w:rFonts w:ascii="Consolas" w:eastAsia="Times New Roman" w:hAnsi="Consolas" w:cs="Fira Code"/>
+          <w:color w:val="000000"/>
+          <w:sz w:val="18"/>
+          <w:szCs w:val="18"/>
+          <w:lang w:eastAsia="en-GB"/>
+        </w:rPr>
+        <w:t>hotel.hotel</w:t>
+      </w:r>
+      <w:proofErr w:type="gramEnd"/>
+      <w:r>
+        <w:rPr>
+          <w:rFonts w:ascii="Consolas" w:eastAsia="Times New Roman" w:hAnsi="Consolas" w:cs="Fira Code"/>
+          <w:color w:val="000000"/>
+          <w:sz w:val="18"/>
+          <w:szCs w:val="18"/>
+          <w:lang w:eastAsia="en-GB"/>
+        </w:rPr>
+        <w:t>_id</w:t>
       </w:r>
       <w:proofErr w:type="spellEnd"/>
       <w:r>
@@ -14416,15 +15789,27 @@
         <w:t xml:space="preserve"> </w:t>
       </w:r>
       <w:proofErr w:type="spellStart"/>
-      <w:r>
-        <w:rPr>
-          <w:rFonts w:ascii="Consolas" w:eastAsia="Times New Roman" w:hAnsi="Consolas" w:cs="Fira Code"/>
-          <w:color w:val="000000"/>
-          <w:sz w:val="18"/>
-          <w:szCs w:val="18"/>
-          <w:lang w:eastAsia="en-GB"/>
-        </w:rPr>
-        <w:t>hotel.hotel_name</w:t>
+      <w:proofErr w:type="gramStart"/>
+      <w:r>
+        <w:rPr>
+          <w:rFonts w:ascii="Consolas" w:eastAsia="Times New Roman" w:hAnsi="Consolas" w:cs="Fira Code"/>
+          <w:color w:val="000000"/>
+          <w:sz w:val="18"/>
+          <w:szCs w:val="18"/>
+          <w:lang w:eastAsia="en-GB"/>
+        </w:rPr>
+        <w:t>hotel.hotel</w:t>
+      </w:r>
+      <w:proofErr w:type="gramEnd"/>
+      <w:r>
+        <w:rPr>
+          <w:rFonts w:ascii="Consolas" w:eastAsia="Times New Roman" w:hAnsi="Consolas" w:cs="Fira Code"/>
+          <w:color w:val="000000"/>
+          <w:sz w:val="18"/>
+          <w:szCs w:val="18"/>
+          <w:lang w:eastAsia="en-GB"/>
+        </w:rPr>
+        <w:t>_name</w:t>
       </w:r>
       <w:proofErr w:type="spellEnd"/>
       <w:r>
@@ -14471,15 +15856,27 @@
         <w:t xml:space="preserve"> </w:t>
       </w:r>
       <w:proofErr w:type="spellStart"/>
-      <w:r>
-        <w:rPr>
-          <w:rFonts w:ascii="Consolas" w:eastAsia="Times New Roman" w:hAnsi="Consolas" w:cs="Fira Code"/>
-          <w:color w:val="000000"/>
-          <w:sz w:val="18"/>
-          <w:szCs w:val="18"/>
-          <w:lang w:eastAsia="en-GB"/>
-        </w:rPr>
-        <w:t>review.review_id</w:t>
+      <w:proofErr w:type="gramStart"/>
+      <w:r>
+        <w:rPr>
+          <w:rFonts w:ascii="Consolas" w:eastAsia="Times New Roman" w:hAnsi="Consolas" w:cs="Fira Code"/>
+          <w:color w:val="000000"/>
+          <w:sz w:val="18"/>
+          <w:szCs w:val="18"/>
+          <w:lang w:eastAsia="en-GB"/>
+        </w:rPr>
+        <w:t>review.review</w:t>
+      </w:r>
+      <w:proofErr w:type="gramEnd"/>
+      <w:r>
+        <w:rPr>
+          <w:rFonts w:ascii="Consolas" w:eastAsia="Times New Roman" w:hAnsi="Consolas" w:cs="Fira Code"/>
+          <w:color w:val="000000"/>
+          <w:sz w:val="18"/>
+          <w:szCs w:val="18"/>
+          <w:lang w:eastAsia="en-GB"/>
+        </w:rPr>
+        <w:t>_id</w:t>
       </w:r>
       <w:proofErr w:type="spellEnd"/>
       <w:r>
@@ -14651,7 +16048,31 @@
           <w:u w:val="single"/>
         </w:rPr>
         <w:lastRenderedPageBreak/>
-        <w:t>APPENDIX 2 : FINAL DRAW IO DIAGRAM</w:t>
+        <w:t xml:space="preserve">APPENDIX </w:t>
+      </w:r>
+      <w:proofErr w:type="gramStart"/>
+      <w:r>
+        <w:rPr>
+          <w:rFonts w:cstheme="minorHAnsi"/>
+          <w:b/>
+          <w:bCs/>
+          <w:sz w:val="36"/>
+          <w:szCs w:val="36"/>
+          <w:u w:val="single"/>
+        </w:rPr>
+        <w:t>2 :</w:t>
+      </w:r>
+      <w:proofErr w:type="gramEnd"/>
+      <w:r>
+        <w:rPr>
+          <w:rFonts w:cstheme="minorHAnsi"/>
+          <w:b/>
+          <w:bCs/>
+          <w:sz w:val="36"/>
+          <w:szCs w:val="36"/>
+          <w:u w:val="single"/>
+        </w:rPr>
+        <w:t xml:space="preserve"> FINAL DRAW IO DIAGRAM</w:t>
       </w:r>
     </w:p>
     <w:p>
@@ -16433,6 +17854,7 @@
   <w:style w:type="character" w:default="1" w:styleId="DefaultParagraphFont">
     <w:name w:val="Default Paragraph Font"/>
     <w:uiPriority w:val="1"/>
+    <w:semiHidden/>
     <w:unhideWhenUsed/>
   </w:style>
   <w:style w:type="table" w:default="1" w:styleId="TableNormal">

</xml_diff>